<commit_message>
Updated Release Notes to v1.1.5 Updated Version # 1.1.5 Build Date updated to 8/10/2015
Former-commit-id: dc74513ca4919976fbe05a8539c9cb141feca416
</commit_message>
<xml_diff>
--- a/BenMAP/Data/BenMAP-CE Release Notes.docx
+++ b/BenMAP/Data/BenMAP-CE Release Notes.docx
@@ -358,8 +358,6 @@
         </w:rPr>
         <w:t>Once a result has been drawn to the GIS Map the user can no longer re-organize the GIS layers.</w:t>
       </w:r>
-      <w:bookmarkStart w:id="0" w:name="_GoBack"/>
-      <w:bookmarkEnd w:id="0"/>
     </w:p>
     <w:p>
       <w:pPr>
@@ -480,7 +478,6 @@
           <w:ilvl w:val="0"/>
           <w:numId w:val="35"/>
         </w:numPr>
-        <w:spacing w:line="360" w:lineRule="auto"/>
         <w:ind w:firstLineChars="0"/>
         <w:outlineLvl w:val="0"/>
         <w:rPr>
@@ -615,309 +612,6 @@
           <w:szCs w:val="21"/>
         </w:rPr>
         <w:t>7</w:t>
-      </w:r>
-    </w:p>
-    <w:p>
-      <w:pPr>
-        <w:spacing w:line="360" w:lineRule="auto"/>
-        <w:rPr>
-          <w:rFonts w:ascii="Gill Sans MT" w:hAnsi="Gill Sans MT" w:cs="Calibri"/>
-          <w:b/>
-          <w:bCs/>
-        </w:rPr>
-      </w:pPr>
-      <w:r>
-        <w:rPr>
-          <w:rFonts w:ascii="Gill Sans MT" w:hAnsi="Gill Sans MT" w:cs="Calibri"/>
-          <w:b/>
-          <w:bCs/>
-        </w:rPr>
-        <w:t>Known Issues (for future updates)</w:t>
-      </w:r>
-    </w:p>
-    <w:p>
-      <w:pPr>
-        <w:pStyle w:val="ListParagraph"/>
-        <w:numPr>
-          <w:ilvl w:val="0"/>
-          <w:numId w:val="32"/>
-        </w:numPr>
-        <w:spacing w:after="120"/>
-        <w:ind w:firstLineChars="0"/>
-        <w:rPr>
-          <w:rFonts w:ascii="Gill Sans MT" w:hAnsi="Gill Sans MT" w:cs="Calibri"/>
-          <w:szCs w:val="21"/>
-        </w:rPr>
-      </w:pPr>
-      <w:r>
-        <w:rPr>
-          <w:rFonts w:ascii="Gill Sans MT" w:hAnsi="Gill Sans MT" w:cs="Calibri"/>
-          <w:szCs w:val="21"/>
-        </w:rPr>
-        <w:t>There are known issues with international settings (e.g., date and number formatting) which may interfere with data imports.  Please refer to the “</w:t>
-      </w:r>
-      <w:proofErr w:type="spellStart"/>
-      <w:r>
-        <w:rPr>
-          <w:rFonts w:ascii="Gill Sans MT" w:hAnsi="Gill Sans MT" w:cs="Calibri"/>
-          <w:szCs w:val="21"/>
-        </w:rPr>
-        <w:t>BenMAP</w:t>
-      </w:r>
-      <w:proofErr w:type="spellEnd"/>
-      <w:r>
-        <w:rPr>
-          <w:rFonts w:ascii="Gill Sans MT" w:hAnsi="Gill Sans MT" w:cs="Calibri"/>
-          <w:szCs w:val="21"/>
-        </w:rPr>
-        <w:t>-CE Regional Formats” document for information about data conventions and computer settings.</w:t>
-      </w:r>
-    </w:p>
-    <w:p>
-      <w:pPr>
-        <w:pStyle w:val="ListParagraph"/>
-        <w:numPr>
-          <w:ilvl w:val="0"/>
-          <w:numId w:val="32"/>
-        </w:numPr>
-        <w:spacing w:after="120"/>
-        <w:ind w:left="836" w:firstLineChars="0" w:hanging="418"/>
-        <w:rPr>
-          <w:rFonts w:ascii="Gill Sans MT" w:hAnsi="Gill Sans MT" w:cs="Calibri"/>
-          <w:szCs w:val="21"/>
-        </w:rPr>
-      </w:pPr>
-      <w:r>
-        <w:rPr>
-          <w:rFonts w:ascii="Gill Sans MT" w:hAnsi="Gill Sans MT" w:cs="Calibri"/>
-          <w:szCs w:val="21"/>
-        </w:rPr>
-        <w:lastRenderedPageBreak/>
-        <w:t xml:space="preserve">There are known issues with </w:t>
-      </w:r>
-      <w:r>
-        <w:rPr>
-          <w:rFonts w:ascii="Gill Sans MT" w:hAnsi="Gill Sans MT" w:cs="Calibri"/>
-          <w:szCs w:val="21"/>
-        </w:rPr>
-        <w:t xml:space="preserve">the </w:t>
-      </w:r>
-      <w:proofErr w:type="spellStart"/>
-      <w:r>
-        <w:rPr>
-          <w:rFonts w:ascii="Gill Sans MT" w:hAnsi="Gill Sans MT" w:cs="Calibri"/>
-          <w:szCs w:val="21"/>
-        </w:rPr>
-        <w:t>DotSpatial</w:t>
-      </w:r>
-      <w:proofErr w:type="spellEnd"/>
-      <w:r>
-        <w:rPr>
-          <w:rFonts w:ascii="Gill Sans MT" w:hAnsi="Gill Sans MT" w:cs="Calibri"/>
-          <w:szCs w:val="21"/>
-        </w:rPr>
-        <w:t xml:space="preserve"> library</w:t>
-      </w:r>
-      <w:r>
-        <w:rPr>
-          <w:rFonts w:ascii="Gill Sans MT" w:hAnsi="Gill Sans MT" w:cs="Calibri"/>
-          <w:szCs w:val="21"/>
-        </w:rPr>
-        <w:t xml:space="preserve"> which may cause a null reference exception or cause the program to crash when attempting to edit the legend text or color (for an individual category) on the GIS map.</w:t>
-      </w:r>
-      <w:r>
-        <w:rPr>
-          <w:rFonts w:ascii="Gill Sans MT" w:hAnsi="Gill Sans MT" w:cs="Calibri"/>
-          <w:szCs w:val="21"/>
-        </w:rPr>
-        <w:t xml:space="preserve">  These issues have been reported to the </w:t>
-      </w:r>
-      <w:proofErr w:type="spellStart"/>
-      <w:r>
-        <w:rPr>
-          <w:rFonts w:ascii="Gill Sans MT" w:hAnsi="Gill Sans MT" w:cs="Calibri"/>
-          <w:szCs w:val="21"/>
-        </w:rPr>
-        <w:t>DotSpatial</w:t>
-      </w:r>
-      <w:proofErr w:type="spellEnd"/>
-      <w:r>
-        <w:rPr>
-          <w:rFonts w:ascii="Gill Sans MT" w:hAnsi="Gill Sans MT" w:cs="Calibri"/>
-          <w:szCs w:val="21"/>
-        </w:rPr>
-        <w:t xml:space="preserve"> </w:t>
-      </w:r>
-      <w:proofErr w:type="spellStart"/>
-      <w:r>
-        <w:rPr>
-          <w:rFonts w:ascii="Gill Sans MT" w:hAnsi="Gill Sans MT" w:cs="Calibri"/>
-          <w:szCs w:val="21"/>
-        </w:rPr>
-        <w:t>CodePlex</w:t>
-      </w:r>
-      <w:proofErr w:type="spellEnd"/>
-      <w:r>
-        <w:rPr>
-          <w:rFonts w:ascii="Gill Sans MT" w:hAnsi="Gill Sans MT" w:cs="Calibri"/>
-          <w:szCs w:val="21"/>
-        </w:rPr>
-        <w:t>.</w:t>
-      </w:r>
-    </w:p>
-    <w:p>
-      <w:pPr>
-        <w:pStyle w:val="ListParagraph"/>
-        <w:numPr>
-          <w:ilvl w:val="0"/>
-          <w:numId w:val="32"/>
-        </w:numPr>
-        <w:spacing w:after="120"/>
-        <w:ind w:left="836" w:firstLineChars="0" w:hanging="418"/>
-        <w:rPr>
-          <w:rFonts w:ascii="Gill Sans MT" w:hAnsi="Gill Sans MT" w:cs="Calibri"/>
-          <w:szCs w:val="21"/>
-        </w:rPr>
-      </w:pPr>
-      <w:r>
-        <w:rPr>
-          <w:rFonts w:ascii="Gill Sans MT" w:hAnsi="Gill Sans MT" w:cs="Calibri"/>
-          <w:szCs w:val="21"/>
-        </w:rPr>
-        <w:t xml:space="preserve">When </w:t>
-      </w:r>
-      <w:proofErr w:type="spellStart"/>
-      <w:r>
-        <w:rPr>
-          <w:rFonts w:ascii="Gill Sans MT" w:hAnsi="Gill Sans MT" w:cs="Calibri"/>
-          <w:szCs w:val="21"/>
-        </w:rPr>
-        <w:t>BenMAP</w:t>
-      </w:r>
-      <w:proofErr w:type="spellEnd"/>
-      <w:r>
-        <w:rPr>
-          <w:rFonts w:ascii="Gill Sans MT" w:hAnsi="Gill Sans MT" w:cs="Calibri"/>
-          <w:szCs w:val="21"/>
-        </w:rPr>
-        <w:t>-CE is maximized the scroll bar for the legend disappears and some of the GIS layers become inaccessible.</w:t>
-      </w:r>
-    </w:p>
-    <w:p>
-      <w:pPr>
-        <w:pStyle w:val="ListParagraph"/>
-        <w:numPr>
-          <w:ilvl w:val="0"/>
-          <w:numId w:val="32"/>
-        </w:numPr>
-        <w:spacing w:after="120"/>
-        <w:ind w:left="836" w:firstLineChars="0" w:hanging="418"/>
-        <w:rPr>
-          <w:rFonts w:ascii="Gill Sans MT" w:hAnsi="Gill Sans MT" w:cs="Calibri"/>
-          <w:szCs w:val="21"/>
-        </w:rPr>
-      </w:pPr>
-      <w:r>
-        <w:rPr>
-          <w:rFonts w:ascii="Gill Sans MT" w:hAnsi="Gill Sans MT" w:cs="Calibri"/>
-          <w:szCs w:val="21"/>
-        </w:rPr>
-        <w:t>Once a result has been drawn to the GIS Map the user can no longer re-organize the GIS layers.</w:t>
-      </w:r>
-    </w:p>
-    <w:p>
-      <w:pPr>
-        <w:pStyle w:val="ListParagraph"/>
-        <w:numPr>
-          <w:ilvl w:val="0"/>
-          <w:numId w:val="32"/>
-        </w:numPr>
-        <w:spacing w:after="120"/>
-        <w:ind w:left="836" w:firstLineChars="0" w:hanging="418"/>
-        <w:rPr>
-          <w:rFonts w:ascii="Gill Sans MT" w:hAnsi="Gill Sans MT" w:cs="Calibri"/>
-          <w:szCs w:val="21"/>
-        </w:rPr>
-      </w:pPr>
-      <w:r>
-        <w:rPr>
-          <w:rFonts w:ascii="Gill Sans MT" w:hAnsi="Gill Sans MT" w:cs="Calibri"/>
-          <w:szCs w:val="21"/>
-        </w:rPr>
-        <w:t xml:space="preserve">There is an issue </w:t>
-      </w:r>
-      <w:r>
-        <w:rPr>
-          <w:rFonts w:ascii="Gill Sans MT" w:hAnsi="Gill Sans MT" w:cs="Calibri"/>
-          <w:szCs w:val="21"/>
-        </w:rPr>
-        <w:t xml:space="preserve">on the </w:t>
-      </w:r>
-      <w:r>
-        <w:rPr>
-          <w:rFonts w:ascii="Gill Sans MT" w:hAnsi="Gill Sans MT" w:cs="Calibri"/>
-          <w:szCs w:val="21"/>
-        </w:rPr>
-        <w:t xml:space="preserve">GIS map </w:t>
-      </w:r>
-      <w:r>
-        <w:rPr>
-          <w:rFonts w:ascii="Gill Sans MT" w:hAnsi="Gill Sans MT" w:cs="Calibri"/>
-          <w:szCs w:val="21"/>
-        </w:rPr>
-        <w:t>displayed when adding monitor data for baseline or control layers.  U</w:t>
-      </w:r>
-      <w:r>
-        <w:rPr>
-          <w:rFonts w:ascii="Gill Sans MT" w:hAnsi="Gill Sans MT" w:cs="Calibri"/>
-          <w:szCs w:val="21"/>
-        </w:rPr>
-        <w:t>sing the identify tool on the map causes an out of memory exception.</w:t>
-      </w:r>
-      <w:r>
-        <w:rPr>
-          <w:rFonts w:ascii="Gill Sans MT" w:hAnsi="Gill Sans MT" w:cs="Calibri"/>
-          <w:szCs w:val="21"/>
-        </w:rPr>
-        <w:t xml:space="preserve"> This identify tool is currently disabled to avoid the error.</w:t>
-      </w:r>
-    </w:p>
-    <w:p>
-      <w:pPr>
-        <w:pStyle w:val="ListParagraph"/>
-        <w:numPr>
-          <w:ilvl w:val="0"/>
-          <w:numId w:val="32"/>
-        </w:numPr>
-        <w:spacing w:after="120"/>
-        <w:ind w:left="836" w:firstLineChars="0" w:hanging="418"/>
-        <w:rPr>
-          <w:rFonts w:ascii="Gill Sans MT" w:hAnsi="Gill Sans MT" w:cs="Calibri"/>
-          <w:szCs w:val="21"/>
-        </w:rPr>
-      </w:pPr>
-      <w:r>
-        <w:rPr>
-          <w:rFonts w:ascii="Gill Sans MT" w:hAnsi="Gill Sans MT" w:cs="Calibri"/>
-          <w:szCs w:val="21"/>
-        </w:rPr>
-        <w:t xml:space="preserve">There is an issue with metadata not always being loaded using the “Modify Datasets” dialog.  This problem results from overextending the Load Monitor dataset form for use with other dataset types.  Although the dataset uploads do work, the metadata object is not always correctly loaded for non-monitor datasets. The </w:t>
-      </w:r>
-      <w:proofErr w:type="spellStart"/>
-      <w:r>
-        <w:rPr>
-          <w:rFonts w:ascii="Gill Sans MT" w:hAnsi="Gill Sans MT" w:cs="Calibri"/>
-          <w:szCs w:val="21"/>
-        </w:rPr>
-        <w:t>BenMAP</w:t>
-      </w:r>
-      <w:proofErr w:type="spellEnd"/>
-      <w:r>
-        <w:rPr>
-          <w:rFonts w:ascii="Gill Sans MT" w:hAnsi="Gill Sans MT" w:cs="Calibri"/>
-          <w:szCs w:val="21"/>
-        </w:rPr>
-        <w:t>-CE development team is currently working on further enhancements to the dataset management tools (e.g., dataset cloning); this issue is being addressed with the work in progress.</w:t>
       </w:r>
     </w:p>
     <w:p>
@@ -944,7 +638,7 @@
           <w:ilvl w:val="0"/>
           <w:numId w:val="34"/>
         </w:numPr>
-        <w:spacing w:line="360" w:lineRule="auto"/>
+        <w:spacing w:after="120"/>
         <w:ind w:firstLineChars="0"/>
         <w:outlineLvl w:val="0"/>
         <w:rPr>
@@ -966,7 +660,7 @@
           <w:ilvl w:val="0"/>
           <w:numId w:val="34"/>
         </w:numPr>
-        <w:spacing w:line="360" w:lineRule="auto"/>
+        <w:spacing w:after="120"/>
         <w:ind w:firstLineChars="0"/>
         <w:outlineLvl w:val="0"/>
         <w:rPr>
@@ -1018,6 +712,7 @@
           <w:rFonts w:ascii="Gill Sans MT" w:hAnsi="Gill Sans MT" w:cs="Calibri"/>
           <w:u w:val="single"/>
         </w:rPr>
+        <w:lastRenderedPageBreak/>
         <w:t>______________________________________</w:t>
       </w:r>
       <w:r>
@@ -1124,316 +819,6 @@
           <w:szCs w:val="21"/>
         </w:rPr>
         <w:t>30</w:t>
-      </w:r>
-    </w:p>
-    <w:p>
-      <w:pPr>
-        <w:spacing w:line="360" w:lineRule="auto"/>
-        <w:rPr>
-          <w:rFonts w:ascii="Gill Sans MT" w:hAnsi="Gill Sans MT" w:cs="Calibri"/>
-          <w:b/>
-          <w:bCs/>
-        </w:rPr>
-      </w:pPr>
-      <w:r>
-        <w:rPr>
-          <w:rFonts w:ascii="Gill Sans MT" w:hAnsi="Gill Sans MT" w:cs="Calibri"/>
-          <w:b/>
-          <w:bCs/>
-        </w:rPr>
-        <w:t>Known Issues (for future updates)</w:t>
-      </w:r>
-    </w:p>
-    <w:p>
-      <w:pPr>
-        <w:pStyle w:val="ListParagraph"/>
-        <w:numPr>
-          <w:ilvl w:val="0"/>
-          <w:numId w:val="32"/>
-        </w:numPr>
-        <w:spacing w:after="120"/>
-        <w:ind w:firstLineChars="0"/>
-        <w:rPr>
-          <w:rFonts w:ascii="Gill Sans MT" w:hAnsi="Gill Sans MT" w:cs="Calibri"/>
-          <w:szCs w:val="21"/>
-        </w:rPr>
-      </w:pPr>
-      <w:r>
-        <w:rPr>
-          <w:rFonts w:ascii="Gill Sans MT" w:hAnsi="Gill Sans MT" w:cs="Calibri"/>
-          <w:szCs w:val="21"/>
-        </w:rPr>
-        <w:t>There are known issues with international settings (e.g., date and number formatting) which may interfere with data imports.  Please refer to the “</w:t>
-      </w:r>
-      <w:proofErr w:type="spellStart"/>
-      <w:r>
-        <w:rPr>
-          <w:rFonts w:ascii="Gill Sans MT" w:hAnsi="Gill Sans MT" w:cs="Calibri"/>
-          <w:szCs w:val="21"/>
-        </w:rPr>
-        <w:t>BenMAP</w:t>
-      </w:r>
-      <w:proofErr w:type="spellEnd"/>
-      <w:r>
-        <w:rPr>
-          <w:rFonts w:ascii="Gill Sans MT" w:hAnsi="Gill Sans MT" w:cs="Calibri"/>
-          <w:szCs w:val="21"/>
-        </w:rPr>
-        <w:t>-CE Regional Formats” document for information about data conventions and computer settings.</w:t>
-      </w:r>
-    </w:p>
-    <w:p>
-      <w:pPr>
-        <w:pStyle w:val="ListParagraph"/>
-        <w:numPr>
-          <w:ilvl w:val="0"/>
-          <w:numId w:val="32"/>
-        </w:numPr>
-        <w:spacing w:after="120"/>
-        <w:ind w:left="836" w:firstLineChars="0" w:hanging="418"/>
-        <w:rPr>
-          <w:rFonts w:ascii="Gill Sans MT" w:hAnsi="Gill Sans MT" w:cs="Calibri"/>
-          <w:szCs w:val="21"/>
-        </w:rPr>
-      </w:pPr>
-      <w:r>
-        <w:rPr>
-          <w:rFonts w:ascii="Gill Sans MT" w:hAnsi="Gill Sans MT" w:cs="Calibri"/>
-          <w:szCs w:val="21"/>
-        </w:rPr>
-        <w:t xml:space="preserve">There are known issues with </w:t>
-      </w:r>
-      <w:r>
-        <w:rPr>
-          <w:rFonts w:ascii="Gill Sans MT" w:hAnsi="Gill Sans MT" w:cs="Calibri"/>
-          <w:szCs w:val="21"/>
-        </w:rPr>
-        <w:t xml:space="preserve">the </w:t>
-      </w:r>
-      <w:proofErr w:type="spellStart"/>
-      <w:r>
-        <w:rPr>
-          <w:rFonts w:ascii="Gill Sans MT" w:hAnsi="Gill Sans MT" w:cs="Calibri"/>
-          <w:szCs w:val="21"/>
-        </w:rPr>
-        <w:t>DotSpatial</w:t>
-      </w:r>
-      <w:proofErr w:type="spellEnd"/>
-      <w:r>
-        <w:rPr>
-          <w:rFonts w:ascii="Gill Sans MT" w:hAnsi="Gill Sans MT" w:cs="Calibri"/>
-          <w:szCs w:val="21"/>
-        </w:rPr>
-        <w:t xml:space="preserve"> library</w:t>
-      </w:r>
-      <w:r>
-        <w:rPr>
-          <w:rFonts w:ascii="Gill Sans MT" w:hAnsi="Gill Sans MT" w:cs="Calibri"/>
-          <w:szCs w:val="21"/>
-        </w:rPr>
-        <w:t xml:space="preserve"> which may cause a null reference exception or cause the program to crash when attempting to edit the legend text or color (for an individual category) on the GIS map.</w:t>
-      </w:r>
-      <w:r>
-        <w:rPr>
-          <w:rFonts w:ascii="Gill Sans MT" w:hAnsi="Gill Sans MT" w:cs="Calibri"/>
-          <w:szCs w:val="21"/>
-        </w:rPr>
-        <w:t xml:space="preserve">  These issues have been reported to the </w:t>
-      </w:r>
-      <w:proofErr w:type="spellStart"/>
-      <w:r>
-        <w:rPr>
-          <w:rFonts w:ascii="Gill Sans MT" w:hAnsi="Gill Sans MT" w:cs="Calibri"/>
-          <w:szCs w:val="21"/>
-        </w:rPr>
-        <w:t>DotSpatial</w:t>
-      </w:r>
-      <w:proofErr w:type="spellEnd"/>
-      <w:r>
-        <w:rPr>
-          <w:rFonts w:ascii="Gill Sans MT" w:hAnsi="Gill Sans MT" w:cs="Calibri"/>
-          <w:szCs w:val="21"/>
-        </w:rPr>
-        <w:t xml:space="preserve"> </w:t>
-      </w:r>
-      <w:proofErr w:type="spellStart"/>
-      <w:r>
-        <w:rPr>
-          <w:rFonts w:ascii="Gill Sans MT" w:hAnsi="Gill Sans MT" w:cs="Calibri"/>
-          <w:szCs w:val="21"/>
-        </w:rPr>
-        <w:t>CodePlex</w:t>
-      </w:r>
-      <w:proofErr w:type="spellEnd"/>
-      <w:r>
-        <w:rPr>
-          <w:rFonts w:ascii="Gill Sans MT" w:hAnsi="Gill Sans MT" w:cs="Calibri"/>
-          <w:szCs w:val="21"/>
-        </w:rPr>
-        <w:t>.</w:t>
-      </w:r>
-    </w:p>
-    <w:p>
-      <w:pPr>
-        <w:pStyle w:val="ListParagraph"/>
-        <w:numPr>
-          <w:ilvl w:val="0"/>
-          <w:numId w:val="32"/>
-        </w:numPr>
-        <w:spacing w:after="120"/>
-        <w:ind w:left="836" w:firstLineChars="0" w:hanging="418"/>
-        <w:rPr>
-          <w:rFonts w:ascii="Gill Sans MT" w:hAnsi="Gill Sans MT" w:cs="Calibri"/>
-          <w:szCs w:val="21"/>
-        </w:rPr>
-      </w:pPr>
-      <w:r>
-        <w:rPr>
-          <w:rFonts w:ascii="Gill Sans MT" w:hAnsi="Gill Sans MT" w:cs="Calibri"/>
-          <w:szCs w:val="21"/>
-        </w:rPr>
-        <w:t xml:space="preserve">When </w:t>
-      </w:r>
-      <w:proofErr w:type="spellStart"/>
-      <w:r>
-        <w:rPr>
-          <w:rFonts w:ascii="Gill Sans MT" w:hAnsi="Gill Sans MT" w:cs="Calibri"/>
-          <w:szCs w:val="21"/>
-        </w:rPr>
-        <w:t>BenMAP</w:t>
-      </w:r>
-      <w:proofErr w:type="spellEnd"/>
-      <w:r>
-        <w:rPr>
-          <w:rFonts w:ascii="Gill Sans MT" w:hAnsi="Gill Sans MT" w:cs="Calibri"/>
-          <w:szCs w:val="21"/>
-        </w:rPr>
-        <w:t>-CE is maximized the scroll bar for the legend disappears and some of the GIS layers become inaccessible.</w:t>
-      </w:r>
-    </w:p>
-    <w:p>
-      <w:pPr>
-        <w:pStyle w:val="ListParagraph"/>
-        <w:numPr>
-          <w:ilvl w:val="0"/>
-          <w:numId w:val="32"/>
-        </w:numPr>
-        <w:spacing w:after="120"/>
-        <w:ind w:left="836" w:firstLineChars="0" w:hanging="418"/>
-        <w:rPr>
-          <w:rFonts w:ascii="Gill Sans MT" w:hAnsi="Gill Sans MT" w:cs="Calibri"/>
-          <w:szCs w:val="21"/>
-        </w:rPr>
-      </w:pPr>
-      <w:r>
-        <w:rPr>
-          <w:rFonts w:ascii="Gill Sans MT" w:hAnsi="Gill Sans MT" w:cs="Calibri"/>
-          <w:szCs w:val="21"/>
-        </w:rPr>
-        <w:t>Once a result has been drawn to the GIS Map the user can no longer re-organize the GIS layers.</w:t>
-      </w:r>
-    </w:p>
-    <w:p>
-      <w:pPr>
-        <w:pStyle w:val="ListParagraph"/>
-        <w:numPr>
-          <w:ilvl w:val="0"/>
-          <w:numId w:val="32"/>
-        </w:numPr>
-        <w:spacing w:after="120"/>
-        <w:ind w:left="836" w:firstLineChars="0" w:hanging="418"/>
-        <w:rPr>
-          <w:rFonts w:ascii="Gill Sans MT" w:hAnsi="Gill Sans MT" w:cs="Calibri"/>
-          <w:szCs w:val="21"/>
-        </w:rPr>
-      </w:pPr>
-      <w:r>
-        <w:rPr>
-          <w:rFonts w:ascii="Gill Sans MT" w:hAnsi="Gill Sans MT" w:cs="Calibri"/>
-          <w:szCs w:val="21"/>
-        </w:rPr>
-        <w:t xml:space="preserve">There is an issue </w:t>
-      </w:r>
-      <w:r>
-        <w:rPr>
-          <w:rFonts w:ascii="Gill Sans MT" w:hAnsi="Gill Sans MT" w:cs="Calibri"/>
-          <w:szCs w:val="21"/>
-        </w:rPr>
-        <w:t xml:space="preserve">on the </w:t>
-      </w:r>
-      <w:r>
-        <w:rPr>
-          <w:rFonts w:ascii="Gill Sans MT" w:hAnsi="Gill Sans MT" w:cs="Calibri"/>
-          <w:szCs w:val="21"/>
-        </w:rPr>
-        <w:t xml:space="preserve">GIS map </w:t>
-      </w:r>
-      <w:r>
-        <w:rPr>
-          <w:rFonts w:ascii="Gill Sans MT" w:hAnsi="Gill Sans MT" w:cs="Calibri"/>
-          <w:szCs w:val="21"/>
-        </w:rPr>
-        <w:t xml:space="preserve">displayed when adding monitor data for baseline or </w:t>
-      </w:r>
-      <w:r>
-        <w:rPr>
-          <w:rFonts w:ascii="Gill Sans MT" w:hAnsi="Gill Sans MT" w:cs="Calibri"/>
-          <w:szCs w:val="21"/>
-        </w:rPr>
-        <w:lastRenderedPageBreak/>
-        <w:t>control layers.  U</w:t>
-      </w:r>
-      <w:r>
-        <w:rPr>
-          <w:rFonts w:ascii="Gill Sans MT" w:hAnsi="Gill Sans MT" w:cs="Calibri"/>
-          <w:szCs w:val="21"/>
-        </w:rPr>
-        <w:t>sing the identify tool on the map causes an out of memory exception.</w:t>
-      </w:r>
-      <w:r>
-        <w:rPr>
-          <w:rFonts w:ascii="Gill Sans MT" w:hAnsi="Gill Sans MT" w:cs="Calibri"/>
-          <w:szCs w:val="21"/>
-        </w:rPr>
-        <w:t xml:space="preserve"> This identify tool is currently disabled to avoid the error.</w:t>
-      </w:r>
-    </w:p>
-    <w:p>
-      <w:pPr>
-        <w:pStyle w:val="ListParagraph"/>
-        <w:numPr>
-          <w:ilvl w:val="0"/>
-          <w:numId w:val="32"/>
-        </w:numPr>
-        <w:spacing w:after="120"/>
-        <w:ind w:left="836" w:firstLineChars="0" w:hanging="418"/>
-        <w:rPr>
-          <w:rFonts w:ascii="Gill Sans MT" w:hAnsi="Gill Sans MT" w:cs="Calibri"/>
-          <w:szCs w:val="21"/>
-        </w:rPr>
-      </w:pPr>
-      <w:r>
-        <w:rPr>
-          <w:rFonts w:ascii="Gill Sans MT" w:hAnsi="Gill Sans MT" w:cs="Calibri"/>
-          <w:szCs w:val="21"/>
-        </w:rPr>
-        <w:t xml:space="preserve">There is an issue with metadata not always being loaded using the “Modify Datasets” dialog.  This problem results from overextending the Load Monitor dataset form for use with other dataset types.  Although the dataset uploads do work, the metadata object is not always correctly loaded for non-monitor datasets. The </w:t>
-      </w:r>
-      <w:proofErr w:type="spellStart"/>
-      <w:r>
-        <w:rPr>
-          <w:rFonts w:ascii="Gill Sans MT" w:hAnsi="Gill Sans MT" w:cs="Calibri"/>
-          <w:szCs w:val="21"/>
-        </w:rPr>
-        <w:t>BenMAP</w:t>
-      </w:r>
-      <w:proofErr w:type="spellEnd"/>
-      <w:r>
-        <w:rPr>
-          <w:rFonts w:ascii="Gill Sans MT" w:hAnsi="Gill Sans MT" w:cs="Calibri"/>
-          <w:szCs w:val="21"/>
-        </w:rPr>
-        <w:t>-CE development team is currently working on further enhancements to the dataset management tools (e.g., dataset cloning); this issue is being addressed with the work in progress.</w:t>
       </w:r>
     </w:p>
     <w:p>
@@ -1636,308 +1021,6 @@
     <w:p>
       <w:pPr>
         <w:spacing w:line="360" w:lineRule="auto"/>
-        <w:rPr>
-          <w:rFonts w:ascii="Gill Sans MT" w:hAnsi="Gill Sans MT" w:cs="Calibri"/>
-          <w:b/>
-          <w:bCs/>
-        </w:rPr>
-      </w:pPr>
-      <w:r>
-        <w:rPr>
-          <w:rFonts w:ascii="Gill Sans MT" w:hAnsi="Gill Sans MT" w:cs="Calibri"/>
-          <w:b/>
-          <w:bCs/>
-        </w:rPr>
-        <w:t>Known Issues (for future updates)</w:t>
-      </w:r>
-    </w:p>
-    <w:p>
-      <w:pPr>
-        <w:pStyle w:val="ListParagraph"/>
-        <w:numPr>
-          <w:ilvl w:val="0"/>
-          <w:numId w:val="32"/>
-        </w:numPr>
-        <w:spacing w:after="120"/>
-        <w:ind w:firstLineChars="0"/>
-        <w:rPr>
-          <w:rFonts w:ascii="Gill Sans MT" w:hAnsi="Gill Sans MT" w:cs="Calibri"/>
-          <w:szCs w:val="21"/>
-        </w:rPr>
-      </w:pPr>
-      <w:r>
-        <w:rPr>
-          <w:rFonts w:ascii="Gill Sans MT" w:hAnsi="Gill Sans MT" w:cs="Calibri"/>
-          <w:szCs w:val="21"/>
-        </w:rPr>
-        <w:t>There are known issues with international settings (e.g., date and number formatting) which may interfere with data imports.  Please refer to the “</w:t>
-      </w:r>
-      <w:proofErr w:type="spellStart"/>
-      <w:r>
-        <w:rPr>
-          <w:rFonts w:ascii="Gill Sans MT" w:hAnsi="Gill Sans MT" w:cs="Calibri"/>
-          <w:szCs w:val="21"/>
-        </w:rPr>
-        <w:t>BenMAP</w:t>
-      </w:r>
-      <w:proofErr w:type="spellEnd"/>
-      <w:r>
-        <w:rPr>
-          <w:rFonts w:ascii="Gill Sans MT" w:hAnsi="Gill Sans MT" w:cs="Calibri"/>
-          <w:szCs w:val="21"/>
-        </w:rPr>
-        <w:t>-CE Regional Formats” document for information about data conventions and computer settings.</w:t>
-      </w:r>
-    </w:p>
-    <w:p>
-      <w:pPr>
-        <w:pStyle w:val="ListParagraph"/>
-        <w:numPr>
-          <w:ilvl w:val="0"/>
-          <w:numId w:val="32"/>
-        </w:numPr>
-        <w:spacing w:after="120"/>
-        <w:ind w:left="836" w:firstLineChars="0" w:hanging="418"/>
-        <w:rPr>
-          <w:rFonts w:ascii="Gill Sans MT" w:hAnsi="Gill Sans MT" w:cs="Calibri"/>
-          <w:szCs w:val="21"/>
-        </w:rPr>
-      </w:pPr>
-      <w:r>
-        <w:rPr>
-          <w:rFonts w:ascii="Gill Sans MT" w:hAnsi="Gill Sans MT" w:cs="Calibri"/>
-          <w:szCs w:val="21"/>
-        </w:rPr>
-        <w:t xml:space="preserve">There are known issues with </w:t>
-      </w:r>
-      <w:r>
-        <w:rPr>
-          <w:rFonts w:ascii="Gill Sans MT" w:hAnsi="Gill Sans MT" w:cs="Calibri"/>
-          <w:szCs w:val="21"/>
-        </w:rPr>
-        <w:t xml:space="preserve">the </w:t>
-      </w:r>
-      <w:proofErr w:type="spellStart"/>
-      <w:r>
-        <w:rPr>
-          <w:rFonts w:ascii="Gill Sans MT" w:hAnsi="Gill Sans MT" w:cs="Calibri"/>
-          <w:szCs w:val="21"/>
-        </w:rPr>
-        <w:t>DotSpatial</w:t>
-      </w:r>
-      <w:proofErr w:type="spellEnd"/>
-      <w:r>
-        <w:rPr>
-          <w:rFonts w:ascii="Gill Sans MT" w:hAnsi="Gill Sans MT" w:cs="Calibri"/>
-          <w:szCs w:val="21"/>
-        </w:rPr>
-        <w:t xml:space="preserve"> library</w:t>
-      </w:r>
-      <w:r>
-        <w:rPr>
-          <w:rFonts w:ascii="Gill Sans MT" w:hAnsi="Gill Sans MT" w:cs="Calibri"/>
-          <w:szCs w:val="21"/>
-        </w:rPr>
-        <w:t xml:space="preserve"> which may cause a null reference exception or cause the program to crash when attempting to edit the legend text or color (for an individual category) on the GIS map.</w:t>
-      </w:r>
-      <w:r>
-        <w:rPr>
-          <w:rFonts w:ascii="Gill Sans MT" w:hAnsi="Gill Sans MT" w:cs="Calibri"/>
-          <w:szCs w:val="21"/>
-        </w:rPr>
-        <w:t xml:space="preserve">  These issues have been reported to the </w:t>
-      </w:r>
-      <w:proofErr w:type="spellStart"/>
-      <w:r>
-        <w:rPr>
-          <w:rFonts w:ascii="Gill Sans MT" w:hAnsi="Gill Sans MT" w:cs="Calibri"/>
-          <w:szCs w:val="21"/>
-        </w:rPr>
-        <w:t>DotSpatial</w:t>
-      </w:r>
-      <w:proofErr w:type="spellEnd"/>
-      <w:r>
-        <w:rPr>
-          <w:rFonts w:ascii="Gill Sans MT" w:hAnsi="Gill Sans MT" w:cs="Calibri"/>
-          <w:szCs w:val="21"/>
-        </w:rPr>
-        <w:t xml:space="preserve"> </w:t>
-      </w:r>
-      <w:proofErr w:type="spellStart"/>
-      <w:r>
-        <w:rPr>
-          <w:rFonts w:ascii="Gill Sans MT" w:hAnsi="Gill Sans MT" w:cs="Calibri"/>
-          <w:szCs w:val="21"/>
-        </w:rPr>
-        <w:t>CodePlex</w:t>
-      </w:r>
-      <w:proofErr w:type="spellEnd"/>
-      <w:r>
-        <w:rPr>
-          <w:rFonts w:ascii="Gill Sans MT" w:hAnsi="Gill Sans MT" w:cs="Calibri"/>
-          <w:szCs w:val="21"/>
-        </w:rPr>
-        <w:t>.</w:t>
-      </w:r>
-    </w:p>
-    <w:p>
-      <w:pPr>
-        <w:pStyle w:val="ListParagraph"/>
-        <w:numPr>
-          <w:ilvl w:val="0"/>
-          <w:numId w:val="32"/>
-        </w:numPr>
-        <w:spacing w:after="120"/>
-        <w:ind w:left="836" w:firstLineChars="0" w:hanging="418"/>
-        <w:rPr>
-          <w:rFonts w:ascii="Gill Sans MT" w:hAnsi="Gill Sans MT" w:cs="Calibri"/>
-          <w:szCs w:val="21"/>
-        </w:rPr>
-      </w:pPr>
-      <w:r>
-        <w:rPr>
-          <w:rFonts w:ascii="Gill Sans MT" w:hAnsi="Gill Sans MT" w:cs="Calibri"/>
-          <w:szCs w:val="21"/>
-        </w:rPr>
-        <w:t xml:space="preserve">When </w:t>
-      </w:r>
-      <w:proofErr w:type="spellStart"/>
-      <w:r>
-        <w:rPr>
-          <w:rFonts w:ascii="Gill Sans MT" w:hAnsi="Gill Sans MT" w:cs="Calibri"/>
-          <w:szCs w:val="21"/>
-        </w:rPr>
-        <w:t>BenMAP</w:t>
-      </w:r>
-      <w:proofErr w:type="spellEnd"/>
-      <w:r>
-        <w:rPr>
-          <w:rFonts w:ascii="Gill Sans MT" w:hAnsi="Gill Sans MT" w:cs="Calibri"/>
-          <w:szCs w:val="21"/>
-        </w:rPr>
-        <w:t>-CE is maximized the scroll bar for the legend disappears and some of the GIS layers become inaccessible.</w:t>
-      </w:r>
-    </w:p>
-    <w:p>
-      <w:pPr>
-        <w:pStyle w:val="ListParagraph"/>
-        <w:numPr>
-          <w:ilvl w:val="0"/>
-          <w:numId w:val="32"/>
-        </w:numPr>
-        <w:spacing w:after="120"/>
-        <w:ind w:left="836" w:firstLineChars="0" w:hanging="418"/>
-        <w:rPr>
-          <w:rFonts w:ascii="Gill Sans MT" w:hAnsi="Gill Sans MT" w:cs="Calibri"/>
-          <w:szCs w:val="21"/>
-        </w:rPr>
-      </w:pPr>
-      <w:r>
-        <w:rPr>
-          <w:rFonts w:ascii="Gill Sans MT" w:hAnsi="Gill Sans MT" w:cs="Calibri"/>
-          <w:szCs w:val="21"/>
-        </w:rPr>
-        <w:t>Once a result has been drawn to the GIS Map the user can no longer re-organize the GIS layers.</w:t>
-      </w:r>
-    </w:p>
-    <w:p>
-      <w:pPr>
-        <w:pStyle w:val="ListParagraph"/>
-        <w:numPr>
-          <w:ilvl w:val="0"/>
-          <w:numId w:val="32"/>
-        </w:numPr>
-        <w:spacing w:after="120"/>
-        <w:ind w:left="836" w:firstLineChars="0" w:hanging="418"/>
-        <w:rPr>
-          <w:rFonts w:ascii="Gill Sans MT" w:hAnsi="Gill Sans MT" w:cs="Calibri"/>
-          <w:szCs w:val="21"/>
-        </w:rPr>
-      </w:pPr>
-      <w:r>
-        <w:rPr>
-          <w:rFonts w:ascii="Gill Sans MT" w:hAnsi="Gill Sans MT" w:cs="Calibri"/>
-          <w:szCs w:val="21"/>
-        </w:rPr>
-        <w:t xml:space="preserve">There is an issue </w:t>
-      </w:r>
-      <w:r>
-        <w:rPr>
-          <w:rFonts w:ascii="Gill Sans MT" w:hAnsi="Gill Sans MT" w:cs="Calibri"/>
-          <w:szCs w:val="21"/>
-        </w:rPr>
-        <w:t xml:space="preserve">on the </w:t>
-      </w:r>
-      <w:r>
-        <w:rPr>
-          <w:rFonts w:ascii="Gill Sans MT" w:hAnsi="Gill Sans MT" w:cs="Calibri"/>
-          <w:szCs w:val="21"/>
-        </w:rPr>
-        <w:t xml:space="preserve">GIS map </w:t>
-      </w:r>
-      <w:r>
-        <w:rPr>
-          <w:rFonts w:ascii="Gill Sans MT" w:hAnsi="Gill Sans MT" w:cs="Calibri"/>
-          <w:szCs w:val="21"/>
-        </w:rPr>
-        <w:t>displayed when adding monitor data for baseline or control layers.  U</w:t>
-      </w:r>
-      <w:r>
-        <w:rPr>
-          <w:rFonts w:ascii="Gill Sans MT" w:hAnsi="Gill Sans MT" w:cs="Calibri"/>
-          <w:szCs w:val="21"/>
-        </w:rPr>
-        <w:t>sing the identify tool on the map causes an out of memory exception.</w:t>
-      </w:r>
-      <w:r>
-        <w:rPr>
-          <w:rFonts w:ascii="Gill Sans MT" w:hAnsi="Gill Sans MT" w:cs="Calibri"/>
-          <w:szCs w:val="21"/>
-        </w:rPr>
-        <w:t xml:space="preserve"> This identify tool is currently disabled to avoid the error.</w:t>
-      </w:r>
-    </w:p>
-    <w:p>
-      <w:pPr>
-        <w:pStyle w:val="ListParagraph"/>
-        <w:numPr>
-          <w:ilvl w:val="0"/>
-          <w:numId w:val="32"/>
-        </w:numPr>
-        <w:spacing w:after="120"/>
-        <w:ind w:left="836" w:firstLineChars="0" w:hanging="418"/>
-        <w:rPr>
-          <w:rFonts w:ascii="Gill Sans MT" w:hAnsi="Gill Sans MT" w:cs="Calibri"/>
-          <w:szCs w:val="21"/>
-        </w:rPr>
-      </w:pPr>
-      <w:r>
-        <w:rPr>
-          <w:rFonts w:ascii="Gill Sans MT" w:hAnsi="Gill Sans MT" w:cs="Calibri"/>
-          <w:szCs w:val="21"/>
-        </w:rPr>
-        <w:t xml:space="preserve">There is an issue with metadata not always being loaded using the “Modify Datasets” dialog.  This problem results from overextending the Load Monitor dataset form for use with other dataset types.  Although the dataset uploads do work, the metadata object is not always correctly loaded for non-monitor datasets. The </w:t>
-      </w:r>
-      <w:proofErr w:type="spellStart"/>
-      <w:r>
-        <w:rPr>
-          <w:rFonts w:ascii="Gill Sans MT" w:hAnsi="Gill Sans MT" w:cs="Calibri"/>
-          <w:szCs w:val="21"/>
-        </w:rPr>
-        <w:t>BenMAP</w:t>
-      </w:r>
-      <w:proofErr w:type="spellEnd"/>
-      <w:r>
-        <w:rPr>
-          <w:rFonts w:ascii="Gill Sans MT" w:hAnsi="Gill Sans MT" w:cs="Calibri"/>
-          <w:szCs w:val="21"/>
-        </w:rPr>
-        <w:t>-CE development team is currently working on further enhancements to the dataset management tools (e.g., dataset cloning); this issue is being addressed with the work in progress.</w:t>
-      </w:r>
-    </w:p>
-    <w:p>
-      <w:pPr>
-        <w:spacing w:line="360" w:lineRule="auto"/>
         <w:outlineLvl w:val="0"/>
         <w:rPr>
           <w:rFonts w:ascii="Gill Sans MT" w:hAnsi="Gill Sans MT" w:cs="Calibri"/>
@@ -2003,7 +1086,6 @@
           <w:rFonts w:ascii="Gill Sans MT" w:hAnsi="Gill Sans MT" w:cs="Calibri"/>
           <w:u w:val="single"/>
         </w:rPr>
-        <w:lastRenderedPageBreak/>
         <w:t>______________________________________</w:t>
       </w:r>
       <w:r>
@@ -2577,7 +1659,7 @@
           <w:ilvl w:val="0"/>
           <w:numId w:val="26"/>
         </w:numPr>
-        <w:spacing w:line="360" w:lineRule="auto"/>
+        <w:spacing w:after="120"/>
         <w:ind w:firstLineChars="0"/>
         <w:rPr>
           <w:rFonts w:ascii="Gill Sans MT" w:hAnsi="Gill Sans MT" w:cs="Calibri"/>
@@ -2601,7 +1683,14 @@
         <w:rPr>
           <w:rFonts w:ascii="Gill Sans MT" w:hAnsi="Gill Sans MT" w:cs="Calibri"/>
         </w:rPr>
-        <w:t xml:space="preserve"> (encountered on computers running Windows versions newer than XP, such as Windows Vista and Windows 7), changed </w:t>
+        <w:t xml:space="preserve"> (encountered on computers running Windows versions newer than XP, such as Windows Vista and </w:t>
+      </w:r>
+      <w:r>
+        <w:rPr>
+          <w:rFonts w:ascii="Gill Sans MT" w:hAnsi="Gill Sans MT" w:cs="Calibri"/>
+        </w:rPr>
+        <w:lastRenderedPageBreak/>
+        <w:t xml:space="preserve">Windows 7), changed </w:t>
       </w:r>
       <w:r>
         <w:rPr>
@@ -2617,7 +1706,7 @@
           <w:ilvl w:val="0"/>
           <w:numId w:val="26"/>
         </w:numPr>
-        <w:spacing w:line="360" w:lineRule="auto"/>
+        <w:spacing w:after="120"/>
         <w:ind w:firstLineChars="0"/>
         <w:rPr>
           <w:rFonts w:ascii="Gill Sans MT" w:hAnsi="Gill Sans MT" w:cs="Calibri"/>
@@ -2683,7 +1772,7 @@
           <w:ilvl w:val="0"/>
           <w:numId w:val="26"/>
         </w:numPr>
-        <w:spacing w:line="360" w:lineRule="auto"/>
+        <w:spacing w:after="120"/>
         <w:ind w:firstLineChars="0"/>
         <w:rPr>
           <w:rFonts w:ascii="Gill Sans MT" w:hAnsi="Gill Sans MT" w:cs="Calibri"/>
@@ -2769,7 +1858,7 @@
           <w:ilvl w:val="0"/>
           <w:numId w:val="26"/>
         </w:numPr>
-        <w:spacing w:after="120" w:line="360" w:lineRule="auto"/>
+        <w:spacing w:after="120"/>
         <w:ind w:firstLineChars="0"/>
         <w:rPr>
           <w:rFonts w:ascii="Gill Sans MT" w:hAnsi="Gill Sans MT" w:cs="Calibri"/>
@@ -2856,7 +1945,6 @@
           <w:b/>
           <w:i/>
         </w:rPr>
-        <w:lastRenderedPageBreak/>
         <w:t>Release Version</w:t>
       </w:r>
       <w:r>
@@ -3339,7 +2427,7 @@
         <w:pStyle w:val="ListParagraph"/>
         <w:numPr>
           <w:ilvl w:val="0"/>
-          <w:numId w:val="32"/>
+          <w:numId w:val="36"/>
         </w:numPr>
         <w:spacing w:after="120"/>
         <w:ind w:firstLineChars="0"/>
@@ -3384,7 +2472,7 @@
         <w:pStyle w:val="ListParagraph"/>
         <w:numPr>
           <w:ilvl w:val="0"/>
-          <w:numId w:val="32"/>
+          <w:numId w:val="36"/>
         </w:numPr>
         <w:spacing w:after="120"/>
         <w:ind w:firstLineChars="0"/>
@@ -3420,7 +2508,7 @@
         <w:pStyle w:val="ListParagraph"/>
         <w:numPr>
           <w:ilvl w:val="0"/>
-          <w:numId w:val="32"/>
+          <w:numId w:val="36"/>
         </w:numPr>
         <w:spacing w:after="120"/>
         <w:ind w:left="836" w:firstLineChars="0" w:hanging="418"/>
@@ -3462,7 +2550,16 @@
           <w:rFonts w:ascii="Gill Sans MT" w:hAnsi="Gill Sans MT" w:cs="Calibri"/>
           <w:szCs w:val="21"/>
         </w:rPr>
-        <w:t>sing the identify tool on the map causes an out of memory exception.</w:t>
+        <w:t>sing the identify tool on the map ca</w:t>
+      </w:r>
+      <w:bookmarkStart w:id="0" w:name="_GoBack"/>
+      <w:bookmarkEnd w:id="0"/>
+      <w:r>
+        <w:rPr>
+          <w:rFonts w:ascii="Gill Sans MT" w:hAnsi="Gill Sans MT" w:cs="Calibri"/>
+          <w:szCs w:val="21"/>
+        </w:rPr>
+        <w:t>uses an out of memory exception.</w:t>
       </w:r>
       <w:r>
         <w:rPr>
@@ -3487,6 +2584,7 @@
           <w:rFonts w:ascii="Gill Sans MT" w:hAnsi="Gill Sans MT" w:cs="Calibri"/>
           <w:b/>
         </w:rPr>
+        <w:lastRenderedPageBreak/>
         <w:t>Main Improvements</w:t>
       </w:r>
     </w:p>
@@ -3740,7 +2838,6 @@
           <w:rFonts w:ascii="Gill Sans MT" w:hAnsi="Gill Sans MT" w:cs="Calibri"/>
           <w:szCs w:val="21"/>
         </w:rPr>
-        <w:lastRenderedPageBreak/>
         <w:t>Fixed an issue that prevented the user from manually entering</w:t>
       </w:r>
       <w:r>
@@ -4309,7 +3406,7 @@
         <w:pStyle w:val="ListParagraph"/>
         <w:numPr>
           <w:ilvl w:val="0"/>
-          <w:numId w:val="32"/>
+          <w:numId w:val="36"/>
         </w:numPr>
         <w:spacing w:after="120"/>
         <w:ind w:left="836" w:firstLineChars="0" w:hanging="418"/>
@@ -4337,7 +3434,15 @@
           <w:rFonts w:ascii="Gill Sans MT" w:hAnsi="Gill Sans MT" w:cs="Calibri"/>
           <w:szCs w:val="21"/>
         </w:rPr>
-        <w:t>that prevented the user from redisplaying the GIS map table of contents after being hidden.</w:t>
+        <w:t xml:space="preserve">that prevented the user from redisplaying the GIS map table of contents </w:t>
+      </w:r>
+      <w:r>
+        <w:rPr>
+          <w:rFonts w:ascii="Gill Sans MT" w:hAnsi="Gill Sans MT" w:cs="Calibri"/>
+          <w:szCs w:val="21"/>
+        </w:rPr>
+        <w:lastRenderedPageBreak/>
+        <w:t>after being hidden.</w:t>
       </w:r>
     </w:p>
     <w:p>
@@ -4345,7 +3450,7 @@
         <w:pStyle w:val="ListParagraph"/>
         <w:numPr>
           <w:ilvl w:val="0"/>
-          <w:numId w:val="32"/>
+          <w:numId w:val="36"/>
         </w:numPr>
         <w:spacing w:after="120"/>
         <w:ind w:left="836" w:firstLineChars="0" w:hanging="418"/>
@@ -4381,7 +3486,7 @@
         <w:pStyle w:val="ListParagraph"/>
         <w:numPr>
           <w:ilvl w:val="0"/>
-          <w:numId w:val="32"/>
+          <w:numId w:val="36"/>
         </w:numPr>
         <w:spacing w:after="120"/>
         <w:ind w:left="836" w:firstLineChars="0" w:hanging="418"/>
@@ -4403,7 +3508,7 @@
         <w:pStyle w:val="ListParagraph"/>
         <w:numPr>
           <w:ilvl w:val="0"/>
-          <w:numId w:val="32"/>
+          <w:numId w:val="36"/>
         </w:numPr>
         <w:spacing w:after="120"/>
         <w:ind w:left="836" w:firstLineChars="0" w:hanging="418"/>
@@ -4425,7 +3530,7 @@
         <w:pStyle w:val="ListParagraph"/>
         <w:numPr>
           <w:ilvl w:val="0"/>
-          <w:numId w:val="32"/>
+          <w:numId w:val="36"/>
         </w:numPr>
         <w:spacing w:after="120"/>
         <w:ind w:left="836" w:firstLineChars="0" w:hanging="418"/>
@@ -4526,7 +3631,6 @@
           <w:b/>
           <w:i/>
         </w:rPr>
-        <w:lastRenderedPageBreak/>
         <w:t>Release Date</w:t>
       </w:r>
       <w:r>
@@ -5256,6 +4360,7 @@
           <w:b/>
           <w:i/>
         </w:rPr>
+        <w:lastRenderedPageBreak/>
         <w:t>Release Date</w:t>
       </w:r>
       <w:r>
@@ -5535,7 +4640,6 @@
           <w:rFonts w:ascii="Gill Sans MT" w:hAnsi="Gill Sans MT" w:cs="Calibri"/>
           <w:szCs w:val="21"/>
         </w:rPr>
-        <w:lastRenderedPageBreak/>
         <w:t>Automated e</w:t>
       </w:r>
       <w:r>
@@ -6080,7 +5184,15 @@
           <w:rFonts w:ascii="Gill Sans MT" w:hAnsi="Gill Sans MT" w:cs="Calibri"/>
           <w:szCs w:val="21"/>
         </w:rPr>
-        <w:t xml:space="preserve">Fixed a problem that caused results calculated using county-level data to differ between BenMAP 4 and BenMAP-CE.  </w:t>
+        <w:t xml:space="preserve">Fixed a problem that caused results calculated using county-level data to differ between </w:t>
+      </w:r>
+      <w:r>
+        <w:rPr>
+          <w:rFonts w:ascii="Gill Sans MT" w:hAnsi="Gill Sans MT" w:cs="Calibri"/>
+          <w:szCs w:val="21"/>
+        </w:rPr>
+        <w:lastRenderedPageBreak/>
+        <w:t xml:space="preserve">BenMAP 4 and BenMAP-CE.  </w:t>
       </w:r>
     </w:p>
     <w:p>
@@ -6286,7 +5398,6 @@
           <w:b/>
           <w:i/>
         </w:rPr>
-        <w:lastRenderedPageBreak/>
         <w:t>Release Version</w:t>
       </w:r>
       <w:r>
@@ -6937,7 +6048,15 @@
           <w:rFonts w:ascii="Gill Sans MT" w:hAnsi="Gill Sans MT" w:cs="Calibri"/>
           <w:szCs w:val="21"/>
         </w:rPr>
-        <w:t>Fixed problem with command line mode that required user to confirm pooling weights for each run</w:t>
+        <w:t xml:space="preserve">Fixed problem with command line mode that required user to confirm pooling weights </w:t>
+      </w:r>
+      <w:r>
+        <w:rPr>
+          <w:rFonts w:ascii="Gill Sans MT" w:hAnsi="Gill Sans MT" w:cs="Calibri"/>
+          <w:szCs w:val="21"/>
+        </w:rPr>
+        <w:lastRenderedPageBreak/>
+        <w:t>for each run</w:t>
       </w:r>
       <w:r>
         <w:rPr>
@@ -9258,6 +8377,119 @@
     </w:lvl>
   </w:abstractNum>
   <w:abstractNum w:abstractNumId="20" w15:restartNumberingAfterBreak="0">
+    <w:nsid w:val="4F856F1D"/>
+    <w:multiLevelType w:val="hybridMultilevel"/>
+    <w:tmpl w:val="313E690A"/>
+    <w:lvl w:ilvl="0" w:tplc="9EEC56EC">
+      <w:start w:val="1"/>
+      <w:numFmt w:val="decimal"/>
+      <w:lvlText w:val="%1."/>
+      <w:lvlJc w:val="left"/>
+      <w:pPr>
+        <w:ind w:left="840" w:hanging="420"/>
+      </w:pPr>
+      <w:rPr>
+        <w:rFonts w:cs="Times New Roman" w:hint="default"/>
+      </w:rPr>
+    </w:lvl>
+    <w:lvl w:ilvl="1" w:tplc="04090019" w:tentative="1">
+      <w:start w:val="1"/>
+      <w:numFmt w:val="lowerLetter"/>
+      <w:lvlText w:val="%2."/>
+      <w:lvlJc w:val="left"/>
+      <w:pPr>
+        <w:ind w:left="1440" w:hanging="360"/>
+      </w:pPr>
+      <w:rPr>
+        <w:rFonts w:cs="Times New Roman"/>
+      </w:rPr>
+    </w:lvl>
+    <w:lvl w:ilvl="2" w:tplc="0409001B" w:tentative="1">
+      <w:start w:val="1"/>
+      <w:numFmt w:val="lowerRoman"/>
+      <w:lvlText w:val="%3."/>
+      <w:lvlJc w:val="right"/>
+      <w:pPr>
+        <w:ind w:left="2160" w:hanging="180"/>
+      </w:pPr>
+      <w:rPr>
+        <w:rFonts w:cs="Times New Roman"/>
+      </w:rPr>
+    </w:lvl>
+    <w:lvl w:ilvl="3" w:tplc="0409000F" w:tentative="1">
+      <w:start w:val="1"/>
+      <w:numFmt w:val="decimal"/>
+      <w:lvlText w:val="%4."/>
+      <w:lvlJc w:val="left"/>
+      <w:pPr>
+        <w:ind w:left="2880" w:hanging="360"/>
+      </w:pPr>
+      <w:rPr>
+        <w:rFonts w:cs="Times New Roman"/>
+      </w:rPr>
+    </w:lvl>
+    <w:lvl w:ilvl="4" w:tplc="04090019" w:tentative="1">
+      <w:start w:val="1"/>
+      <w:numFmt w:val="lowerLetter"/>
+      <w:lvlText w:val="%5."/>
+      <w:lvlJc w:val="left"/>
+      <w:pPr>
+        <w:ind w:left="3600" w:hanging="360"/>
+      </w:pPr>
+      <w:rPr>
+        <w:rFonts w:cs="Times New Roman"/>
+      </w:rPr>
+    </w:lvl>
+    <w:lvl w:ilvl="5" w:tplc="0409001B" w:tentative="1">
+      <w:start w:val="1"/>
+      <w:numFmt w:val="lowerRoman"/>
+      <w:lvlText w:val="%6."/>
+      <w:lvlJc w:val="right"/>
+      <w:pPr>
+        <w:ind w:left="4320" w:hanging="180"/>
+      </w:pPr>
+      <w:rPr>
+        <w:rFonts w:cs="Times New Roman"/>
+      </w:rPr>
+    </w:lvl>
+    <w:lvl w:ilvl="6" w:tplc="0409000F" w:tentative="1">
+      <w:start w:val="1"/>
+      <w:numFmt w:val="decimal"/>
+      <w:lvlText w:val="%7."/>
+      <w:lvlJc w:val="left"/>
+      <w:pPr>
+        <w:ind w:left="5040" w:hanging="360"/>
+      </w:pPr>
+      <w:rPr>
+        <w:rFonts w:cs="Times New Roman"/>
+      </w:rPr>
+    </w:lvl>
+    <w:lvl w:ilvl="7" w:tplc="04090019" w:tentative="1">
+      <w:start w:val="1"/>
+      <w:numFmt w:val="lowerLetter"/>
+      <w:lvlText w:val="%8."/>
+      <w:lvlJc w:val="left"/>
+      <w:pPr>
+        <w:ind w:left="5760" w:hanging="360"/>
+      </w:pPr>
+      <w:rPr>
+        <w:rFonts w:cs="Times New Roman"/>
+      </w:rPr>
+    </w:lvl>
+    <w:lvl w:ilvl="8" w:tplc="0409001B" w:tentative="1">
+      <w:start w:val="1"/>
+      <w:numFmt w:val="lowerRoman"/>
+      <w:lvlText w:val="%9."/>
+      <w:lvlJc w:val="right"/>
+      <w:pPr>
+        <w:ind w:left="6480" w:hanging="180"/>
+      </w:pPr>
+      <w:rPr>
+        <w:rFonts w:cs="Times New Roman"/>
+      </w:rPr>
+    </w:lvl>
+  </w:abstractNum>
+  <w:abstractNum w:abstractNumId="21" w15:restartNumberingAfterBreak="0">
     <w:nsid w:val="535E12B4"/>
     <w:multiLevelType w:val="hybridMultilevel"/>
     <w:tmpl w:val="5BAC4064"/>
@@ -9370,7 +8602,7 @@
       </w:rPr>
     </w:lvl>
   </w:abstractNum>
-  <w:abstractNum w:abstractNumId="21" w15:restartNumberingAfterBreak="0">
+  <w:abstractNum w:abstractNumId="22" w15:restartNumberingAfterBreak="0">
     <w:nsid w:val="55FC6D8E"/>
     <w:multiLevelType w:val="hybridMultilevel"/>
     <w:tmpl w:val="C1848C64"/>
@@ -9483,7 +8715,7 @@
       </w:rPr>
     </w:lvl>
   </w:abstractNum>
-  <w:abstractNum w:abstractNumId="22" w15:restartNumberingAfterBreak="0">
+  <w:abstractNum w:abstractNumId="23" w15:restartNumberingAfterBreak="0">
     <w:nsid w:val="5A791CDE"/>
     <w:multiLevelType w:val="hybridMultilevel"/>
     <w:tmpl w:val="8F1A6B7C"/>
@@ -9572,7 +8804,7 @@
       </w:pPr>
     </w:lvl>
   </w:abstractNum>
-  <w:abstractNum w:abstractNumId="23" w15:restartNumberingAfterBreak="0">
+  <w:abstractNum w:abstractNumId="24" w15:restartNumberingAfterBreak="0">
     <w:nsid w:val="60A6186B"/>
     <w:multiLevelType w:val="hybridMultilevel"/>
     <w:tmpl w:val="C1848C64"/>
@@ -9685,7 +8917,7 @@
       </w:rPr>
     </w:lvl>
   </w:abstractNum>
-  <w:abstractNum w:abstractNumId="24" w15:restartNumberingAfterBreak="0">
+  <w:abstractNum w:abstractNumId="25" w15:restartNumberingAfterBreak="0">
     <w:nsid w:val="61D02CC2"/>
     <w:multiLevelType w:val="hybridMultilevel"/>
     <w:tmpl w:val="876CB576"/>
@@ -9798,7 +9030,7 @@
       </w:rPr>
     </w:lvl>
   </w:abstractNum>
-  <w:abstractNum w:abstractNumId="25" w15:restartNumberingAfterBreak="0">
+  <w:abstractNum w:abstractNumId="26" w15:restartNumberingAfterBreak="0">
     <w:nsid w:val="61D57910"/>
     <w:multiLevelType w:val="hybridMultilevel"/>
     <w:tmpl w:val="313E690A"/>
@@ -9911,7 +9143,7 @@
       </w:rPr>
     </w:lvl>
   </w:abstractNum>
-  <w:abstractNum w:abstractNumId="26" w15:restartNumberingAfterBreak="0">
+  <w:abstractNum w:abstractNumId="27" w15:restartNumberingAfterBreak="0">
     <w:nsid w:val="657D347B"/>
     <w:multiLevelType w:val="hybridMultilevel"/>
     <w:tmpl w:val="313E690A"/>
@@ -10024,7 +9256,7 @@
       </w:rPr>
     </w:lvl>
   </w:abstractNum>
-  <w:abstractNum w:abstractNumId="27" w15:restartNumberingAfterBreak="0">
+  <w:abstractNum w:abstractNumId="28" w15:restartNumberingAfterBreak="0">
     <w:nsid w:val="65BC2C77"/>
     <w:multiLevelType w:val="hybridMultilevel"/>
     <w:tmpl w:val="313E690A"/>
@@ -10137,7 +9369,7 @@
       </w:rPr>
     </w:lvl>
   </w:abstractNum>
-  <w:abstractNum w:abstractNumId="28" w15:restartNumberingAfterBreak="0">
+  <w:abstractNum w:abstractNumId="29" w15:restartNumberingAfterBreak="0">
     <w:nsid w:val="6AD2475B"/>
     <w:multiLevelType w:val="hybridMultilevel"/>
     <w:tmpl w:val="4BEAC10E"/>
@@ -10223,7 +9455,7 @@
       </w:pPr>
     </w:lvl>
   </w:abstractNum>
-  <w:abstractNum w:abstractNumId="29" w15:restartNumberingAfterBreak="0">
+  <w:abstractNum w:abstractNumId="30" w15:restartNumberingAfterBreak="0">
     <w:nsid w:val="6C3D400D"/>
     <w:multiLevelType w:val="hybridMultilevel"/>
     <w:tmpl w:val="313E690A"/>
@@ -10336,7 +9568,7 @@
       </w:rPr>
     </w:lvl>
   </w:abstractNum>
-  <w:abstractNum w:abstractNumId="30" w15:restartNumberingAfterBreak="0">
+  <w:abstractNum w:abstractNumId="31" w15:restartNumberingAfterBreak="0">
     <w:nsid w:val="6CB239E2"/>
     <w:multiLevelType w:val="hybridMultilevel"/>
     <w:tmpl w:val="8DECFC62"/>
@@ -10449,7 +9681,7 @@
       </w:rPr>
     </w:lvl>
   </w:abstractNum>
-  <w:abstractNum w:abstractNumId="31" w15:restartNumberingAfterBreak="0">
+  <w:abstractNum w:abstractNumId="32" w15:restartNumberingAfterBreak="0">
     <w:nsid w:val="6E5A3D2F"/>
     <w:multiLevelType w:val="hybridMultilevel"/>
     <w:tmpl w:val="313E690A"/>
@@ -10562,7 +9794,7 @@
       </w:rPr>
     </w:lvl>
   </w:abstractNum>
-  <w:abstractNum w:abstractNumId="32" w15:restartNumberingAfterBreak="0">
+  <w:abstractNum w:abstractNumId="33" w15:restartNumberingAfterBreak="0">
     <w:nsid w:val="6E7C501C"/>
     <w:multiLevelType w:val="hybridMultilevel"/>
     <w:tmpl w:val="C1848C64"/>
@@ -10675,7 +9907,7 @@
       </w:rPr>
     </w:lvl>
   </w:abstractNum>
-  <w:abstractNum w:abstractNumId="33" w15:restartNumberingAfterBreak="0">
+  <w:abstractNum w:abstractNumId="34" w15:restartNumberingAfterBreak="0">
     <w:nsid w:val="70C333DC"/>
     <w:multiLevelType w:val="hybridMultilevel"/>
     <w:tmpl w:val="7F2896D8"/>
@@ -10788,7 +10020,7 @@
       </w:rPr>
     </w:lvl>
   </w:abstractNum>
-  <w:abstractNum w:abstractNumId="34" w15:restartNumberingAfterBreak="0">
+  <w:abstractNum w:abstractNumId="35" w15:restartNumberingAfterBreak="0">
     <w:nsid w:val="7E525651"/>
     <w:multiLevelType w:val="hybridMultilevel"/>
     <w:tmpl w:val="12CA1722"/>
@@ -10884,25 +10116,25 @@
     <w:abstractNumId w:val="4"/>
   </w:num>
   <w:num w:numId="3">
-    <w:abstractNumId w:val="32"/>
+    <w:abstractNumId w:val="33"/>
   </w:num>
   <w:num w:numId="4">
-    <w:abstractNumId w:val="20"/>
+    <w:abstractNumId w:val="21"/>
   </w:num>
   <w:num w:numId="5">
-    <w:abstractNumId w:val="23"/>
+    <w:abstractNumId w:val="24"/>
   </w:num>
   <w:num w:numId="6">
-    <w:abstractNumId w:val="21"/>
+    <w:abstractNumId w:val="22"/>
   </w:num>
   <w:num w:numId="7">
     <w:abstractNumId w:val="7"/>
   </w:num>
   <w:num w:numId="8">
-    <w:abstractNumId w:val="30"/>
+    <w:abstractNumId w:val="31"/>
   </w:num>
   <w:num w:numId="9">
-    <w:abstractNumId w:val="33"/>
+    <w:abstractNumId w:val="34"/>
   </w:num>
   <w:num w:numId="10">
     <w:abstractNumId w:val="1"/>
@@ -10917,7 +10149,7 @@
     <w:abstractNumId w:val="2"/>
   </w:num>
   <w:num w:numId="14">
-    <w:abstractNumId w:val="24"/>
+    <w:abstractNumId w:val="25"/>
   </w:num>
   <w:num w:numId="15">
     <w:abstractNumId w:val="6"/>
@@ -10935,22 +10167,22 @@
     <w:abstractNumId w:val="13"/>
   </w:num>
   <w:num w:numId="20">
-    <w:abstractNumId w:val="26"/>
+    <w:abstractNumId w:val="27"/>
   </w:num>
   <w:num w:numId="21">
     <w:abstractNumId w:val="8"/>
   </w:num>
   <w:num w:numId="22">
-    <w:abstractNumId w:val="31"/>
+    <w:abstractNumId w:val="32"/>
   </w:num>
   <w:num w:numId="23">
-    <w:abstractNumId w:val="27"/>
+    <w:abstractNumId w:val="28"/>
   </w:num>
   <w:num w:numId="24">
     <w:abstractNumId w:val="5"/>
   </w:num>
   <w:num w:numId="25">
-    <w:abstractNumId w:val="29"/>
+    <w:abstractNumId w:val="30"/>
   </w:num>
   <w:num w:numId="26">
     <w:abstractNumId w:val="12"/>
@@ -10962,16 +10194,16 @@
     <w:abstractNumId w:val="0"/>
   </w:num>
   <w:num w:numId="29">
-    <w:abstractNumId w:val="22"/>
+    <w:abstractNumId w:val="23"/>
   </w:num>
   <w:num w:numId="30">
     <w:abstractNumId w:val="15"/>
   </w:num>
   <w:num w:numId="31">
-    <w:abstractNumId w:val="28"/>
+    <w:abstractNumId w:val="29"/>
   </w:num>
   <w:num w:numId="32">
-    <w:abstractNumId w:val="25"/>
+    <w:abstractNumId w:val="26"/>
   </w:num>
   <w:num w:numId="33">
     <w:abstractNumId w:val="16"/>
@@ -10980,7 +10212,10 @@
     <w:abstractNumId w:val="18"/>
   </w:num>
   <w:num w:numId="35">
-    <w:abstractNumId w:val="34"/>
+    <w:abstractNumId w:val="35"/>
+  </w:num>
+  <w:num w:numId="36">
+    <w:abstractNumId w:val="20"/>
   </w:num>
 </w:numbering>
 </file>
@@ -11798,7 +11033,7 @@
 </file>
 
 <file path=customXml/itemProps1.xml><?xml version="1.0" encoding="utf-8"?>
-<ds:datastoreItem xmlns:ds="http://schemas.openxmlformats.org/officeDocument/2006/customXml" ds:itemID="{4DD8E88B-9C05-42E5-B6A9-C11C9CA6B2B7}">
+<ds:datastoreItem xmlns:ds="http://schemas.openxmlformats.org/officeDocument/2006/customXml" ds:itemID="{DF6CC623-2CDC-4114-96A9-3B22BD6A6169}">
   <ds:schemaRefs>
     <ds:schemaRef ds:uri="http://schemas.openxmlformats.org/officeDocument/2006/bibliography"/>
   </ds:schemaRefs>

</xml_diff>

<commit_message>
Updated release notes for versions 1.1.6 and 1.1.7
Former-commit-id: 6fb36b461b115843730acf2581a50a81deb4a924
</commit_message>
<xml_diff>
--- a/BenMAP/Data/BenMAP-CE Release Notes.docx
+++ b/BenMAP/Data/BenMAP-CE Release Notes.docx
@@ -101,7 +101,15 @@
           <w:b/>
           <w:szCs w:val="21"/>
         </w:rPr>
-        <w:t>-CE 1.1.5</w:t>
+        <w:t>-CE 1.1.</w:t>
+      </w:r>
+      <w:r>
+        <w:rPr>
+          <w:rFonts w:ascii="Gill Sans MT" w:hAnsi="Gill Sans MT" w:cs="Calibri"/>
+          <w:b/>
+          <w:szCs w:val="21"/>
+        </w:rPr>
+        <w:t>7</w:t>
       </w:r>
     </w:p>
     <w:p>
@@ -133,7 +141,15 @@
           <w:b/>
           <w:szCs w:val="21"/>
         </w:rPr>
-        <w:t>2015.8</w:t>
+        <w:t>2015.</w:t>
+      </w:r>
+      <w:r>
+        <w:rPr>
+          <w:rFonts w:ascii="Gill Sans MT" w:hAnsi="Gill Sans MT" w:cs="Calibri"/>
+          <w:b/>
+          <w:szCs w:val="21"/>
+        </w:rPr>
+        <w:t>9</w:t>
       </w:r>
       <w:r>
         <w:rPr>
@@ -149,7 +165,342 @@
           <w:b/>
           <w:szCs w:val="21"/>
         </w:rPr>
-        <w:t>10</w:t>
+        <w:t>3</w:t>
+      </w:r>
+      <w:r>
+        <w:rPr>
+          <w:rFonts w:ascii="Gill Sans MT" w:hAnsi="Gill Sans MT" w:cs="Calibri"/>
+          <w:b/>
+          <w:szCs w:val="21"/>
+        </w:rPr>
+        <w:t>0</w:t>
+      </w:r>
+    </w:p>
+    <w:p>
+      <w:pPr>
+        <w:spacing w:line="360" w:lineRule="auto"/>
+        <w:outlineLvl w:val="0"/>
+        <w:rPr>
+          <w:rFonts w:ascii="Gill Sans MT" w:hAnsi="Gill Sans MT" w:cs="Calibri"/>
+          <w:b/>
+        </w:rPr>
+      </w:pPr>
+      <w:r>
+        <w:rPr>
+          <w:rFonts w:ascii="Gill Sans MT" w:hAnsi="Gill Sans MT" w:cs="Calibri"/>
+          <w:b/>
+        </w:rPr>
+        <w:t>Main Improvements</w:t>
+      </w:r>
+    </w:p>
+    <w:p>
+      <w:pPr>
+        <w:pStyle w:val="ListParagraph"/>
+        <w:numPr>
+          <w:ilvl w:val="0"/>
+          <w:numId w:val="41"/>
+        </w:numPr>
+        <w:ind w:firstLineChars="0"/>
+        <w:outlineLvl w:val="0"/>
+        <w:rPr>
+          <w:rFonts w:ascii="Gill Sans MT" w:hAnsi="Gill Sans MT" w:cs="Calibri"/>
+          <w:bCs/>
+        </w:rPr>
+      </w:pPr>
+      <w:r>
+        <w:rPr>
+          <w:rFonts w:ascii="Gill Sans MT" w:hAnsi="Gill Sans MT" w:cs="Calibri"/>
+          <w:bCs/>
+        </w:rPr>
+        <w:t xml:space="preserve">Added </w:t>
+      </w:r>
+      <w:r>
+        <w:rPr>
+          <w:rFonts w:ascii="Gill Sans MT" w:hAnsi="Gill Sans MT" w:cs="Calibri"/>
+          <w:bCs/>
+        </w:rPr>
+        <w:t xml:space="preserve">parameterized </w:t>
+      </w:r>
+      <w:r>
+        <w:rPr>
+          <w:rFonts w:ascii="Gill Sans MT" w:hAnsi="Gill Sans MT" w:cs="Calibri"/>
+          <w:bCs/>
+        </w:rPr>
+        <w:t>GBD Integrated Exposure Response (IER) functions.</w:t>
+      </w:r>
+      <w:r>
+        <w:rPr>
+          <w:rFonts w:ascii="Gill Sans MT" w:hAnsi="Gill Sans MT" w:cs="Calibri"/>
+          <w:bCs/>
+        </w:rPr>
+        <w:t xml:space="preserve">  These are spline functions for PM2.5 </w:t>
+      </w:r>
+      <w:r>
+        <w:rPr>
+          <w:rFonts w:ascii="Gill Sans MT" w:hAnsi="Gill Sans MT"/>
+        </w:rPr>
+        <w:t xml:space="preserve">1 to 1,000 </w:t>
+      </w:r>
+      <w:proofErr w:type="spellStart"/>
+      <w:r>
+        <w:rPr>
+          <w:rFonts w:ascii="Gill Sans MT" w:hAnsi="Gill Sans MT"/>
+        </w:rPr>
+        <w:t>ug</w:t>
+      </w:r>
+      <w:proofErr w:type="spellEnd"/>
+      <w:r>
+        <w:rPr>
+          <w:rFonts w:ascii="Gill Sans MT" w:hAnsi="Gill Sans MT"/>
+        </w:rPr>
+        <w:t>/m3 range</w:t>
+      </w:r>
+      <w:r>
+        <w:rPr>
+          <w:rFonts w:ascii="Gill Sans MT" w:hAnsi="Gill Sans MT" w:cs="Calibri"/>
+          <w:bCs/>
+        </w:rPr>
+        <w:t xml:space="preserve"> </w:t>
+      </w:r>
+      <w:r>
+        <w:rPr>
+          <w:rFonts w:ascii="Gill Sans MT" w:hAnsi="Gill Sans MT" w:cs="Calibri"/>
+          <w:bCs/>
+        </w:rPr>
+        <w:t xml:space="preserve">with custom </w:t>
+      </w:r>
+      <w:r>
+        <w:rPr>
+          <w:rFonts w:ascii="Gill Sans MT" w:hAnsi="Gill Sans MT" w:cs="Calibri"/>
+          <w:bCs/>
+        </w:rPr>
+        <w:t xml:space="preserve">beta </w:t>
+      </w:r>
+      <w:r>
+        <w:rPr>
+          <w:rFonts w:ascii="Gill Sans MT" w:hAnsi="Gill Sans MT" w:cs="Calibri"/>
+          <w:bCs/>
+        </w:rPr>
+        <w:t>distributions</w:t>
+      </w:r>
+      <w:r>
+        <w:rPr>
+          <w:rFonts w:ascii="Gill Sans MT" w:hAnsi="Gill Sans MT" w:cs="Calibri"/>
+          <w:bCs/>
+        </w:rPr>
+        <w:t>.  I</w:t>
+      </w:r>
+      <w:r>
+        <w:rPr>
+          <w:rFonts w:ascii="Gill Sans MT" w:hAnsi="Gill Sans MT"/>
+        </w:rPr>
+        <w:t>ncludes 20 segments for CEV function, and 11 segments each for COPD, IHD, and LC functions.</w:t>
+      </w:r>
+    </w:p>
+    <w:p>
+      <w:pPr>
+        <w:pStyle w:val="ListParagraph"/>
+        <w:numPr>
+          <w:ilvl w:val="0"/>
+          <w:numId w:val="41"/>
+        </w:numPr>
+        <w:spacing w:after="120"/>
+        <w:ind w:firstLineChars="0"/>
+        <w:rPr>
+          <w:rFonts w:ascii="Gill Sans MT" w:hAnsi="Gill Sans MT" w:cs="Calibri"/>
+          <w:szCs w:val="21"/>
+        </w:rPr>
+      </w:pPr>
+      <w:r>
+        <w:rPr>
+          <w:rFonts w:ascii="Gill Sans MT" w:hAnsi="Gill Sans MT"/>
+        </w:rPr>
+        <w:t xml:space="preserve">Added Country Shapefiles (from GBD Rollback Tool) and Python program to perform percentage rollback to the </w:t>
+      </w:r>
+      <w:proofErr w:type="spellStart"/>
+      <w:r>
+        <w:rPr>
+          <w:rFonts w:ascii="Gill Sans MT" w:hAnsi="Gill Sans MT"/>
+        </w:rPr>
+        <w:t>BenMAP</w:t>
+      </w:r>
+      <w:proofErr w:type="spellEnd"/>
+      <w:r>
+        <w:rPr>
+          <w:rFonts w:ascii="Gill Sans MT" w:hAnsi="Gill Sans MT"/>
+        </w:rPr>
+        <w:t xml:space="preserve">-CE installer (files under 'My </w:t>
+      </w:r>
+      <w:proofErr w:type="spellStart"/>
+      <w:r>
+        <w:rPr>
+          <w:rFonts w:ascii="Gill Sans MT" w:hAnsi="Gill Sans MT"/>
+        </w:rPr>
+        <w:t>BenMAP</w:t>
+      </w:r>
+      <w:proofErr w:type="spellEnd"/>
+      <w:r>
+        <w:rPr>
+          <w:rFonts w:ascii="Gill Sans MT" w:hAnsi="Gill Sans MT"/>
+        </w:rPr>
+        <w:t>-CE Files\Country Shapefiles').</w:t>
+      </w:r>
+    </w:p>
+    <w:p>
+      <w:pPr>
+        <w:pStyle w:val="ListParagraph"/>
+        <w:numPr>
+          <w:ilvl w:val="0"/>
+          <w:numId w:val="41"/>
+        </w:numPr>
+        <w:spacing w:after="120"/>
+        <w:ind w:firstLineChars="0"/>
+        <w:rPr>
+          <w:rFonts w:ascii="Gill Sans MT" w:hAnsi="Gill Sans MT" w:cs="Calibri"/>
+          <w:szCs w:val="21"/>
+        </w:rPr>
+      </w:pPr>
+      <w:r>
+        <w:rPr>
+          <w:rFonts w:ascii="Gill Sans MT" w:hAnsi="Gill Sans MT" w:cs="Calibri"/>
+          <w:szCs w:val="21"/>
+        </w:rPr>
+        <w:t>Performed thorough review of data import forms and r</w:t>
+      </w:r>
+      <w:r>
+        <w:rPr>
+          <w:rFonts w:ascii="Gill Sans MT" w:hAnsi="Gill Sans MT" w:cs="Calibri"/>
+          <w:szCs w:val="21"/>
+        </w:rPr>
+        <w:t>esolved several issues within “Modify Datasets” dialog, including</w:t>
+      </w:r>
+      <w:r>
+        <w:rPr>
+          <w:rFonts w:ascii="Gill Sans MT" w:hAnsi="Gill Sans MT" w:cs="Calibri"/>
+          <w:szCs w:val="21"/>
+        </w:rPr>
+        <w:t>:  1)</w:t>
+      </w:r>
+      <w:r>
+        <w:rPr>
+          <w:rFonts w:ascii="Gill Sans MT" w:hAnsi="Gill Sans MT" w:cs="Calibri"/>
+          <w:szCs w:val="21"/>
+        </w:rPr>
+        <w:t xml:space="preserve"> </w:t>
+      </w:r>
+      <w:r>
+        <w:rPr>
+          <w:rFonts w:ascii="Gill Sans MT" w:hAnsi="Gill Sans MT" w:cs="Calibri"/>
+          <w:szCs w:val="21"/>
+        </w:rPr>
+        <w:t xml:space="preserve">resolve issues with loading and display of metadata, </w:t>
+      </w:r>
+      <w:r>
+        <w:rPr>
+          <w:rFonts w:ascii="Gill Sans MT" w:hAnsi="Gill Sans MT" w:cs="Calibri"/>
+          <w:szCs w:val="21"/>
+        </w:rPr>
+        <w:t>2</w:t>
+      </w:r>
+      <w:r>
+        <w:rPr>
+          <w:rFonts w:ascii="Gill Sans MT" w:hAnsi="Gill Sans MT" w:cs="Calibri"/>
+          <w:szCs w:val="21"/>
+        </w:rPr>
+        <w:t>) correct minor issue with automatic load of data after validation (without user clicking “OK” to proceed)</w:t>
+      </w:r>
+      <w:r>
+        <w:rPr>
+          <w:rFonts w:ascii="Gill Sans MT" w:hAnsi="Gill Sans MT" w:cs="Calibri"/>
+          <w:szCs w:val="21"/>
+        </w:rPr>
+        <w:t xml:space="preserve">, and 3) </w:t>
+      </w:r>
+      <w:r>
+        <w:rPr>
+          <w:rFonts w:ascii="Gill Sans MT" w:hAnsi="Gill Sans MT" w:cs="Calibri"/>
+          <w:szCs w:val="21"/>
+        </w:rPr>
+        <w:t>ensure that when the user clicks “Delete” the selected record is highlighted and the user receives a confirmation message prior to delete</w:t>
+      </w:r>
+      <w:r>
+        <w:rPr>
+          <w:rFonts w:ascii="Gill Sans MT" w:hAnsi="Gill Sans MT" w:cs="Calibri"/>
+          <w:szCs w:val="21"/>
+        </w:rPr>
+        <w:t>.</w:t>
+      </w:r>
+    </w:p>
+    <w:p>
+      <w:pPr>
+        <w:pStyle w:val="ListParagraph"/>
+        <w:numPr>
+          <w:ilvl w:val="0"/>
+          <w:numId w:val="41"/>
+        </w:numPr>
+        <w:spacing w:after="120"/>
+        <w:ind w:firstLineChars="0"/>
+        <w:rPr>
+          <w:rFonts w:ascii="Gill Sans MT" w:hAnsi="Gill Sans MT" w:cs="Calibri"/>
+          <w:szCs w:val="21"/>
+        </w:rPr>
+      </w:pPr>
+      <w:r>
+        <w:rPr>
+          <w:rFonts w:ascii="Gill Sans MT" w:hAnsi="Gill Sans MT" w:cs="Calibri"/>
+          <w:szCs w:val="21"/>
+        </w:rPr>
+        <w:t xml:space="preserve">Added </w:t>
+      </w:r>
+      <w:r>
+        <w:rPr>
+          <w:rFonts w:ascii="Gill Sans MT" w:hAnsi="Gill Sans MT"/>
+        </w:rPr>
+        <w:t>validation check for incidence datasets (warning will be issued if value outside of range 0 to 1)</w:t>
+      </w:r>
+      <w:r>
+        <w:rPr>
+          <w:rFonts w:ascii="Gill Sans MT" w:hAnsi="Gill Sans MT"/>
+        </w:rPr>
+        <w:t>.</w:t>
+      </w:r>
+    </w:p>
+    <w:p>
+      <w:pPr>
+        <w:pStyle w:val="ListParagraph"/>
+        <w:numPr>
+          <w:ilvl w:val="0"/>
+          <w:numId w:val="41"/>
+        </w:numPr>
+        <w:spacing w:after="120"/>
+        <w:ind w:firstLineChars="0"/>
+        <w:rPr>
+          <w:rFonts w:ascii="Gill Sans MT" w:hAnsi="Gill Sans MT" w:cs="Calibri"/>
+          <w:szCs w:val="21"/>
+        </w:rPr>
+      </w:pPr>
+      <w:r>
+        <w:rPr>
+          <w:rFonts w:ascii="Gill Sans MT" w:hAnsi="Gill Sans MT" w:cs="Calibri"/>
+          <w:szCs w:val="21"/>
+        </w:rPr>
+        <w:t xml:space="preserve">Changed About page to display internal build number (4th digit in the </w:t>
+      </w:r>
+      <w:proofErr w:type="spellStart"/>
+      <w:r>
+        <w:rPr>
+          <w:rFonts w:ascii="Gill Sans MT" w:hAnsi="Gill Sans MT" w:cs="Calibri"/>
+          <w:szCs w:val="21"/>
+        </w:rPr>
+        <w:t>BenMAP</w:t>
+      </w:r>
+      <w:proofErr w:type="spellEnd"/>
+      <w:r>
+        <w:rPr>
+          <w:rFonts w:ascii="Gill Sans MT" w:hAnsi="Gill Sans MT" w:cs="Calibri"/>
+          <w:szCs w:val="21"/>
+        </w:rPr>
+        <w:t xml:space="preserve">-CE version number (used by software developer to track internal test versions). </w:t>
       </w:r>
     </w:p>
     <w:p>
@@ -424,18 +775,25 @@
           <w:numId w:val="32"/>
         </w:numPr>
         <w:spacing w:after="120"/>
-        <w:ind w:left="836" w:firstLineChars="0" w:hanging="418"/>
-        <w:rPr>
-          <w:rFonts w:ascii="Gill Sans MT" w:hAnsi="Gill Sans MT" w:cs="Calibri"/>
-          <w:szCs w:val="21"/>
-        </w:rPr>
-      </w:pPr>
-      <w:r>
-        <w:rPr>
-          <w:rFonts w:ascii="Gill Sans MT" w:hAnsi="Gill Sans MT" w:cs="Calibri"/>
-          <w:szCs w:val="21"/>
-        </w:rPr>
-        <w:t xml:space="preserve">There is an issue with metadata not always being loaded using the “Modify Datasets” dialog.  This problem results from overextending the Load Monitor dataset form for use with other dataset types.  Although the dataset uploads do work, the metadata object is not always correctly loaded for non-monitor datasets. The </w:t>
+        <w:ind w:firstLineChars="0"/>
+        <w:rPr>
+          <w:rFonts w:ascii="Gill Sans MT" w:hAnsi="Gill Sans MT" w:cs="Calibri"/>
+          <w:szCs w:val="21"/>
+        </w:rPr>
+      </w:pPr>
+      <w:r>
+        <w:rPr>
+          <w:rFonts w:ascii="Gill Sans MT" w:hAnsi="Gill Sans MT" w:cs="Calibri"/>
+          <w:szCs w:val="21"/>
+        </w:rPr>
+        <w:t xml:space="preserve">There is no mechanism to allow the user to </w:t>
+      </w:r>
+      <w:r>
+        <w:rPr>
+          <w:rFonts w:ascii="Gill Sans MT" w:hAnsi="Gill Sans MT" w:cs="Calibri"/>
+          <w:szCs w:val="21"/>
+        </w:rPr>
+        <w:t xml:space="preserve">modify the default administrative layer in the </w:t>
       </w:r>
       <w:proofErr w:type="spellStart"/>
       <w:r>
@@ -443,6 +801,7 @@
           <w:rFonts w:ascii="Gill Sans MT" w:hAnsi="Gill Sans MT" w:cs="Calibri"/>
           <w:szCs w:val="21"/>
         </w:rPr>
+        <w:lastRenderedPageBreak/>
         <w:t>BenMAP</w:t>
       </w:r>
       <w:proofErr w:type="spellEnd"/>
@@ -451,24 +810,14 @@
           <w:rFonts w:ascii="Gill Sans MT" w:hAnsi="Gill Sans MT" w:cs="Calibri"/>
           <w:szCs w:val="21"/>
         </w:rPr>
-        <w:t>-CE development team is currently working on further enhancements to the dataset management tools (e.g., dataset cloning); this issue is being addressed with the work in progress.</w:t>
-      </w:r>
-    </w:p>
-    <w:p>
-      <w:pPr>
-        <w:spacing w:line="360" w:lineRule="auto"/>
-        <w:outlineLvl w:val="0"/>
-        <w:rPr>
-          <w:rFonts w:ascii="Gill Sans MT" w:hAnsi="Gill Sans MT" w:cs="Calibri"/>
-          <w:b/>
-        </w:rPr>
-      </w:pPr>
-      <w:r>
-        <w:rPr>
-          <w:rFonts w:ascii="Gill Sans MT" w:hAnsi="Gill Sans MT" w:cs="Calibri"/>
-          <w:b/>
-        </w:rPr>
-        <w:t>Main Improvements</w:t>
+        <w:t>-CE GIS window</w:t>
+      </w:r>
+      <w:r>
+        <w:rPr>
+          <w:rFonts w:ascii="Gill Sans MT" w:hAnsi="Gill Sans MT" w:cs="Calibri"/>
+          <w:szCs w:val="21"/>
+        </w:rPr>
+        <w:t>.</w:t>
       </w:r>
     </w:p>
     <w:p>
@@ -476,20 +825,531 @@
         <w:pStyle w:val="ListParagraph"/>
         <w:numPr>
           <w:ilvl w:val="0"/>
-          <w:numId w:val="35"/>
+          <w:numId w:val="32"/>
+        </w:numPr>
+        <w:spacing w:after="120"/>
+        <w:ind w:firstLineChars="0"/>
+        <w:rPr>
+          <w:rFonts w:ascii="Gill Sans MT" w:hAnsi="Gill Sans MT" w:cs="Calibri"/>
+          <w:szCs w:val="21"/>
+        </w:rPr>
+      </w:pPr>
+      <w:proofErr w:type="spellStart"/>
+      <w:r>
+        <w:rPr>
+          <w:rFonts w:ascii="Gill Sans MT" w:hAnsi="Gill Sans MT" w:cs="Calibri"/>
+          <w:szCs w:val="21"/>
+        </w:rPr>
+        <w:t>BenMAP</w:t>
+      </w:r>
+      <w:proofErr w:type="spellEnd"/>
+      <w:r>
+        <w:rPr>
+          <w:rFonts w:ascii="Gill Sans MT" w:hAnsi="Gill Sans MT" w:cs="Calibri"/>
+          <w:szCs w:val="21"/>
+        </w:rPr>
+        <w:t xml:space="preserve">-CE attempts to </w:t>
+      </w:r>
+      <w:r>
+        <w:rPr>
+          <w:rFonts w:ascii="Gill Sans MT" w:hAnsi="Gill Sans MT" w:cs="Calibri"/>
+          <w:szCs w:val="21"/>
+        </w:rPr>
+        <w:t>re-</w:t>
+      </w:r>
+      <w:r>
+        <w:rPr>
+          <w:rFonts w:ascii="Gill Sans MT" w:hAnsi="Gill Sans MT" w:cs="Calibri"/>
+          <w:szCs w:val="21"/>
+        </w:rPr>
+        <w:t>project shapefiles</w:t>
+      </w:r>
+      <w:r>
+        <w:rPr>
+          <w:rFonts w:ascii="Gill Sans MT" w:hAnsi="Gill Sans MT" w:cs="Calibri"/>
+          <w:szCs w:val="21"/>
+        </w:rPr>
+        <w:t xml:space="preserve"> to NAD83</w:t>
+      </w:r>
+      <w:r>
+        <w:rPr>
+          <w:rFonts w:ascii="Gill Sans MT" w:hAnsi="Gill Sans MT" w:cs="Calibri"/>
+          <w:szCs w:val="21"/>
+        </w:rPr>
+        <w:t xml:space="preserve"> that are already in an acceptable projection</w:t>
+      </w:r>
+      <w:r>
+        <w:rPr>
+          <w:rFonts w:ascii="Gill Sans MT" w:hAnsi="Gill Sans MT" w:cs="Calibri"/>
+          <w:szCs w:val="21"/>
+        </w:rPr>
+        <w:t xml:space="preserve"> (e.g., WGS). </w:t>
+      </w:r>
+    </w:p>
+    <w:p>
+      <w:pPr>
+        <w:pStyle w:val="ListParagraph"/>
+        <w:numPr>
+          <w:ilvl w:val="0"/>
+          <w:numId w:val="32"/>
+        </w:numPr>
+        <w:spacing w:after="120"/>
+        <w:ind w:firstLineChars="0"/>
+        <w:rPr>
+          <w:rFonts w:ascii="Gill Sans MT" w:hAnsi="Gill Sans MT" w:cs="Calibri"/>
+          <w:szCs w:val="21"/>
+        </w:rPr>
+      </w:pPr>
+      <w:r>
+        <w:rPr>
+          <w:rFonts w:ascii="Gill Sans MT" w:hAnsi="Gill Sans MT" w:cs="Calibri"/>
+          <w:szCs w:val="21"/>
+        </w:rPr>
+        <w:t>When importing shapefiles, users should be able to select the columns they want to designate as COL and ROW index, even if the columns of the attribute table are not labeled as such.</w:t>
+      </w:r>
+    </w:p>
+    <w:p>
+      <w:pPr>
+        <w:pStyle w:val="ListParagraph"/>
+        <w:numPr>
+          <w:ilvl w:val="0"/>
+          <w:numId w:val="32"/>
+        </w:numPr>
+        <w:spacing w:after="120"/>
+        <w:ind w:left="836" w:firstLineChars="0" w:hanging="418"/>
+        <w:rPr>
+          <w:rFonts w:ascii="Gill Sans MT" w:hAnsi="Gill Sans MT" w:cs="Calibri"/>
+          <w:szCs w:val="21"/>
+        </w:rPr>
+      </w:pPr>
+      <w:r>
+        <w:rPr>
+          <w:rFonts w:ascii="Gill Sans MT" w:hAnsi="Gill Sans MT" w:cs="Calibri"/>
+          <w:szCs w:val="21"/>
+        </w:rPr>
+        <w:t>The Health Impact Function Editor should display the Mean and Standard Deviation from custom distributions in the Beta Parameter 1 and Beta Parameter 2 fields.</w:t>
+      </w:r>
+    </w:p>
+    <w:p>
+      <w:pPr>
+        <w:pStyle w:val="ListParagraph"/>
+        <w:numPr>
+          <w:ilvl w:val="0"/>
+          <w:numId w:val="32"/>
+        </w:numPr>
+        <w:spacing w:after="120"/>
+        <w:ind w:firstLineChars="0"/>
+        <w:rPr>
+          <w:rFonts w:ascii="Gill Sans MT" w:hAnsi="Gill Sans MT" w:cs="Calibri"/>
+          <w:szCs w:val="21"/>
+        </w:rPr>
+      </w:pPr>
+      <w:r>
+        <w:rPr>
+          <w:rFonts w:ascii="Gill Sans MT" w:hAnsi="Gill Sans MT" w:cs="Calibri"/>
+          <w:szCs w:val="21"/>
+        </w:rPr>
+        <w:t xml:space="preserve">In the monitor dataset import, the import code does not allow the first value to be missing.  Users have had to </w:t>
+      </w:r>
+      <w:r>
+        <w:rPr>
+          <w:rFonts w:ascii="Gill Sans MT" w:hAnsi="Gill Sans MT" w:cs="Calibri"/>
+          <w:szCs w:val="21"/>
+        </w:rPr>
+        <w:t xml:space="preserve">alter the dataset (e.g., </w:t>
+      </w:r>
+      <w:r>
+        <w:rPr>
+          <w:rFonts w:ascii="Gill Sans MT" w:hAnsi="Gill Sans MT" w:cs="Calibri"/>
+          <w:szCs w:val="21"/>
+        </w:rPr>
+        <w:t>substitute a "0" for the "." if it is the first value</w:t>
+      </w:r>
+      <w:r>
+        <w:rPr>
+          <w:rFonts w:ascii="Gill Sans MT" w:hAnsi="Gill Sans MT" w:cs="Calibri"/>
+          <w:szCs w:val="21"/>
+        </w:rPr>
+        <w:t>) to get it to import</w:t>
+      </w:r>
+      <w:r>
+        <w:rPr>
+          <w:rFonts w:ascii="Gill Sans MT" w:hAnsi="Gill Sans MT" w:cs="Calibri"/>
+          <w:szCs w:val="21"/>
+        </w:rPr>
+        <w:t xml:space="preserve">.  Also, modeled data often includes "-9" as missing data code.  </w:t>
+      </w:r>
+      <w:proofErr w:type="spellStart"/>
+      <w:r>
+        <w:rPr>
+          <w:rFonts w:ascii="Gill Sans MT" w:hAnsi="Gill Sans MT" w:cs="Calibri"/>
+          <w:szCs w:val="21"/>
+        </w:rPr>
+        <w:t>BenMAP</w:t>
+      </w:r>
+      <w:proofErr w:type="spellEnd"/>
+      <w:r>
+        <w:rPr>
+          <w:rFonts w:ascii="Gill Sans MT" w:hAnsi="Gill Sans MT" w:cs="Calibri"/>
+          <w:szCs w:val="21"/>
+        </w:rPr>
+        <w:t xml:space="preserve"> has no way of interpreting a</w:t>
+      </w:r>
+      <w:r>
+        <w:rPr>
+          <w:rFonts w:ascii="Gill Sans MT" w:hAnsi="Gill Sans MT" w:cs="Calibri"/>
+          <w:szCs w:val="21"/>
+        </w:rPr>
+        <w:t xml:space="preserve">lternate missing value codes. </w:t>
+      </w:r>
+    </w:p>
+    <w:p>
+      <w:pPr>
+        <w:pStyle w:val="ListParagraph"/>
+        <w:numPr>
+          <w:ilvl w:val="0"/>
+          <w:numId w:val="32"/>
+        </w:numPr>
+        <w:spacing w:after="120"/>
+        <w:ind w:firstLineChars="0"/>
+        <w:rPr>
+          <w:rFonts w:ascii="Gill Sans MT" w:hAnsi="Gill Sans MT" w:cs="Calibri"/>
+          <w:szCs w:val="21"/>
+        </w:rPr>
+      </w:pPr>
+      <w:r>
+        <w:rPr>
+          <w:rFonts w:ascii="Gill Sans MT" w:hAnsi="Gill Sans MT" w:cs="Calibri"/>
+          <w:szCs w:val="21"/>
+        </w:rPr>
+        <w:t>Under “Manage Population Datasets”, there is currently no option for an “Output Sample File”.</w:t>
+      </w:r>
+    </w:p>
+    <w:p>
+      <w:pPr>
+        <w:pStyle w:val="ListParagraph"/>
+        <w:numPr>
+          <w:ilvl w:val="0"/>
+          <w:numId w:val="32"/>
+        </w:numPr>
+        <w:spacing w:after="120"/>
+        <w:ind w:firstLineChars="0"/>
+        <w:rPr>
+          <w:rFonts w:ascii="Gill Sans MT" w:hAnsi="Gill Sans MT" w:cs="Calibri"/>
+          <w:szCs w:val="21"/>
+        </w:rPr>
+      </w:pPr>
+      <w:r>
+        <w:rPr>
+          <w:rFonts w:ascii="Gill Sans MT" w:hAnsi="Gill Sans MT" w:cs="Calibri"/>
+          <w:szCs w:val="21"/>
+        </w:rPr>
+        <w:t xml:space="preserve">An audit trail should summarize the details of the </w:t>
+      </w:r>
+      <w:proofErr w:type="spellStart"/>
+      <w:r>
+        <w:rPr>
+          <w:rFonts w:ascii="Gill Sans MT" w:hAnsi="Gill Sans MT" w:cs="Calibri"/>
+          <w:szCs w:val="21"/>
+        </w:rPr>
+        <w:t>BenMAP</w:t>
+      </w:r>
+      <w:proofErr w:type="spellEnd"/>
+      <w:r>
+        <w:rPr>
+          <w:rFonts w:ascii="Gill Sans MT" w:hAnsi="Gill Sans MT" w:cs="Calibri"/>
+          <w:szCs w:val="21"/>
+        </w:rPr>
+        <w:t>-CE analysis at the time it was run. It should not include details from the current database.</w:t>
+      </w:r>
+    </w:p>
+    <w:p>
+      <w:pPr>
+        <w:spacing w:line="360" w:lineRule="auto"/>
+        <w:rPr>
+          <w:rFonts w:ascii="Gill Sans MT" w:hAnsi="Gill Sans MT" w:cs="Calibri"/>
+          <w:b/>
+          <w:i/>
+        </w:rPr>
+      </w:pPr>
+      <w:r>
+        <w:rPr>
+          <w:rFonts w:ascii="Gill Sans MT" w:hAnsi="Gill Sans MT" w:cs="Calibri"/>
+          <w:u w:val="single"/>
+        </w:rPr>
+        <w:t>____________________________________________________________________</w:t>
+      </w:r>
+    </w:p>
+    <w:p>
+      <w:pPr>
+        <w:spacing w:line="360" w:lineRule="auto"/>
+        <w:rPr>
+          <w:rFonts w:ascii="Gill Sans MT" w:hAnsi="Gill Sans MT" w:cs="Calibri"/>
+          <w:b/>
+          <w:szCs w:val="21"/>
+        </w:rPr>
+      </w:pPr>
+      <w:r>
+        <w:rPr>
+          <w:rFonts w:ascii="Gill Sans MT" w:hAnsi="Gill Sans MT" w:cs="Calibri"/>
+          <w:b/>
+          <w:i/>
+        </w:rPr>
+        <w:t>Release Version</w:t>
+      </w:r>
+      <w:r>
+        <w:rPr>
+          <w:rFonts w:ascii="Gill Sans MT" w:hAnsi="Gill Sans MT" w:cs="Calibri"/>
+          <w:b/>
+        </w:rPr>
+        <w:t xml:space="preserve">                                          </w:t>
+      </w:r>
+      <w:r>
+        <w:rPr>
+          <w:rFonts w:ascii="Gill Sans MT" w:hAnsi="Gill Sans MT" w:cs="Calibri"/>
+          <w:b/>
+        </w:rPr>
+        <w:t xml:space="preserve">    </w:t>
+      </w:r>
+      <w:proofErr w:type="spellStart"/>
+      <w:r>
+        <w:rPr>
+          <w:rFonts w:ascii="Gill Sans MT" w:hAnsi="Gill Sans MT" w:cs="Calibri"/>
+          <w:b/>
+          <w:szCs w:val="21"/>
+        </w:rPr>
+        <w:t>BenMAP</w:t>
+      </w:r>
+      <w:proofErr w:type="spellEnd"/>
+      <w:r>
+        <w:rPr>
+          <w:rFonts w:ascii="Gill Sans MT" w:hAnsi="Gill Sans MT" w:cs="Calibri"/>
+          <w:b/>
+          <w:szCs w:val="21"/>
+        </w:rPr>
+        <w:t>-CE 1.1.</w:t>
+      </w:r>
+      <w:r>
+        <w:rPr>
+          <w:rFonts w:ascii="Gill Sans MT" w:hAnsi="Gill Sans MT" w:cs="Calibri"/>
+          <w:b/>
+          <w:szCs w:val="21"/>
+        </w:rPr>
+        <w:t>6</w:t>
+      </w:r>
+    </w:p>
+    <w:p>
+      <w:pPr>
+        <w:spacing w:line="360" w:lineRule="auto"/>
+        <w:rPr>
+          <w:rFonts w:ascii="Gill Sans MT" w:hAnsi="Gill Sans MT" w:cs="Calibri"/>
+          <w:u w:val="single"/>
+        </w:rPr>
+      </w:pPr>
+      <w:r>
+        <w:rPr>
+          <w:rFonts w:ascii="Gill Sans MT" w:hAnsi="Gill Sans MT" w:cs="Calibri"/>
+          <w:b/>
+          <w:i/>
+        </w:rPr>
+        <w:t>Release Date</w:t>
+      </w:r>
+      <w:r>
+        <w:rPr>
+          <w:rFonts w:ascii="Gill Sans MT" w:hAnsi="Gill Sans MT" w:cs="Calibri"/>
+          <w:b/>
+        </w:rPr>
+        <w:t xml:space="preserve">                                                       </w:t>
+      </w:r>
+      <w:r>
+        <w:rPr>
+          <w:rFonts w:ascii="Gill Sans MT" w:hAnsi="Gill Sans MT" w:cs="Calibri"/>
+          <w:b/>
+          <w:szCs w:val="21"/>
+        </w:rPr>
+        <w:t>2015.8</w:t>
+      </w:r>
+      <w:r>
+        <w:rPr>
+          <w:rFonts w:ascii="Gill Sans MT" w:hAnsi="Gill Sans MT" w:cs="Calibri"/>
+          <w:b/>
+          <w:szCs w:val="21"/>
+        </w:rPr>
+        <w:t>.</w:t>
+      </w:r>
+      <w:r>
+        <w:rPr>
+          <w:rFonts w:ascii="Gill Sans MT" w:hAnsi="Gill Sans MT" w:cs="Calibri"/>
+          <w:b/>
+          <w:szCs w:val="21"/>
+        </w:rPr>
+        <w:t>31</w:t>
+      </w:r>
+    </w:p>
+    <w:p>
+      <w:pPr>
+        <w:spacing w:line="360" w:lineRule="auto"/>
+        <w:outlineLvl w:val="0"/>
+        <w:rPr>
+          <w:rFonts w:ascii="Gill Sans MT" w:hAnsi="Gill Sans MT" w:cs="Calibri"/>
+          <w:b/>
+        </w:rPr>
+      </w:pPr>
+      <w:r>
+        <w:rPr>
+          <w:rFonts w:ascii="Gill Sans MT" w:hAnsi="Gill Sans MT" w:cs="Calibri"/>
+          <w:b/>
+        </w:rPr>
+        <w:t>Main Improvements</w:t>
+      </w:r>
+    </w:p>
+    <w:p>
+      <w:pPr>
+        <w:pStyle w:val="ListParagraph"/>
+        <w:numPr>
+          <w:ilvl w:val="0"/>
+          <w:numId w:val="38"/>
+        </w:numPr>
+        <w:spacing w:after="120"/>
+        <w:ind w:firstLineChars="0"/>
+        <w:outlineLvl w:val="0"/>
+        <w:rPr>
+          <w:rFonts w:ascii="Gill Sans MT" w:hAnsi="Gill Sans MT" w:cs="Calibri"/>
+          <w:bCs/>
+        </w:rPr>
+      </w:pPr>
+      <w:r>
+        <w:rPr>
+          <w:rFonts w:ascii="Gill Sans MT" w:hAnsi="Gill Sans MT" w:cs="Calibri"/>
+          <w:bCs/>
+        </w:rPr>
+        <w:t>Resolved issue with Health Impact Function Editor not importing correctly (issue identified while testing import of custom spline functions).</w:t>
+      </w:r>
+    </w:p>
+    <w:p>
+      <w:pPr>
+        <w:pStyle w:val="ListParagraph"/>
+        <w:numPr>
+          <w:ilvl w:val="0"/>
+          <w:numId w:val="38"/>
+        </w:numPr>
+        <w:spacing w:after="120"/>
+        <w:ind w:firstLineChars="0"/>
+        <w:outlineLvl w:val="0"/>
+        <w:rPr>
+          <w:rFonts w:ascii="Gill Sans MT" w:hAnsi="Gill Sans MT" w:cs="Calibri"/>
+          <w:bCs/>
+        </w:rPr>
+      </w:pPr>
+      <w:r>
+        <w:rPr>
+          <w:rFonts w:ascii="Gill Sans MT" w:hAnsi="Gill Sans MT" w:cs="Calibri"/>
+          <w:bCs/>
+        </w:rPr>
+        <w:t xml:space="preserve">Resolved issue with </w:t>
+      </w:r>
+      <w:proofErr w:type="spellStart"/>
+      <w:r>
+        <w:rPr>
+          <w:rFonts w:ascii="Gill Sans MT" w:hAnsi="Gill Sans MT" w:cs="Calibri"/>
+          <w:bCs/>
+        </w:rPr>
+        <w:t>BenMAP</w:t>
+      </w:r>
+      <w:proofErr w:type="spellEnd"/>
+      <w:r>
+        <w:rPr>
+          <w:rFonts w:ascii="Gill Sans MT" w:hAnsi="Gill Sans MT" w:cs="Calibri"/>
+          <w:bCs/>
+        </w:rPr>
+        <w:t>-CE throwing a database exception error when attempting to load a population dataset.  The database was incorrectly trying to open a connection that was already open.</w:t>
+      </w:r>
+    </w:p>
+    <w:p>
+      <w:pPr>
+        <w:pStyle w:val="ListParagraph"/>
+        <w:numPr>
+          <w:ilvl w:val="0"/>
+          <w:numId w:val="38"/>
+        </w:numPr>
+        <w:spacing w:after="120"/>
+        <w:ind w:firstLineChars="0"/>
+        <w:outlineLvl w:val="0"/>
+        <w:rPr>
+          <w:rFonts w:ascii="Gill Sans MT" w:hAnsi="Gill Sans MT" w:cs="Calibri"/>
+          <w:bCs/>
+        </w:rPr>
+      </w:pPr>
+      <w:r>
+        <w:rPr>
+          <w:rFonts w:ascii="Gill Sans MT" w:hAnsi="Gill Sans MT" w:cs="Calibri"/>
+          <w:bCs/>
+        </w:rPr>
+        <w:t xml:space="preserve">“Unlocked” the EPA-provided (preloaded) datasets.  </w:t>
+      </w:r>
+      <w:r>
+        <w:rPr>
+          <w:rFonts w:ascii="Gill Sans MT" w:hAnsi="Gill Sans MT" w:cs="Calibri"/>
+          <w:bCs/>
+        </w:rPr>
+        <w:t>The locking mechanism was intended to protect preloaded datasets from being modified by the user without also modifying the associated metadata.</w:t>
+      </w:r>
+      <w:r>
+        <w:rPr>
+          <w:rFonts w:ascii="Gill Sans MT" w:hAnsi="Gill Sans MT" w:cs="Calibri"/>
+          <w:bCs/>
+        </w:rPr>
+        <w:t xml:space="preserve"> </w:t>
+      </w:r>
+      <w:r>
+        <w:rPr>
+          <w:rFonts w:ascii="Gill Sans MT" w:hAnsi="Gill Sans MT" w:cs="Calibri"/>
+          <w:bCs/>
+        </w:rPr>
+        <w:t xml:space="preserve">Until development work to improve management of datasets (including </w:t>
+      </w:r>
+      <w:r>
+        <w:rPr>
+          <w:rFonts w:ascii="Gill Sans MT" w:hAnsi="Gill Sans MT" w:cs="Calibri"/>
+          <w:bCs/>
+        </w:rPr>
+        <w:t xml:space="preserve">a </w:t>
+      </w:r>
+      <w:r>
+        <w:rPr>
+          <w:rFonts w:ascii="Gill Sans MT" w:hAnsi="Gill Sans MT" w:cs="Calibri"/>
+          <w:bCs/>
+        </w:rPr>
+        <w:t>cloning feature) is complete, the preloaded datasets will remain</w:t>
+      </w:r>
+      <w:r>
+        <w:rPr>
+          <w:rFonts w:ascii="Gill Sans MT" w:hAnsi="Gill Sans MT" w:cs="Calibri"/>
+          <w:bCs/>
+        </w:rPr>
+        <w:t xml:space="preserve"> unlocked.</w:t>
+      </w:r>
+    </w:p>
+    <w:p>
+      <w:pPr>
+        <w:pStyle w:val="ListParagraph"/>
+        <w:numPr>
+          <w:ilvl w:val="0"/>
+          <w:numId w:val="38"/>
         </w:numPr>
         <w:ind w:firstLineChars="0"/>
         <w:outlineLvl w:val="0"/>
         <w:rPr>
           <w:rFonts w:ascii="Gill Sans MT" w:hAnsi="Gill Sans MT" w:cs="Calibri"/>
-          <w:b/>
-        </w:rPr>
-      </w:pPr>
-      <w:r>
-        <w:rPr>
-          <w:rFonts w:ascii="Gill Sans MT" w:hAnsi="Gill Sans MT" w:cs="Calibri"/>
-        </w:rPr>
-        <w:t>Fixed an issue that prevented Beta Distribution images to not appear on the Health Impact Function Editor.</w:t>
+          <w:bCs/>
+        </w:rPr>
+      </w:pPr>
+      <w:r>
+        <w:rPr>
+          <w:rFonts w:ascii="Gill Sans MT" w:hAnsi="Gill Sans MT" w:cs="Calibri"/>
+          <w:bCs/>
+        </w:rPr>
+        <w:t>Added metadata descriptions for preloaded datasets.</w:t>
       </w:r>
     </w:p>
     <w:p>
@@ -506,6 +1366,211 @@
           <w:rFonts w:ascii="Gill Sans MT" w:hAnsi="Gill Sans MT" w:cs="Calibri"/>
           <w:u w:val="single"/>
         </w:rPr>
+        <w:t>_____________________________________________________________________</w:t>
+      </w:r>
+    </w:p>
+    <w:p>
+      <w:pPr>
+        <w:spacing w:line="360" w:lineRule="auto"/>
+        <w:rPr>
+          <w:rFonts w:ascii="Gill Sans MT" w:hAnsi="Gill Sans MT" w:cs="Calibri"/>
+          <w:b/>
+          <w:szCs w:val="21"/>
+        </w:rPr>
+      </w:pPr>
+      <w:r>
+        <w:rPr>
+          <w:rFonts w:ascii="Gill Sans MT" w:hAnsi="Gill Sans MT" w:cs="Calibri"/>
+          <w:b/>
+          <w:i/>
+        </w:rPr>
+        <w:t>Release Version</w:t>
+      </w:r>
+      <w:r>
+        <w:rPr>
+          <w:rFonts w:ascii="Gill Sans MT" w:hAnsi="Gill Sans MT" w:cs="Calibri"/>
+          <w:b/>
+        </w:rPr>
+        <w:t xml:space="preserve">                                          </w:t>
+      </w:r>
+      <w:r>
+        <w:rPr>
+          <w:rFonts w:ascii="Gill Sans MT" w:hAnsi="Gill Sans MT" w:cs="Calibri"/>
+          <w:b/>
+        </w:rPr>
+        <w:t xml:space="preserve">    </w:t>
+      </w:r>
+      <w:proofErr w:type="spellStart"/>
+      <w:r>
+        <w:rPr>
+          <w:rFonts w:ascii="Gill Sans MT" w:hAnsi="Gill Sans MT" w:cs="Calibri"/>
+          <w:b/>
+          <w:szCs w:val="21"/>
+        </w:rPr>
+        <w:t>BenMAP</w:t>
+      </w:r>
+      <w:proofErr w:type="spellEnd"/>
+      <w:r>
+        <w:rPr>
+          <w:rFonts w:ascii="Gill Sans MT" w:hAnsi="Gill Sans MT" w:cs="Calibri"/>
+          <w:b/>
+          <w:szCs w:val="21"/>
+        </w:rPr>
+        <w:t>-CE 1.1.5</w:t>
+      </w:r>
+      <w:bookmarkStart w:id="0" w:name="_GoBack"/>
+      <w:bookmarkEnd w:id="0"/>
+    </w:p>
+    <w:p>
+      <w:pPr>
+        <w:spacing w:line="360" w:lineRule="auto"/>
+        <w:rPr>
+          <w:rFonts w:ascii="Gill Sans MT" w:hAnsi="Gill Sans MT" w:cs="Calibri"/>
+          <w:u w:val="single"/>
+        </w:rPr>
+      </w:pPr>
+      <w:r>
+        <w:rPr>
+          <w:rFonts w:ascii="Gill Sans MT" w:hAnsi="Gill Sans MT" w:cs="Calibri"/>
+          <w:b/>
+          <w:i/>
+        </w:rPr>
+        <w:t>Release Date</w:t>
+      </w:r>
+      <w:r>
+        <w:rPr>
+          <w:rFonts w:ascii="Gill Sans MT" w:hAnsi="Gill Sans MT" w:cs="Calibri"/>
+          <w:b/>
+        </w:rPr>
+        <w:t xml:space="preserve">                                                       </w:t>
+      </w:r>
+      <w:r>
+        <w:rPr>
+          <w:rFonts w:ascii="Gill Sans MT" w:hAnsi="Gill Sans MT" w:cs="Calibri"/>
+          <w:b/>
+          <w:szCs w:val="21"/>
+        </w:rPr>
+        <w:t>2015.8</w:t>
+      </w:r>
+      <w:r>
+        <w:rPr>
+          <w:rFonts w:ascii="Gill Sans MT" w:hAnsi="Gill Sans MT" w:cs="Calibri"/>
+          <w:b/>
+          <w:szCs w:val="21"/>
+        </w:rPr>
+        <w:t>.</w:t>
+      </w:r>
+      <w:r>
+        <w:rPr>
+          <w:rFonts w:ascii="Gill Sans MT" w:hAnsi="Gill Sans MT" w:cs="Calibri"/>
+          <w:b/>
+          <w:szCs w:val="21"/>
+        </w:rPr>
+        <w:t>10</w:t>
+      </w:r>
+    </w:p>
+    <w:p>
+      <w:pPr>
+        <w:spacing w:line="360" w:lineRule="auto"/>
+        <w:outlineLvl w:val="0"/>
+        <w:rPr>
+          <w:rFonts w:ascii="Gill Sans MT" w:hAnsi="Gill Sans MT" w:cs="Calibri"/>
+          <w:b/>
+        </w:rPr>
+      </w:pPr>
+      <w:r>
+        <w:rPr>
+          <w:rFonts w:ascii="Gill Sans MT" w:hAnsi="Gill Sans MT" w:cs="Calibri"/>
+          <w:b/>
+        </w:rPr>
+        <w:t>Main Improvements</w:t>
+      </w:r>
+    </w:p>
+    <w:p>
+      <w:pPr>
+        <w:pStyle w:val="ListParagraph"/>
+        <w:numPr>
+          <w:ilvl w:val="0"/>
+          <w:numId w:val="39"/>
+        </w:numPr>
+        <w:ind w:firstLineChars="0"/>
+        <w:outlineLvl w:val="0"/>
+        <w:rPr>
+          <w:rFonts w:ascii="Gill Sans MT" w:hAnsi="Gill Sans MT" w:cs="Calibri"/>
+          <w:b/>
+        </w:rPr>
+      </w:pPr>
+      <w:r>
+        <w:rPr>
+          <w:rFonts w:ascii="Gill Sans MT" w:hAnsi="Gill Sans MT" w:cs="Calibri"/>
+        </w:rPr>
+        <w:t xml:space="preserve">Fixed an issue that prevented </w:t>
+      </w:r>
+      <w:r>
+        <w:rPr>
+          <w:rFonts w:ascii="Gill Sans MT" w:hAnsi="Gill Sans MT" w:cs="Calibri"/>
+        </w:rPr>
+        <w:t xml:space="preserve">images for </w:t>
+      </w:r>
+      <w:r>
+        <w:rPr>
+          <w:rFonts w:ascii="Gill Sans MT" w:hAnsi="Gill Sans MT" w:cs="Calibri"/>
+        </w:rPr>
+        <w:t>Beta Distribution</w:t>
+      </w:r>
+      <w:r>
+        <w:rPr>
+          <w:rFonts w:ascii="Gill Sans MT" w:hAnsi="Gill Sans MT" w:cs="Calibri"/>
+        </w:rPr>
+        <w:t>s</w:t>
+      </w:r>
+      <w:r>
+        <w:rPr>
+          <w:rFonts w:ascii="Gill Sans MT" w:hAnsi="Gill Sans MT" w:cs="Calibri"/>
+        </w:rPr>
+        <w:t xml:space="preserve"> to not appear </w:t>
+      </w:r>
+      <w:r>
+        <w:rPr>
+          <w:rFonts w:ascii="Gill Sans MT" w:hAnsi="Gill Sans MT" w:cs="Calibri"/>
+        </w:rPr>
+        <w:t>within</w:t>
+      </w:r>
+      <w:r>
+        <w:rPr>
+          <w:rFonts w:ascii="Gill Sans MT" w:hAnsi="Gill Sans MT" w:cs="Calibri"/>
+        </w:rPr>
+        <w:t xml:space="preserve"> the Health Impact Function Editor</w:t>
+      </w:r>
+      <w:r>
+        <w:rPr>
+          <w:rFonts w:ascii="Gill Sans MT" w:hAnsi="Gill Sans MT" w:cs="Calibri"/>
+        </w:rPr>
+        <w:t xml:space="preserve"> (pop-up form on click of distribution type)</w:t>
+      </w:r>
+      <w:r>
+        <w:rPr>
+          <w:rFonts w:ascii="Gill Sans MT" w:hAnsi="Gill Sans MT" w:cs="Calibri"/>
+        </w:rPr>
+        <w:t>.</w:t>
+      </w:r>
+    </w:p>
+    <w:p>
+      <w:pPr>
+        <w:keepNext/>
+        <w:spacing w:line="360" w:lineRule="auto"/>
+        <w:rPr>
+          <w:rFonts w:ascii="Gill Sans MT" w:hAnsi="Gill Sans MT" w:cs="Calibri"/>
+          <w:b/>
+          <w:i/>
+        </w:rPr>
+      </w:pPr>
+      <w:r>
+        <w:rPr>
+          <w:rFonts w:ascii="Gill Sans MT" w:hAnsi="Gill Sans MT" w:cs="Calibri"/>
+          <w:u w:val="single"/>
+        </w:rPr>
+        <w:lastRenderedPageBreak/>
         <w:t>______________________________________</w:t>
       </w:r>
       <w:r>
@@ -672,21 +1737,7 @@
         <w:rPr>
           <w:rFonts w:ascii="Gill Sans MT" w:hAnsi="Gill Sans MT" w:cs="Calibri"/>
         </w:rPr>
-        <w:t xml:space="preserve">Fixed an </w:t>
-      </w:r>
-      <w:proofErr w:type="gramStart"/>
-      <w:r>
-        <w:rPr>
-          <w:rFonts w:ascii="Gill Sans MT" w:hAnsi="Gill Sans MT" w:cs="Calibri"/>
-        </w:rPr>
-        <w:t>issue  that</w:t>
-      </w:r>
-      <w:proofErr w:type="gramEnd"/>
-      <w:r>
-        <w:rPr>
-          <w:rFonts w:ascii="Gill Sans MT" w:hAnsi="Gill Sans MT" w:cs="Calibri"/>
-        </w:rPr>
-        <w:t xml:space="preserve"> prevented the aggregation of Detroit data.</w:t>
+        <w:t>Fixed an issue that prevented the aggregation of Detroit data.</w:t>
       </w:r>
     </w:p>
     <w:p>
@@ -694,25 +1745,15 @@
         <w:spacing w:line="360" w:lineRule="auto"/>
         <w:rPr>
           <w:rFonts w:ascii="Gill Sans MT" w:hAnsi="Gill Sans MT" w:cs="Calibri"/>
+          <w:b/>
+          <w:i/>
+        </w:rPr>
+      </w:pPr>
+      <w:r>
+        <w:rPr>
+          <w:rFonts w:ascii="Gill Sans MT" w:hAnsi="Gill Sans MT" w:cs="Calibri"/>
           <w:u w:val="single"/>
         </w:rPr>
-      </w:pPr>
-    </w:p>
-    <w:p>
-      <w:pPr>
-        <w:spacing w:line="360" w:lineRule="auto"/>
-        <w:rPr>
-          <w:rFonts w:ascii="Gill Sans MT" w:hAnsi="Gill Sans MT" w:cs="Calibri"/>
-          <w:b/>
-          <w:i/>
-        </w:rPr>
-      </w:pPr>
-      <w:r>
-        <w:rPr>
-          <w:rFonts w:ascii="Gill Sans MT" w:hAnsi="Gill Sans MT" w:cs="Calibri"/>
-          <w:u w:val="single"/>
-        </w:rPr>
-        <w:lastRenderedPageBreak/>
         <w:t>______________________________________</w:t>
       </w:r>
       <w:r>
@@ -1040,9 +2081,9 @@
         <w:pStyle w:val="ListParagraph"/>
         <w:numPr>
           <w:ilvl w:val="0"/>
-          <w:numId w:val="33"/>
+          <w:numId w:val="40"/>
         </w:numPr>
-        <w:ind w:left="836" w:firstLineChars="0" w:hanging="418"/>
+        <w:ind w:firstLineChars="0"/>
         <w:rPr>
           <w:rFonts w:ascii="Gill Sans MT" w:hAnsi="Gill Sans MT" w:cs="Calibri"/>
           <w:bCs/>
@@ -1401,7 +2442,7 @@
           <w:ilvl w:val="0"/>
           <w:numId w:val="31"/>
         </w:numPr>
-        <w:spacing w:line="360" w:lineRule="auto"/>
+        <w:spacing w:after="120" w:line="360" w:lineRule="auto"/>
         <w:ind w:firstLineChars="0"/>
         <w:outlineLvl w:val="0"/>
         <w:rPr>
@@ -1422,6 +2463,68 @@
           <w:bCs/>
         </w:rPr>
         <w:t xml:space="preserve">  64-bit and 32-bit versions available.</w:t>
+      </w:r>
+    </w:p>
+    <w:p>
+      <w:pPr>
+        <w:pStyle w:val="ListParagraph"/>
+        <w:numPr>
+          <w:ilvl w:val="0"/>
+          <w:numId w:val="31"/>
+        </w:numPr>
+        <w:spacing w:after="120"/>
+        <w:ind w:firstLineChars="0"/>
+        <w:outlineLvl w:val="0"/>
+        <w:rPr>
+          <w:rFonts w:ascii="Gill Sans MT" w:hAnsi="Gill Sans MT" w:cs="Calibri"/>
+          <w:bCs/>
+        </w:rPr>
+      </w:pPr>
+      <w:r>
+        <w:rPr>
+          <w:rFonts w:ascii="Gill Sans MT" w:hAnsi="Gill Sans MT" w:cs="Calibri"/>
+          <w:bCs/>
+        </w:rPr>
+        <w:t>Added index to population entries table to speed up processing which use age range and race information.</w:t>
+      </w:r>
+    </w:p>
+    <w:p>
+      <w:pPr>
+        <w:pStyle w:val="ListParagraph"/>
+        <w:numPr>
+          <w:ilvl w:val="0"/>
+          <w:numId w:val="31"/>
+        </w:numPr>
+        <w:spacing w:after="120"/>
+        <w:ind w:firstLineChars="0"/>
+        <w:outlineLvl w:val="0"/>
+        <w:rPr>
+          <w:rFonts w:ascii="Gill Sans MT" w:hAnsi="Gill Sans MT" w:cs="Calibri"/>
+          <w:bCs/>
+        </w:rPr>
+      </w:pPr>
+      <w:r>
+        <w:rPr>
+          <w:rFonts w:ascii="Gill Sans MT" w:hAnsi="Gill Sans MT" w:cs="Calibri"/>
+          <w:bCs/>
+        </w:rPr>
+        <w:t>Corrected issues related to database import tool (using .</w:t>
+      </w:r>
+      <w:proofErr w:type="spellStart"/>
+      <w:r>
+        <w:rPr>
+          <w:rFonts w:ascii="Gill Sans MT" w:hAnsi="Gill Sans MT" w:cs="Calibri"/>
+          <w:bCs/>
+        </w:rPr>
+        <w:t>bdbx</w:t>
+      </w:r>
+      <w:proofErr w:type="spellEnd"/>
+      <w:r>
+        <w:rPr>
+          <w:rFonts w:ascii="Gill Sans MT" w:hAnsi="Gill Sans MT" w:cs="Calibri"/>
+          <w:bCs/>
+        </w:rPr>
+        <w:t xml:space="preserve"> files).</w:t>
       </w:r>
     </w:p>
     <w:p>
@@ -1443,66 +2546,7 @@
           <w:rFonts w:ascii="Gill Sans MT" w:hAnsi="Gill Sans MT" w:cs="Calibri"/>
           <w:bCs/>
         </w:rPr>
-        <w:t>Added index to population entries table to speed up processing which use age range and race information.</w:t>
-      </w:r>
-    </w:p>
-    <w:p>
-      <w:pPr>
-        <w:pStyle w:val="ListParagraph"/>
-        <w:numPr>
-          <w:ilvl w:val="0"/>
-          <w:numId w:val="31"/>
-        </w:numPr>
-        <w:ind w:firstLineChars="0"/>
-        <w:outlineLvl w:val="0"/>
-        <w:rPr>
-          <w:rFonts w:ascii="Gill Sans MT" w:hAnsi="Gill Sans MT" w:cs="Calibri"/>
-          <w:bCs/>
-        </w:rPr>
-      </w:pPr>
-      <w:r>
-        <w:rPr>
-          <w:rFonts w:ascii="Gill Sans MT" w:hAnsi="Gill Sans MT" w:cs="Calibri"/>
-          <w:bCs/>
-        </w:rPr>
-        <w:t>Corrected issues related to database import tool (using .</w:t>
-      </w:r>
-      <w:proofErr w:type="spellStart"/>
-      <w:r>
-        <w:rPr>
-          <w:rFonts w:ascii="Gill Sans MT" w:hAnsi="Gill Sans MT" w:cs="Calibri"/>
-          <w:bCs/>
-        </w:rPr>
-        <w:t>bdbx</w:t>
-      </w:r>
-      <w:proofErr w:type="spellEnd"/>
-      <w:r>
-        <w:rPr>
-          <w:rFonts w:ascii="Gill Sans MT" w:hAnsi="Gill Sans MT" w:cs="Calibri"/>
-          <w:bCs/>
-        </w:rPr>
-        <w:t xml:space="preserve"> files).</w:t>
-      </w:r>
-    </w:p>
-    <w:p>
-      <w:pPr>
-        <w:pStyle w:val="ListParagraph"/>
-        <w:numPr>
-          <w:ilvl w:val="0"/>
-          <w:numId w:val="31"/>
-        </w:numPr>
-        <w:ind w:firstLineChars="0"/>
-        <w:outlineLvl w:val="0"/>
-        <w:rPr>
-          <w:rFonts w:ascii="Gill Sans MT" w:hAnsi="Gill Sans MT" w:cs="Calibri"/>
-          <w:bCs/>
-        </w:rPr>
-      </w:pPr>
-      <w:r>
-        <w:rPr>
-          <w:rFonts w:ascii="Gill Sans MT" w:hAnsi="Gill Sans MT" w:cs="Calibri"/>
-          <w:bCs/>
-        </w:rPr>
+        <w:lastRenderedPageBreak/>
         <w:t>Created default folder location for database export tool.  File save location defaults to ‘My BenMAP-CE Files\Exports’.</w:t>
       </w:r>
     </w:p>
@@ -1683,14 +2727,7 @@
         <w:rPr>
           <w:rFonts w:ascii="Gill Sans MT" w:hAnsi="Gill Sans MT" w:cs="Calibri"/>
         </w:rPr>
-        <w:t xml:space="preserve"> (encountered on computers running Windows versions newer than XP, such as Windows Vista and </w:t>
-      </w:r>
-      <w:r>
-        <w:rPr>
-          <w:rFonts w:ascii="Gill Sans MT" w:hAnsi="Gill Sans MT" w:cs="Calibri"/>
-        </w:rPr>
-        <w:lastRenderedPageBreak/>
-        <w:t xml:space="preserve">Windows 7), changed </w:t>
+        <w:t xml:space="preserve"> (encountered on computers running Windows versions newer than XP, such as Windows Vista and Windows 7), changed </w:t>
       </w:r>
       <w:r>
         <w:rPr>
@@ -2419,6 +3456,7 @@
           <w:b/>
           <w:bCs/>
         </w:rPr>
+        <w:lastRenderedPageBreak/>
         <w:t>Known Issues (for future updates)</w:t>
       </w:r>
     </w:p>
@@ -2550,16 +3588,7 @@
           <w:rFonts w:ascii="Gill Sans MT" w:hAnsi="Gill Sans MT" w:cs="Calibri"/>
           <w:szCs w:val="21"/>
         </w:rPr>
-        <w:t>sing the identify tool on the map ca</w:t>
-      </w:r>
-      <w:bookmarkStart w:id="0" w:name="_GoBack"/>
-      <w:bookmarkEnd w:id="0"/>
-      <w:r>
-        <w:rPr>
-          <w:rFonts w:ascii="Gill Sans MT" w:hAnsi="Gill Sans MT" w:cs="Calibri"/>
-          <w:szCs w:val="21"/>
-        </w:rPr>
-        <w:t>uses an out of memory exception.</w:t>
+        <w:t>sing the identify tool on the map causes an out of memory exception.</w:t>
       </w:r>
       <w:r>
         <w:rPr>
@@ -2584,7 +3613,6 @@
           <w:rFonts w:ascii="Gill Sans MT" w:hAnsi="Gill Sans MT" w:cs="Calibri"/>
           <w:b/>
         </w:rPr>
-        <w:lastRenderedPageBreak/>
         <w:t>Main Improvements</w:t>
       </w:r>
     </w:p>
@@ -3195,6 +4223,7 @@
           <w:rFonts w:ascii="Gill Sans MT" w:hAnsi="Gill Sans MT" w:cs="Calibri"/>
           <w:szCs w:val="21"/>
         </w:rPr>
+        <w:lastRenderedPageBreak/>
         <w:t xml:space="preserve">Fixed issue with missing health impact function configuration in </w:t>
       </w:r>
       <w:r>
@@ -3434,15 +4463,7 @@
           <w:rFonts w:ascii="Gill Sans MT" w:hAnsi="Gill Sans MT" w:cs="Calibri"/>
           <w:szCs w:val="21"/>
         </w:rPr>
-        <w:t xml:space="preserve">that prevented the user from redisplaying the GIS map table of contents </w:t>
-      </w:r>
-      <w:r>
-        <w:rPr>
-          <w:rFonts w:ascii="Gill Sans MT" w:hAnsi="Gill Sans MT" w:cs="Calibri"/>
-          <w:szCs w:val="21"/>
-        </w:rPr>
-        <w:lastRenderedPageBreak/>
-        <w:t>after being hidden.</w:t>
+        <w:t>that prevented the user from redisplaying the GIS map table of contents after being hidden.</w:t>
       </w:r>
     </w:p>
     <w:p>
@@ -4033,23 +5054,7 @@
           <w:rFonts w:ascii="Gill Sans MT" w:hAnsi="Gill Sans MT" w:cs="Calibri"/>
           <w:szCs w:val="21"/>
         </w:rPr>
-        <w:t xml:space="preserve">mporting a </w:t>
-      </w:r>
-      <w:proofErr w:type="spellStart"/>
-      <w:r>
-        <w:rPr>
-          <w:rFonts w:ascii="Gill Sans MT" w:hAnsi="Gill Sans MT" w:cs="Calibri"/>
-          <w:szCs w:val="21"/>
-        </w:rPr>
-        <w:t>shapefile</w:t>
-      </w:r>
-      <w:proofErr w:type="spellEnd"/>
-      <w:r>
-        <w:rPr>
-          <w:rFonts w:ascii="Gill Sans MT" w:hAnsi="Gill Sans MT" w:cs="Calibri"/>
-          <w:szCs w:val="21"/>
-        </w:rPr>
-        <w:t xml:space="preserve"> to create a new grid</w:t>
+        <w:t>mporting a shapefile to create a new grid</w:t>
       </w:r>
       <w:r>
         <w:rPr>
@@ -4077,23 +5082,7 @@
           <w:rFonts w:ascii="Gill Sans MT" w:hAnsi="Gill Sans MT" w:cs="Calibri"/>
           <w:szCs w:val="21"/>
         </w:rPr>
-        <w:t xml:space="preserve">project the </w:t>
-      </w:r>
-      <w:proofErr w:type="spellStart"/>
-      <w:r>
-        <w:rPr>
-          <w:rFonts w:ascii="Gill Sans MT" w:hAnsi="Gill Sans MT" w:cs="Calibri"/>
-          <w:szCs w:val="21"/>
-        </w:rPr>
-        <w:t>shapefile</w:t>
-      </w:r>
-      <w:proofErr w:type="spellEnd"/>
-      <w:r>
-        <w:rPr>
-          <w:rFonts w:ascii="Gill Sans MT" w:hAnsi="Gill Sans MT" w:cs="Calibri"/>
-          <w:szCs w:val="21"/>
-        </w:rPr>
-        <w:t xml:space="preserve"> to GCS NAD 83 if the projection is not already this by default.</w:t>
+        <w:t>project the shapefile to GCS NAD 83 if the projection is not already this by default.</w:t>
       </w:r>
     </w:p>
     <w:p>
@@ -4173,6 +5162,7 @@
           <w:b/>
           <w:i/>
         </w:rPr>
+        <w:lastRenderedPageBreak/>
         <w:t>Release Date</w:t>
       </w:r>
       <w:r>
@@ -4360,7 +5350,6 @@
           <w:b/>
           <w:i/>
         </w:rPr>
-        <w:lastRenderedPageBreak/>
         <w:t>Release Date</w:t>
       </w:r>
       <w:r>
@@ -5096,6 +6085,7 @@
           <w:rFonts w:ascii="Gill Sans MT" w:hAnsi="Gill Sans MT" w:cs="Calibri"/>
           <w:szCs w:val="21"/>
         </w:rPr>
+        <w:lastRenderedPageBreak/>
         <w:t>Implemented new Data Validation features for data imports and added Metadata for user-supplied data.</w:t>
       </w:r>
     </w:p>
@@ -5184,15 +6174,7 @@
           <w:rFonts w:ascii="Gill Sans MT" w:hAnsi="Gill Sans MT" w:cs="Calibri"/>
           <w:szCs w:val="21"/>
         </w:rPr>
-        <w:t xml:space="preserve">Fixed a problem that caused results calculated using county-level data to differ between </w:t>
-      </w:r>
-      <w:r>
-        <w:rPr>
-          <w:rFonts w:ascii="Gill Sans MT" w:hAnsi="Gill Sans MT" w:cs="Calibri"/>
-          <w:szCs w:val="21"/>
-        </w:rPr>
-        <w:lastRenderedPageBreak/>
-        <w:t xml:space="preserve">BenMAP 4 and BenMAP-CE.  </w:t>
+        <w:t xml:space="preserve">Fixed a problem that caused results calculated using county-level data to differ between BenMAP 4 and BenMAP-CE.  </w:t>
       </w:r>
     </w:p>
     <w:p>
@@ -5342,17 +6324,8 @@
           <w:rFonts w:ascii="Gill Sans MT" w:hAnsi="Gill Sans MT" w:cs="Calibri"/>
           <w:szCs w:val="21"/>
         </w:rPr>
-        <w:t xml:space="preserve">Fixed a major issue in BenMAP-CE that caused percentage crosswalks between grid definitions to be incorrect for user-added </w:t>
-      </w:r>
-      <w:proofErr w:type="spellStart"/>
-      <w:r>
-        <w:rPr>
-          <w:rFonts w:ascii="Gill Sans MT" w:hAnsi="Gill Sans MT" w:cs="Calibri"/>
-          <w:szCs w:val="21"/>
-        </w:rPr>
-        <w:t>shapefiles</w:t>
-      </w:r>
-      <w:proofErr w:type="spellEnd"/>
+        <w:t>Fixed a major issue in BenMAP-CE that caused percentage crosswalks between grid definitions to be incorrect for user-added shapefiles</w:t>
+      </w:r>
       <w:r>
         <w:rPr>
           <w:rFonts w:ascii="Gill Sans MT" w:hAnsi="Gill Sans MT" w:cs="Calibri"/>
@@ -5687,23 +6660,7 @@
           <w:rFonts w:ascii="Gill Sans MT" w:hAnsi="Gill Sans MT" w:cs="Calibri"/>
           <w:szCs w:val="21"/>
         </w:rPr>
-        <w:t xml:space="preserve">Column and row variables saved as doubles in </w:t>
-      </w:r>
-      <w:proofErr w:type="spellStart"/>
-      <w:r>
-        <w:rPr>
-          <w:rFonts w:ascii="Gill Sans MT" w:hAnsi="Gill Sans MT" w:cs="Calibri"/>
-          <w:szCs w:val="21"/>
-        </w:rPr>
-        <w:t>shapefile</w:t>
-      </w:r>
-      <w:proofErr w:type="spellEnd"/>
-      <w:r>
-        <w:rPr>
-          <w:rFonts w:ascii="Gill Sans MT" w:hAnsi="Gill Sans MT" w:cs="Calibri"/>
-          <w:szCs w:val="21"/>
-        </w:rPr>
-        <w:t xml:space="preserve"> attribute tables will now be automatically converted to integers when imported into BenMAP-CE.</w:t>
+        <w:t>Column and row variables saved as doubles in shapefile attribute tables will now be automatically converted to integers when imported into BenMAP-CE.</w:t>
       </w:r>
     </w:p>
     <w:p>
@@ -5853,6 +6810,7 @@
           <w:rFonts w:ascii="Gill Sans MT" w:hAnsi="Gill Sans MT" w:cs="Calibri"/>
           <w:b/>
         </w:rPr>
+        <w:lastRenderedPageBreak/>
         <w:t>Main Improvements</w:t>
       </w:r>
     </w:p>
@@ -6048,15 +7006,7 @@
           <w:rFonts w:ascii="Gill Sans MT" w:hAnsi="Gill Sans MT" w:cs="Calibri"/>
           <w:szCs w:val="21"/>
         </w:rPr>
-        <w:t xml:space="preserve">Fixed problem with command line mode that required user to confirm pooling weights </w:t>
-      </w:r>
-      <w:r>
-        <w:rPr>
-          <w:rFonts w:ascii="Gill Sans MT" w:hAnsi="Gill Sans MT" w:cs="Calibri"/>
-          <w:szCs w:val="21"/>
-        </w:rPr>
-        <w:lastRenderedPageBreak/>
-        <w:t>for each run</w:t>
+        <w:t>Fixed problem with command line mode that required user to confirm pooling weights for each run</w:t>
       </w:r>
       <w:r>
         <w:rPr>
@@ -6353,6 +7303,119 @@
     </w:lvl>
   </w:abstractNum>
   <w:abstractNum w:abstractNumId="1" w15:restartNumberingAfterBreak="0">
+    <w:nsid w:val="037B35A8"/>
+    <w:multiLevelType w:val="hybridMultilevel"/>
+    <w:tmpl w:val="313E690A"/>
+    <w:lvl w:ilvl="0" w:tplc="9EEC56EC">
+      <w:start w:val="1"/>
+      <w:numFmt w:val="decimal"/>
+      <w:lvlText w:val="%1."/>
+      <w:lvlJc w:val="left"/>
+      <w:pPr>
+        <w:ind w:left="840" w:hanging="420"/>
+      </w:pPr>
+      <w:rPr>
+        <w:rFonts w:cs="Times New Roman" w:hint="default"/>
+      </w:rPr>
+    </w:lvl>
+    <w:lvl w:ilvl="1" w:tplc="04090019" w:tentative="1">
+      <w:start w:val="1"/>
+      <w:numFmt w:val="lowerLetter"/>
+      <w:lvlText w:val="%2."/>
+      <w:lvlJc w:val="left"/>
+      <w:pPr>
+        <w:ind w:left="1440" w:hanging="360"/>
+      </w:pPr>
+      <w:rPr>
+        <w:rFonts w:cs="Times New Roman"/>
+      </w:rPr>
+    </w:lvl>
+    <w:lvl w:ilvl="2" w:tplc="0409001B" w:tentative="1">
+      <w:start w:val="1"/>
+      <w:numFmt w:val="lowerRoman"/>
+      <w:lvlText w:val="%3."/>
+      <w:lvlJc w:val="right"/>
+      <w:pPr>
+        <w:ind w:left="2160" w:hanging="180"/>
+      </w:pPr>
+      <w:rPr>
+        <w:rFonts w:cs="Times New Roman"/>
+      </w:rPr>
+    </w:lvl>
+    <w:lvl w:ilvl="3" w:tplc="0409000F" w:tentative="1">
+      <w:start w:val="1"/>
+      <w:numFmt w:val="decimal"/>
+      <w:lvlText w:val="%4."/>
+      <w:lvlJc w:val="left"/>
+      <w:pPr>
+        <w:ind w:left="2880" w:hanging="360"/>
+      </w:pPr>
+      <w:rPr>
+        <w:rFonts w:cs="Times New Roman"/>
+      </w:rPr>
+    </w:lvl>
+    <w:lvl w:ilvl="4" w:tplc="04090019" w:tentative="1">
+      <w:start w:val="1"/>
+      <w:numFmt w:val="lowerLetter"/>
+      <w:lvlText w:val="%5."/>
+      <w:lvlJc w:val="left"/>
+      <w:pPr>
+        <w:ind w:left="3600" w:hanging="360"/>
+      </w:pPr>
+      <w:rPr>
+        <w:rFonts w:cs="Times New Roman"/>
+      </w:rPr>
+    </w:lvl>
+    <w:lvl w:ilvl="5" w:tplc="0409001B" w:tentative="1">
+      <w:start w:val="1"/>
+      <w:numFmt w:val="lowerRoman"/>
+      <w:lvlText w:val="%6."/>
+      <w:lvlJc w:val="right"/>
+      <w:pPr>
+        <w:ind w:left="4320" w:hanging="180"/>
+      </w:pPr>
+      <w:rPr>
+        <w:rFonts w:cs="Times New Roman"/>
+      </w:rPr>
+    </w:lvl>
+    <w:lvl w:ilvl="6" w:tplc="0409000F" w:tentative="1">
+      <w:start w:val="1"/>
+      <w:numFmt w:val="decimal"/>
+      <w:lvlText w:val="%7."/>
+      <w:lvlJc w:val="left"/>
+      <w:pPr>
+        <w:ind w:left="5040" w:hanging="360"/>
+      </w:pPr>
+      <w:rPr>
+        <w:rFonts w:cs="Times New Roman"/>
+      </w:rPr>
+    </w:lvl>
+    <w:lvl w:ilvl="7" w:tplc="04090019" w:tentative="1">
+      <w:start w:val="1"/>
+      <w:numFmt w:val="lowerLetter"/>
+      <w:lvlText w:val="%8."/>
+      <w:lvlJc w:val="left"/>
+      <w:pPr>
+        <w:ind w:left="5760" w:hanging="360"/>
+      </w:pPr>
+      <w:rPr>
+        <w:rFonts w:cs="Times New Roman"/>
+      </w:rPr>
+    </w:lvl>
+    <w:lvl w:ilvl="8" w:tplc="0409001B" w:tentative="1">
+      <w:start w:val="1"/>
+      <w:numFmt w:val="lowerRoman"/>
+      <w:lvlText w:val="%9."/>
+      <w:lvlJc w:val="right"/>
+      <w:pPr>
+        <w:ind w:left="6480" w:hanging="180"/>
+      </w:pPr>
+      <w:rPr>
+        <w:rFonts w:cs="Times New Roman"/>
+      </w:rPr>
+    </w:lvl>
+  </w:abstractNum>
+  <w:abstractNum w:abstractNumId="2" w15:restartNumberingAfterBreak="0">
     <w:nsid w:val="03E47A4C"/>
     <w:multiLevelType w:val="hybridMultilevel"/>
     <w:tmpl w:val="2DFA176A"/>
@@ -6465,7 +7528,7 @@
       </w:rPr>
     </w:lvl>
   </w:abstractNum>
-  <w:abstractNum w:abstractNumId="2" w15:restartNumberingAfterBreak="0">
+  <w:abstractNum w:abstractNumId="3" w15:restartNumberingAfterBreak="0">
     <w:nsid w:val="06552CA2"/>
     <w:multiLevelType w:val="hybridMultilevel"/>
     <w:tmpl w:val="257C5DFA"/>
@@ -6578,7 +7641,7 @@
       </w:rPr>
     </w:lvl>
   </w:abstractNum>
-  <w:abstractNum w:abstractNumId="3" w15:restartNumberingAfterBreak="0">
+  <w:abstractNum w:abstractNumId="4" w15:restartNumberingAfterBreak="0">
     <w:nsid w:val="0D1352A4"/>
     <w:multiLevelType w:val="hybridMultilevel"/>
     <w:tmpl w:val="E69482CA"/>
@@ -6667,7 +7730,7 @@
       </w:pPr>
     </w:lvl>
   </w:abstractNum>
-  <w:abstractNum w:abstractNumId="4" w15:restartNumberingAfterBreak="0">
+  <w:abstractNum w:abstractNumId="5" w15:restartNumberingAfterBreak="0">
     <w:nsid w:val="0F19704E"/>
     <w:multiLevelType w:val="hybridMultilevel"/>
     <w:tmpl w:val="C1848C64"/>
@@ -6780,7 +7843,7 @@
       </w:rPr>
     </w:lvl>
   </w:abstractNum>
-  <w:abstractNum w:abstractNumId="5" w15:restartNumberingAfterBreak="0">
+  <w:abstractNum w:abstractNumId="6" w15:restartNumberingAfterBreak="0">
     <w:nsid w:val="10FE25C6"/>
     <w:multiLevelType w:val="hybridMultilevel"/>
     <w:tmpl w:val="53DED6BE"/>
@@ -6893,7 +7956,7 @@
       </w:rPr>
     </w:lvl>
   </w:abstractNum>
-  <w:abstractNum w:abstractNumId="6" w15:restartNumberingAfterBreak="0">
+  <w:abstractNum w:abstractNumId="7" w15:restartNumberingAfterBreak="0">
     <w:nsid w:val="183A0EA9"/>
     <w:multiLevelType w:val="hybridMultilevel"/>
     <w:tmpl w:val="53DED6BE"/>
@@ -7006,7 +8069,7 @@
       </w:rPr>
     </w:lvl>
   </w:abstractNum>
-  <w:abstractNum w:abstractNumId="7" w15:restartNumberingAfterBreak="0">
+  <w:abstractNum w:abstractNumId="8" w15:restartNumberingAfterBreak="0">
     <w:nsid w:val="199B0050"/>
     <w:multiLevelType w:val="hybridMultilevel"/>
     <w:tmpl w:val="C1848C64"/>
@@ -7119,7 +8182,98 @@
       </w:rPr>
     </w:lvl>
   </w:abstractNum>
-  <w:abstractNum w:abstractNumId="8" w15:restartNumberingAfterBreak="0">
+  <w:abstractNum w:abstractNumId="9" w15:restartNumberingAfterBreak="0">
+    <w:nsid w:val="1B0006A4"/>
+    <w:multiLevelType w:val="hybridMultilevel"/>
+    <w:tmpl w:val="6158F19E"/>
+    <w:lvl w:ilvl="0" w:tplc="D352724A">
+      <w:start w:val="1"/>
+      <w:numFmt w:val="decimal"/>
+      <w:lvlText w:val="%1."/>
+      <w:lvlJc w:val="left"/>
+      <w:pPr>
+        <w:ind w:left="720" w:hanging="360"/>
+      </w:pPr>
+      <w:rPr>
+        <w:rFonts w:hint="default"/>
+        <w:b w:val="0"/>
+        <w:bCs/>
+      </w:rPr>
+    </w:lvl>
+    <w:lvl w:ilvl="1" w:tplc="04090019" w:tentative="1">
+      <w:start w:val="1"/>
+      <w:numFmt w:val="lowerLetter"/>
+      <w:lvlText w:val="%2."/>
+      <w:lvlJc w:val="left"/>
+      <w:pPr>
+        <w:ind w:left="1440" w:hanging="360"/>
+      </w:pPr>
+    </w:lvl>
+    <w:lvl w:ilvl="2" w:tplc="0409001B" w:tentative="1">
+      <w:start w:val="1"/>
+      <w:numFmt w:val="lowerRoman"/>
+      <w:lvlText w:val="%3."/>
+      <w:lvlJc w:val="right"/>
+      <w:pPr>
+        <w:ind w:left="2160" w:hanging="180"/>
+      </w:pPr>
+    </w:lvl>
+    <w:lvl w:ilvl="3" w:tplc="0409000F" w:tentative="1">
+      <w:start w:val="1"/>
+      <w:numFmt w:val="decimal"/>
+      <w:lvlText w:val="%4."/>
+      <w:lvlJc w:val="left"/>
+      <w:pPr>
+        <w:ind w:left="2880" w:hanging="360"/>
+      </w:pPr>
+    </w:lvl>
+    <w:lvl w:ilvl="4" w:tplc="04090019" w:tentative="1">
+      <w:start w:val="1"/>
+      <w:numFmt w:val="lowerLetter"/>
+      <w:lvlText w:val="%5."/>
+      <w:lvlJc w:val="left"/>
+      <w:pPr>
+        <w:ind w:left="3600" w:hanging="360"/>
+      </w:pPr>
+    </w:lvl>
+    <w:lvl w:ilvl="5" w:tplc="0409001B" w:tentative="1">
+      <w:start w:val="1"/>
+      <w:numFmt w:val="lowerRoman"/>
+      <w:lvlText w:val="%6."/>
+      <w:lvlJc w:val="right"/>
+      <w:pPr>
+        <w:ind w:left="4320" w:hanging="180"/>
+      </w:pPr>
+    </w:lvl>
+    <w:lvl w:ilvl="6" w:tplc="0409000F" w:tentative="1">
+      <w:start w:val="1"/>
+      <w:numFmt w:val="decimal"/>
+      <w:lvlText w:val="%7."/>
+      <w:lvlJc w:val="left"/>
+      <w:pPr>
+        <w:ind w:left="5040" w:hanging="360"/>
+      </w:pPr>
+    </w:lvl>
+    <w:lvl w:ilvl="7" w:tplc="04090019" w:tentative="1">
+      <w:start w:val="1"/>
+      <w:numFmt w:val="lowerLetter"/>
+      <w:lvlText w:val="%8."/>
+      <w:lvlJc w:val="left"/>
+      <w:pPr>
+        <w:ind w:left="5760" w:hanging="360"/>
+      </w:pPr>
+    </w:lvl>
+    <w:lvl w:ilvl="8" w:tplc="0409001B" w:tentative="1">
+      <w:start w:val="1"/>
+      <w:numFmt w:val="lowerRoman"/>
+      <w:lvlText w:val="%9."/>
+      <w:lvlJc w:val="right"/>
+      <w:pPr>
+        <w:ind w:left="6480" w:hanging="180"/>
+      </w:pPr>
+    </w:lvl>
+  </w:abstractNum>
+  <w:abstractNum w:abstractNumId="10" w15:restartNumberingAfterBreak="0">
     <w:nsid w:val="1F332A85"/>
     <w:multiLevelType w:val="hybridMultilevel"/>
     <w:tmpl w:val="313E690A"/>
@@ -7232,7 +8386,7 @@
       </w:rPr>
     </w:lvl>
   </w:abstractNum>
-  <w:abstractNum w:abstractNumId="9" w15:restartNumberingAfterBreak="0">
+  <w:abstractNum w:abstractNumId="11" w15:restartNumberingAfterBreak="0">
     <w:nsid w:val="22BC372E"/>
     <w:multiLevelType w:val="hybridMultilevel"/>
     <w:tmpl w:val="313E690A"/>
@@ -7345,7 +8499,7 @@
       </w:rPr>
     </w:lvl>
   </w:abstractNum>
-  <w:abstractNum w:abstractNumId="10" w15:restartNumberingAfterBreak="0">
+  <w:abstractNum w:abstractNumId="12" w15:restartNumberingAfterBreak="0">
     <w:nsid w:val="24493D8F"/>
     <w:multiLevelType w:val="hybridMultilevel"/>
     <w:tmpl w:val="313E690A"/>
@@ -7458,7 +8612,7 @@
       </w:rPr>
     </w:lvl>
   </w:abstractNum>
-  <w:abstractNum w:abstractNumId="11" w15:restartNumberingAfterBreak="0">
+  <w:abstractNum w:abstractNumId="13" w15:restartNumberingAfterBreak="0">
     <w:nsid w:val="24A8007B"/>
     <w:multiLevelType w:val="hybridMultilevel"/>
     <w:tmpl w:val="2D7C46EA"/>
@@ -7571,7 +8725,7 @@
       </w:rPr>
     </w:lvl>
   </w:abstractNum>
-  <w:abstractNum w:abstractNumId="12" w15:restartNumberingAfterBreak="0">
+  <w:abstractNum w:abstractNumId="14" w15:restartNumberingAfterBreak="0">
     <w:nsid w:val="29DA5C32"/>
     <w:multiLevelType w:val="hybridMultilevel"/>
     <w:tmpl w:val="E69482CA"/>
@@ -7660,7 +8814,7 @@
       </w:pPr>
     </w:lvl>
   </w:abstractNum>
-  <w:abstractNum w:abstractNumId="13" w15:restartNumberingAfterBreak="0">
+  <w:abstractNum w:abstractNumId="15" w15:restartNumberingAfterBreak="0">
     <w:nsid w:val="2E664C43"/>
     <w:multiLevelType w:val="hybridMultilevel"/>
     <w:tmpl w:val="313E690A"/>
@@ -7773,7 +8927,7 @@
       </w:rPr>
     </w:lvl>
   </w:abstractNum>
-  <w:abstractNum w:abstractNumId="14" w15:restartNumberingAfterBreak="0">
+  <w:abstractNum w:abstractNumId="16" w15:restartNumberingAfterBreak="0">
     <w:nsid w:val="2FDA00C0"/>
     <w:multiLevelType w:val="hybridMultilevel"/>
     <w:tmpl w:val="C1848C64"/>
@@ -7886,7 +9040,7 @@
       </w:rPr>
     </w:lvl>
   </w:abstractNum>
-  <w:abstractNum w:abstractNumId="15" w15:restartNumberingAfterBreak="0">
+  <w:abstractNum w:abstractNumId="17" w15:restartNumberingAfterBreak="0">
     <w:nsid w:val="36504B6C"/>
     <w:multiLevelType w:val="hybridMultilevel"/>
     <w:tmpl w:val="4BEAC10E"/>
@@ -7972,7 +9126,7 @@
       </w:pPr>
     </w:lvl>
   </w:abstractNum>
-  <w:abstractNum w:abstractNumId="16" w15:restartNumberingAfterBreak="0">
+  <w:abstractNum w:abstractNumId="18" w15:restartNumberingAfterBreak="0">
     <w:nsid w:val="385D15DC"/>
     <w:multiLevelType w:val="hybridMultilevel"/>
     <w:tmpl w:val="9F6EA7FC"/>
@@ -8061,7 +9215,7 @@
       </w:pPr>
     </w:lvl>
   </w:abstractNum>
-  <w:abstractNum w:abstractNumId="17" w15:restartNumberingAfterBreak="0">
+  <w:abstractNum w:abstractNumId="19" w15:restartNumberingAfterBreak="0">
     <w:nsid w:val="44577106"/>
     <w:multiLevelType w:val="hybridMultilevel"/>
     <w:tmpl w:val="73502C0C"/>
@@ -8174,11 +9328,11 @@
       </w:rPr>
     </w:lvl>
   </w:abstractNum>
-  <w:abstractNum w:abstractNumId="18" w15:restartNumberingAfterBreak="0">
+  <w:abstractNum w:abstractNumId="20" w15:restartNumberingAfterBreak="0">
     <w:nsid w:val="49FF0D4E"/>
     <w:multiLevelType w:val="hybridMultilevel"/>
-    <w:tmpl w:val="569E7AEC"/>
-    <w:lvl w:ilvl="0" w:tplc="0409000F">
+    <w:tmpl w:val="C4D23E1E"/>
+    <w:lvl w:ilvl="0" w:tplc="6164D616">
       <w:start w:val="1"/>
       <w:numFmt w:val="decimal"/>
       <w:lvlText w:val="%1."/>
@@ -8188,6 +9342,8 @@
       </w:pPr>
       <w:rPr>
         <w:rFonts w:hint="default"/>
+        <w:b w:val="0"/>
+        <w:bCs/>
       </w:rPr>
     </w:lvl>
     <w:lvl w:ilvl="1" w:tplc="04090019" w:tentative="1">
@@ -8263,7 +9419,98 @@
       </w:pPr>
     </w:lvl>
   </w:abstractNum>
-  <w:abstractNum w:abstractNumId="19" w15:restartNumberingAfterBreak="0">
+  <w:abstractNum w:abstractNumId="21" w15:restartNumberingAfterBreak="0">
+    <w:nsid w:val="4BA54A03"/>
+    <w:multiLevelType w:val="hybridMultilevel"/>
+    <w:tmpl w:val="7120479C"/>
+    <w:lvl w:ilvl="0" w:tplc="81484B20">
+      <w:start w:val="1"/>
+      <w:numFmt w:val="decimal"/>
+      <w:lvlText w:val="%1."/>
+      <w:lvlJc w:val="left"/>
+      <w:pPr>
+        <w:ind w:left="720" w:hanging="360"/>
+      </w:pPr>
+      <w:rPr>
+        <w:rFonts w:hint="default"/>
+        <w:b w:val="0"/>
+        <w:bCs/>
+      </w:rPr>
+    </w:lvl>
+    <w:lvl w:ilvl="1" w:tplc="04090019" w:tentative="1">
+      <w:start w:val="1"/>
+      <w:numFmt w:val="lowerLetter"/>
+      <w:lvlText w:val="%2."/>
+      <w:lvlJc w:val="left"/>
+      <w:pPr>
+        <w:ind w:left="1440" w:hanging="360"/>
+      </w:pPr>
+    </w:lvl>
+    <w:lvl w:ilvl="2" w:tplc="0409001B" w:tentative="1">
+      <w:start w:val="1"/>
+      <w:numFmt w:val="lowerRoman"/>
+      <w:lvlText w:val="%3."/>
+      <w:lvlJc w:val="right"/>
+      <w:pPr>
+        <w:ind w:left="2160" w:hanging="180"/>
+      </w:pPr>
+    </w:lvl>
+    <w:lvl w:ilvl="3" w:tplc="0409000F" w:tentative="1">
+      <w:start w:val="1"/>
+      <w:numFmt w:val="decimal"/>
+      <w:lvlText w:val="%4."/>
+      <w:lvlJc w:val="left"/>
+      <w:pPr>
+        <w:ind w:left="2880" w:hanging="360"/>
+      </w:pPr>
+    </w:lvl>
+    <w:lvl w:ilvl="4" w:tplc="04090019" w:tentative="1">
+      <w:start w:val="1"/>
+      <w:numFmt w:val="lowerLetter"/>
+      <w:lvlText w:val="%5."/>
+      <w:lvlJc w:val="left"/>
+      <w:pPr>
+        <w:ind w:left="3600" w:hanging="360"/>
+      </w:pPr>
+    </w:lvl>
+    <w:lvl w:ilvl="5" w:tplc="0409001B" w:tentative="1">
+      <w:start w:val="1"/>
+      <w:numFmt w:val="lowerRoman"/>
+      <w:lvlText w:val="%6."/>
+      <w:lvlJc w:val="right"/>
+      <w:pPr>
+        <w:ind w:left="4320" w:hanging="180"/>
+      </w:pPr>
+    </w:lvl>
+    <w:lvl w:ilvl="6" w:tplc="0409000F" w:tentative="1">
+      <w:start w:val="1"/>
+      <w:numFmt w:val="decimal"/>
+      <w:lvlText w:val="%7."/>
+      <w:lvlJc w:val="left"/>
+      <w:pPr>
+        <w:ind w:left="5040" w:hanging="360"/>
+      </w:pPr>
+    </w:lvl>
+    <w:lvl w:ilvl="7" w:tplc="04090019" w:tentative="1">
+      <w:start w:val="1"/>
+      <w:numFmt w:val="lowerLetter"/>
+      <w:lvlText w:val="%8."/>
+      <w:lvlJc w:val="left"/>
+      <w:pPr>
+        <w:ind w:left="5760" w:hanging="360"/>
+      </w:pPr>
+    </w:lvl>
+    <w:lvl w:ilvl="8" w:tplc="0409001B" w:tentative="1">
+      <w:start w:val="1"/>
+      <w:numFmt w:val="lowerRoman"/>
+      <w:lvlText w:val="%9."/>
+      <w:lvlJc w:val="right"/>
+      <w:pPr>
+        <w:ind w:left="6480" w:hanging="180"/>
+      </w:pPr>
+    </w:lvl>
+  </w:abstractNum>
+  <w:abstractNum w:abstractNumId="22" w15:restartNumberingAfterBreak="0">
     <w:nsid w:val="4C36022A"/>
     <w:multiLevelType w:val="hybridMultilevel"/>
     <w:tmpl w:val="313E690A"/>
@@ -8376,7 +9623,7 @@
       </w:rPr>
     </w:lvl>
   </w:abstractNum>
-  <w:abstractNum w:abstractNumId="20" w15:restartNumberingAfterBreak="0">
+  <w:abstractNum w:abstractNumId="23" w15:restartNumberingAfterBreak="0">
     <w:nsid w:val="4F856F1D"/>
     <w:multiLevelType w:val="hybridMultilevel"/>
     <w:tmpl w:val="313E690A"/>
@@ -8489,7 +9736,7 @@
       </w:rPr>
     </w:lvl>
   </w:abstractNum>
-  <w:abstractNum w:abstractNumId="21" w15:restartNumberingAfterBreak="0">
+  <w:abstractNum w:abstractNumId="24" w15:restartNumberingAfterBreak="0">
     <w:nsid w:val="535E12B4"/>
     <w:multiLevelType w:val="hybridMultilevel"/>
     <w:tmpl w:val="5BAC4064"/>
@@ -8602,7 +9849,7 @@
       </w:rPr>
     </w:lvl>
   </w:abstractNum>
-  <w:abstractNum w:abstractNumId="22" w15:restartNumberingAfterBreak="0">
+  <w:abstractNum w:abstractNumId="25" w15:restartNumberingAfterBreak="0">
     <w:nsid w:val="55FC6D8E"/>
     <w:multiLevelType w:val="hybridMultilevel"/>
     <w:tmpl w:val="C1848C64"/>
@@ -8715,7 +9962,7 @@
       </w:rPr>
     </w:lvl>
   </w:abstractNum>
-  <w:abstractNum w:abstractNumId="23" w15:restartNumberingAfterBreak="0">
+  <w:abstractNum w:abstractNumId="26" w15:restartNumberingAfterBreak="0">
     <w:nsid w:val="5A791CDE"/>
     <w:multiLevelType w:val="hybridMultilevel"/>
     <w:tmpl w:val="8F1A6B7C"/>
@@ -8804,7 +10051,120 @@
       </w:pPr>
     </w:lvl>
   </w:abstractNum>
-  <w:abstractNum w:abstractNumId="24" w15:restartNumberingAfterBreak="0">
+  <w:abstractNum w:abstractNumId="27" w15:restartNumberingAfterBreak="0">
+    <w:nsid w:val="5E4832AE"/>
+    <w:multiLevelType w:val="hybridMultilevel"/>
+    <w:tmpl w:val="313E690A"/>
+    <w:lvl w:ilvl="0" w:tplc="9EEC56EC">
+      <w:start w:val="1"/>
+      <w:numFmt w:val="decimal"/>
+      <w:lvlText w:val="%1."/>
+      <w:lvlJc w:val="left"/>
+      <w:pPr>
+        <w:ind w:left="840" w:hanging="420"/>
+      </w:pPr>
+      <w:rPr>
+        <w:rFonts w:cs="Times New Roman" w:hint="default"/>
+      </w:rPr>
+    </w:lvl>
+    <w:lvl w:ilvl="1" w:tplc="04090019" w:tentative="1">
+      <w:start w:val="1"/>
+      <w:numFmt w:val="lowerLetter"/>
+      <w:lvlText w:val="%2."/>
+      <w:lvlJc w:val="left"/>
+      <w:pPr>
+        <w:ind w:left="1440" w:hanging="360"/>
+      </w:pPr>
+      <w:rPr>
+        <w:rFonts w:cs="Times New Roman"/>
+      </w:rPr>
+    </w:lvl>
+    <w:lvl w:ilvl="2" w:tplc="0409001B" w:tentative="1">
+      <w:start w:val="1"/>
+      <w:numFmt w:val="lowerRoman"/>
+      <w:lvlText w:val="%3."/>
+      <w:lvlJc w:val="right"/>
+      <w:pPr>
+        <w:ind w:left="2160" w:hanging="180"/>
+      </w:pPr>
+      <w:rPr>
+        <w:rFonts w:cs="Times New Roman"/>
+      </w:rPr>
+    </w:lvl>
+    <w:lvl w:ilvl="3" w:tplc="0409000F" w:tentative="1">
+      <w:start w:val="1"/>
+      <w:numFmt w:val="decimal"/>
+      <w:lvlText w:val="%4."/>
+      <w:lvlJc w:val="left"/>
+      <w:pPr>
+        <w:ind w:left="2880" w:hanging="360"/>
+      </w:pPr>
+      <w:rPr>
+        <w:rFonts w:cs="Times New Roman"/>
+      </w:rPr>
+    </w:lvl>
+    <w:lvl w:ilvl="4" w:tplc="04090019" w:tentative="1">
+      <w:start w:val="1"/>
+      <w:numFmt w:val="lowerLetter"/>
+      <w:lvlText w:val="%5."/>
+      <w:lvlJc w:val="left"/>
+      <w:pPr>
+        <w:ind w:left="3600" w:hanging="360"/>
+      </w:pPr>
+      <w:rPr>
+        <w:rFonts w:cs="Times New Roman"/>
+      </w:rPr>
+    </w:lvl>
+    <w:lvl w:ilvl="5" w:tplc="0409001B" w:tentative="1">
+      <w:start w:val="1"/>
+      <w:numFmt w:val="lowerRoman"/>
+      <w:lvlText w:val="%6."/>
+      <w:lvlJc w:val="right"/>
+      <w:pPr>
+        <w:ind w:left="4320" w:hanging="180"/>
+      </w:pPr>
+      <w:rPr>
+        <w:rFonts w:cs="Times New Roman"/>
+      </w:rPr>
+    </w:lvl>
+    <w:lvl w:ilvl="6" w:tplc="0409000F" w:tentative="1">
+      <w:start w:val="1"/>
+      <w:numFmt w:val="decimal"/>
+      <w:lvlText w:val="%7."/>
+      <w:lvlJc w:val="left"/>
+      <w:pPr>
+        <w:ind w:left="5040" w:hanging="360"/>
+      </w:pPr>
+      <w:rPr>
+        <w:rFonts w:cs="Times New Roman"/>
+      </w:rPr>
+    </w:lvl>
+    <w:lvl w:ilvl="7" w:tplc="04090019" w:tentative="1">
+      <w:start w:val="1"/>
+      <w:numFmt w:val="lowerLetter"/>
+      <w:lvlText w:val="%8."/>
+      <w:lvlJc w:val="left"/>
+      <w:pPr>
+        <w:ind w:left="5760" w:hanging="360"/>
+      </w:pPr>
+      <w:rPr>
+        <w:rFonts w:cs="Times New Roman"/>
+      </w:rPr>
+    </w:lvl>
+    <w:lvl w:ilvl="8" w:tplc="0409001B" w:tentative="1">
+      <w:start w:val="1"/>
+      <w:numFmt w:val="lowerRoman"/>
+      <w:lvlText w:val="%9."/>
+      <w:lvlJc w:val="right"/>
+      <w:pPr>
+        <w:ind w:left="6480" w:hanging="180"/>
+      </w:pPr>
+      <w:rPr>
+        <w:rFonts w:cs="Times New Roman"/>
+      </w:rPr>
+    </w:lvl>
+  </w:abstractNum>
+  <w:abstractNum w:abstractNumId="28" w15:restartNumberingAfterBreak="0">
     <w:nsid w:val="60A6186B"/>
     <w:multiLevelType w:val="hybridMultilevel"/>
     <w:tmpl w:val="C1848C64"/>
@@ -8917,7 +10277,7 @@
       </w:rPr>
     </w:lvl>
   </w:abstractNum>
-  <w:abstractNum w:abstractNumId="25" w15:restartNumberingAfterBreak="0">
+  <w:abstractNum w:abstractNumId="29" w15:restartNumberingAfterBreak="0">
     <w:nsid w:val="61D02CC2"/>
     <w:multiLevelType w:val="hybridMultilevel"/>
     <w:tmpl w:val="876CB576"/>
@@ -9030,7 +10390,7 @@
       </w:rPr>
     </w:lvl>
   </w:abstractNum>
-  <w:abstractNum w:abstractNumId="26" w15:restartNumberingAfterBreak="0">
+  <w:abstractNum w:abstractNumId="30" w15:restartNumberingAfterBreak="0">
     <w:nsid w:val="61D57910"/>
     <w:multiLevelType w:val="hybridMultilevel"/>
     <w:tmpl w:val="313E690A"/>
@@ -9143,7 +10503,7 @@
       </w:rPr>
     </w:lvl>
   </w:abstractNum>
-  <w:abstractNum w:abstractNumId="27" w15:restartNumberingAfterBreak="0">
+  <w:abstractNum w:abstractNumId="31" w15:restartNumberingAfterBreak="0">
     <w:nsid w:val="657D347B"/>
     <w:multiLevelType w:val="hybridMultilevel"/>
     <w:tmpl w:val="313E690A"/>
@@ -9256,7 +10616,7 @@
       </w:rPr>
     </w:lvl>
   </w:abstractNum>
-  <w:abstractNum w:abstractNumId="28" w15:restartNumberingAfterBreak="0">
+  <w:abstractNum w:abstractNumId="32" w15:restartNumberingAfterBreak="0">
     <w:nsid w:val="65BC2C77"/>
     <w:multiLevelType w:val="hybridMultilevel"/>
     <w:tmpl w:val="313E690A"/>
@@ -9369,7 +10729,7 @@
       </w:rPr>
     </w:lvl>
   </w:abstractNum>
-  <w:abstractNum w:abstractNumId="29" w15:restartNumberingAfterBreak="0">
+  <w:abstractNum w:abstractNumId="33" w15:restartNumberingAfterBreak="0">
     <w:nsid w:val="6AD2475B"/>
     <w:multiLevelType w:val="hybridMultilevel"/>
     <w:tmpl w:val="4BEAC10E"/>
@@ -9455,7 +10815,7 @@
       </w:pPr>
     </w:lvl>
   </w:abstractNum>
-  <w:abstractNum w:abstractNumId="30" w15:restartNumberingAfterBreak="0">
+  <w:abstractNum w:abstractNumId="34" w15:restartNumberingAfterBreak="0">
     <w:nsid w:val="6C3D400D"/>
     <w:multiLevelType w:val="hybridMultilevel"/>
     <w:tmpl w:val="313E690A"/>
@@ -9568,7 +10928,7 @@
       </w:rPr>
     </w:lvl>
   </w:abstractNum>
-  <w:abstractNum w:abstractNumId="31" w15:restartNumberingAfterBreak="0">
+  <w:abstractNum w:abstractNumId="35" w15:restartNumberingAfterBreak="0">
     <w:nsid w:val="6CB239E2"/>
     <w:multiLevelType w:val="hybridMultilevel"/>
     <w:tmpl w:val="8DECFC62"/>
@@ -9681,7 +11041,7 @@
       </w:rPr>
     </w:lvl>
   </w:abstractNum>
-  <w:abstractNum w:abstractNumId="32" w15:restartNumberingAfterBreak="0">
+  <w:abstractNum w:abstractNumId="36" w15:restartNumberingAfterBreak="0">
     <w:nsid w:val="6E5A3D2F"/>
     <w:multiLevelType w:val="hybridMultilevel"/>
     <w:tmpl w:val="313E690A"/>
@@ -9794,7 +11154,7 @@
       </w:rPr>
     </w:lvl>
   </w:abstractNum>
-  <w:abstractNum w:abstractNumId="33" w15:restartNumberingAfterBreak="0">
+  <w:abstractNum w:abstractNumId="37" w15:restartNumberingAfterBreak="0">
     <w:nsid w:val="6E7C501C"/>
     <w:multiLevelType w:val="hybridMultilevel"/>
     <w:tmpl w:val="C1848C64"/>
@@ -9907,7 +11267,7 @@
       </w:rPr>
     </w:lvl>
   </w:abstractNum>
-  <w:abstractNum w:abstractNumId="34" w15:restartNumberingAfterBreak="0">
+  <w:abstractNum w:abstractNumId="38" w15:restartNumberingAfterBreak="0">
     <w:nsid w:val="70C333DC"/>
     <w:multiLevelType w:val="hybridMultilevel"/>
     <w:tmpl w:val="7F2896D8"/>
@@ -10020,7 +11380,96 @@
       </w:rPr>
     </w:lvl>
   </w:abstractNum>
-  <w:abstractNum w:abstractNumId="35" w15:restartNumberingAfterBreak="0">
+  <w:abstractNum w:abstractNumId="39" w15:restartNumberingAfterBreak="0">
+    <w:nsid w:val="7BA11493"/>
+    <w:multiLevelType w:val="hybridMultilevel"/>
+    <w:tmpl w:val="9F6EA7FC"/>
+    <w:lvl w:ilvl="0" w:tplc="9EEC56EC">
+      <w:start w:val="1"/>
+      <w:numFmt w:val="decimal"/>
+      <w:lvlText w:val="%1."/>
+      <w:lvlJc w:val="left"/>
+      <w:pPr>
+        <w:ind w:left="840" w:hanging="420"/>
+      </w:pPr>
+      <w:rPr>
+        <w:rFonts w:cs="Times New Roman" w:hint="default"/>
+      </w:rPr>
+    </w:lvl>
+    <w:lvl w:ilvl="1" w:tplc="04090019" w:tentative="1">
+      <w:start w:val="1"/>
+      <w:numFmt w:val="lowerLetter"/>
+      <w:lvlText w:val="%2."/>
+      <w:lvlJc w:val="left"/>
+      <w:pPr>
+        <w:ind w:left="1440" w:hanging="360"/>
+      </w:pPr>
+    </w:lvl>
+    <w:lvl w:ilvl="2" w:tplc="0409001B" w:tentative="1">
+      <w:start w:val="1"/>
+      <w:numFmt w:val="lowerRoman"/>
+      <w:lvlText w:val="%3."/>
+      <w:lvlJc w:val="right"/>
+      <w:pPr>
+        <w:ind w:left="2160" w:hanging="180"/>
+      </w:pPr>
+    </w:lvl>
+    <w:lvl w:ilvl="3" w:tplc="0409000F" w:tentative="1">
+      <w:start w:val="1"/>
+      <w:numFmt w:val="decimal"/>
+      <w:lvlText w:val="%4."/>
+      <w:lvlJc w:val="left"/>
+      <w:pPr>
+        <w:ind w:left="2880" w:hanging="360"/>
+      </w:pPr>
+    </w:lvl>
+    <w:lvl w:ilvl="4" w:tplc="04090019" w:tentative="1">
+      <w:start w:val="1"/>
+      <w:numFmt w:val="lowerLetter"/>
+      <w:lvlText w:val="%5."/>
+      <w:lvlJc w:val="left"/>
+      <w:pPr>
+        <w:ind w:left="3600" w:hanging="360"/>
+      </w:pPr>
+    </w:lvl>
+    <w:lvl w:ilvl="5" w:tplc="0409001B" w:tentative="1">
+      <w:start w:val="1"/>
+      <w:numFmt w:val="lowerRoman"/>
+      <w:lvlText w:val="%6."/>
+      <w:lvlJc w:val="right"/>
+      <w:pPr>
+        <w:ind w:left="4320" w:hanging="180"/>
+      </w:pPr>
+    </w:lvl>
+    <w:lvl w:ilvl="6" w:tplc="0409000F" w:tentative="1">
+      <w:start w:val="1"/>
+      <w:numFmt w:val="decimal"/>
+      <w:lvlText w:val="%7."/>
+      <w:lvlJc w:val="left"/>
+      <w:pPr>
+        <w:ind w:left="5040" w:hanging="360"/>
+      </w:pPr>
+    </w:lvl>
+    <w:lvl w:ilvl="7" w:tplc="04090019" w:tentative="1">
+      <w:start w:val="1"/>
+      <w:numFmt w:val="lowerLetter"/>
+      <w:lvlText w:val="%8."/>
+      <w:lvlJc w:val="left"/>
+      <w:pPr>
+        <w:ind w:left="5760" w:hanging="360"/>
+      </w:pPr>
+    </w:lvl>
+    <w:lvl w:ilvl="8" w:tplc="0409001B" w:tentative="1">
+      <w:start w:val="1"/>
+      <w:numFmt w:val="lowerRoman"/>
+      <w:lvlText w:val="%9."/>
+      <w:lvlJc w:val="right"/>
+      <w:pPr>
+        <w:ind w:left="6480" w:hanging="180"/>
+      </w:pPr>
+    </w:lvl>
+  </w:abstractNum>
+  <w:abstractNum w:abstractNumId="40" w15:restartNumberingAfterBreak="0">
     <w:nsid w:val="7E525651"/>
     <w:multiLevelType w:val="hybridMultilevel"/>
     <w:tmpl w:val="12CA1722"/>
@@ -10110,112 +11559,127 @@
     </w:lvl>
   </w:abstractNum>
   <w:num w:numId="1">
+    <w:abstractNumId w:val="16"/>
+  </w:num>
+  <w:num w:numId="2">
+    <w:abstractNumId w:val="5"/>
+  </w:num>
+  <w:num w:numId="3">
+    <w:abstractNumId w:val="37"/>
+  </w:num>
+  <w:num w:numId="4">
+    <w:abstractNumId w:val="24"/>
+  </w:num>
+  <w:num w:numId="5">
+    <w:abstractNumId w:val="28"/>
+  </w:num>
+  <w:num w:numId="6">
+    <w:abstractNumId w:val="25"/>
+  </w:num>
+  <w:num w:numId="7">
+    <w:abstractNumId w:val="8"/>
+  </w:num>
+  <w:num w:numId="8">
+    <w:abstractNumId w:val="35"/>
+  </w:num>
+  <w:num w:numId="9">
+    <w:abstractNumId w:val="38"/>
+  </w:num>
+  <w:num w:numId="10">
+    <w:abstractNumId w:val="2"/>
+  </w:num>
+  <w:num w:numId="11">
+    <w:abstractNumId w:val="19"/>
+  </w:num>
+  <w:num w:numId="12">
+    <w:abstractNumId w:val="13"/>
+  </w:num>
+  <w:num w:numId="13">
+    <w:abstractNumId w:val="3"/>
+  </w:num>
+  <w:num w:numId="14">
+    <w:abstractNumId w:val="29"/>
+  </w:num>
+  <w:num w:numId="15">
+    <w:abstractNumId w:val="7"/>
+  </w:num>
+  <w:num w:numId="16">
+    <w:abstractNumId w:val="11"/>
+  </w:num>
+  <w:num w:numId="17">
+    <w:abstractNumId w:val="12"/>
+  </w:num>
+  <w:num w:numId="18">
+    <w:abstractNumId w:val="22"/>
+  </w:num>
+  <w:num w:numId="19">
+    <w:abstractNumId w:val="15"/>
+  </w:num>
+  <w:num w:numId="20">
+    <w:abstractNumId w:val="31"/>
+  </w:num>
+  <w:num w:numId="21">
+    <w:abstractNumId w:val="10"/>
+  </w:num>
+  <w:num w:numId="22">
+    <w:abstractNumId w:val="36"/>
+  </w:num>
+  <w:num w:numId="23">
+    <w:abstractNumId w:val="32"/>
+  </w:num>
+  <w:num w:numId="24">
+    <w:abstractNumId w:val="6"/>
+  </w:num>
+  <w:num w:numId="25">
+    <w:abstractNumId w:val="34"/>
+  </w:num>
+  <w:num w:numId="26">
     <w:abstractNumId w:val="14"/>
   </w:num>
-  <w:num w:numId="2">
+  <w:num w:numId="27">
     <w:abstractNumId w:val="4"/>
-  </w:num>
-  <w:num w:numId="3">
-    <w:abstractNumId w:val="33"/>
-  </w:num>
-  <w:num w:numId="4">
-    <w:abstractNumId w:val="21"/>
-  </w:num>
-  <w:num w:numId="5">
-    <w:abstractNumId w:val="24"/>
-  </w:num>
-  <w:num w:numId="6">
-    <w:abstractNumId w:val="22"/>
-  </w:num>
-  <w:num w:numId="7">
-    <w:abstractNumId w:val="7"/>
-  </w:num>
-  <w:num w:numId="8">
-    <w:abstractNumId w:val="31"/>
-  </w:num>
-  <w:num w:numId="9">
-    <w:abstractNumId w:val="34"/>
-  </w:num>
-  <w:num w:numId="10">
-    <w:abstractNumId w:val="1"/>
-  </w:num>
-  <w:num w:numId="11">
-    <w:abstractNumId w:val="17"/>
-  </w:num>
-  <w:num w:numId="12">
-    <w:abstractNumId w:val="11"/>
-  </w:num>
-  <w:num w:numId="13">
-    <w:abstractNumId w:val="2"/>
-  </w:num>
-  <w:num w:numId="14">
-    <w:abstractNumId w:val="25"/>
-  </w:num>
-  <w:num w:numId="15">
-    <w:abstractNumId w:val="6"/>
-  </w:num>
-  <w:num w:numId="16">
-    <w:abstractNumId w:val="9"/>
-  </w:num>
-  <w:num w:numId="17">
-    <w:abstractNumId w:val="10"/>
-  </w:num>
-  <w:num w:numId="18">
-    <w:abstractNumId w:val="19"/>
-  </w:num>
-  <w:num w:numId="19">
-    <w:abstractNumId w:val="13"/>
-  </w:num>
-  <w:num w:numId="20">
-    <w:abstractNumId w:val="27"/>
-  </w:num>
-  <w:num w:numId="21">
-    <w:abstractNumId w:val="8"/>
-  </w:num>
-  <w:num w:numId="22">
-    <w:abstractNumId w:val="32"/>
-  </w:num>
-  <w:num w:numId="23">
-    <w:abstractNumId w:val="28"/>
-  </w:num>
-  <w:num w:numId="24">
-    <w:abstractNumId w:val="5"/>
-  </w:num>
-  <w:num w:numId="25">
-    <w:abstractNumId w:val="30"/>
-  </w:num>
-  <w:num w:numId="26">
-    <w:abstractNumId w:val="12"/>
-  </w:num>
-  <w:num w:numId="27">
-    <w:abstractNumId w:val="3"/>
   </w:num>
   <w:num w:numId="28">
     <w:abstractNumId w:val="0"/>
   </w:num>
   <w:num w:numId="29">
+    <w:abstractNumId w:val="26"/>
+  </w:num>
+  <w:num w:numId="30">
+    <w:abstractNumId w:val="17"/>
+  </w:num>
+  <w:num w:numId="31">
+    <w:abstractNumId w:val="33"/>
+  </w:num>
+  <w:num w:numId="32">
+    <w:abstractNumId w:val="30"/>
+  </w:num>
+  <w:num w:numId="33">
+    <w:abstractNumId w:val="18"/>
+  </w:num>
+  <w:num w:numId="34">
+    <w:abstractNumId w:val="20"/>
+  </w:num>
+  <w:num w:numId="35">
+    <w:abstractNumId w:val="40"/>
+  </w:num>
+  <w:num w:numId="36">
     <w:abstractNumId w:val="23"/>
   </w:num>
-  <w:num w:numId="30">
-    <w:abstractNumId w:val="15"/>
+  <w:num w:numId="37">
+    <w:abstractNumId w:val="27"/>
   </w:num>
-  <w:num w:numId="31">
-    <w:abstractNumId w:val="29"/>
+  <w:num w:numId="38">
+    <w:abstractNumId w:val="21"/>
   </w:num>
-  <w:num w:numId="32">
-    <w:abstractNumId w:val="26"/>
+  <w:num w:numId="39">
+    <w:abstractNumId w:val="9"/>
   </w:num>
-  <w:num w:numId="33">
-    <w:abstractNumId w:val="16"/>
+  <w:num w:numId="40">
+    <w:abstractNumId w:val="39"/>
   </w:num>
-  <w:num w:numId="34">
-    <w:abstractNumId w:val="18"/>
-  </w:num>
-  <w:num w:numId="35">
-    <w:abstractNumId w:val="35"/>
-  </w:num>
-  <w:num w:numId="36">
-    <w:abstractNumId w:val="20"/>
+  <w:num w:numId="41">
+    <w:abstractNumId w:val="1"/>
   </w:num>
 </w:numbering>
 </file>
@@ -11033,7 +12497,7 @@
 </file>
 
 <file path=customXml/itemProps1.xml><?xml version="1.0" encoding="utf-8"?>
-<ds:datastoreItem xmlns:ds="http://schemas.openxmlformats.org/officeDocument/2006/customXml" ds:itemID="{DF6CC623-2CDC-4114-96A9-3B22BD6A6169}">
+<ds:datastoreItem xmlns:ds="http://schemas.openxmlformats.org/officeDocument/2006/customXml" ds:itemID="{433D3518-F537-4989-8DA1-45CD8379715C}">
   <ds:schemaRefs>
     <ds:schemaRef ds:uri="http://schemas.openxmlformats.org/officeDocument/2006/bibliography"/>
   </ds:schemaRefs>

</xml_diff>

<commit_message>
Release candidate build. Updated release notes and GBD Excel template
</commit_message>
<xml_diff>
--- a/BenMAP/Data/BenMAP-CE Release Notes.docx
+++ b/BenMAP/Data/BenMAP-CE Release Notes.docx
@@ -257,7 +257,7 @@
           <w:sz w:val="21"/>
           <w:szCs w:val="21"/>
         </w:rPr>
-        <w:t>17</w:t>
+        <w:t>18</w:t>
       </w:r>
     </w:p>
     <w:p>
@@ -374,7 +374,27 @@
           <w:sz w:val="21"/>
           <w:szCs w:val="21"/>
         </w:rPr>
-        <w:t>Incidence:  Updated existing death rates (2000-2050) with cause and age-specific mortality rates (2015-2060)</w:t>
+        <w:t xml:space="preserve">Incidence:  Updated existing death rates (2000-2050) with cause and age-specific mortality rates (2015-2060). Replaced hospitalization and ER visit dataset (Other Incidence 2007) with updated 2014 rates. Made 2007 dataset available on EPA </w:t>
+      </w:r>
+      <w:proofErr w:type="spellStart"/>
+      <w:r>
+        <w:rPr>
+          <w:rFonts w:ascii="Gill Sans MT" w:hAnsi="Gill Sans MT" w:cs="Gill Sans MT"/>
+          <w:kern w:val="2"/>
+          <w:sz w:val="21"/>
+          <w:szCs w:val="21"/>
+        </w:rPr>
+        <w:t>BenMAP</w:t>
+      </w:r>
+      <w:proofErr w:type="spellEnd"/>
+      <w:r>
+        <w:rPr>
+          <w:rFonts w:ascii="Gill Sans MT" w:hAnsi="Gill Sans MT" w:cs="Gill Sans MT"/>
+          <w:kern w:val="2"/>
+          <w:sz w:val="21"/>
+          <w:szCs w:val="21"/>
+        </w:rPr>
+        <w:t>-CE website: https://www.epa.gov/benmap/benmap-community-edition</w:t>
       </w:r>
     </w:p>
     <w:p>
@@ -1324,18 +1344,7 @@
           <w:sz w:val="21"/>
           <w:szCs w:val="21"/>
         </w:rPr>
-        <w:t xml:space="preserve"> including shapefiles, PM2.5 concentrations, incide</w:t>
-      </w:r>
-      <w:bookmarkStart w:id="0" w:name="_GoBack"/>
-      <w:bookmarkEnd w:id="0"/>
-      <w:r>
-        <w:rPr>
-          <w:rFonts w:ascii="Gill Sans MT" w:hAnsi="Gill Sans MT" w:cs="Gill Sans MT"/>
-          <w:kern w:val="2"/>
-          <w:sz w:val="21"/>
-          <w:szCs w:val="21"/>
-        </w:rPr>
-        <w:t>nce rates, and population estimates. These data are now available for download at https://www.epa.gov/benmap/benmap-community-edition.</w:t>
+        <w:t xml:space="preserve"> including shapefiles, PM2.5 concentrations, incidence rates, and population estimates. These data are now available for download at https://www.epa.gov/benmap/benmap-community-edition.</w:t>
       </w:r>
     </w:p>
     <w:p>
@@ -1358,15 +1367,18 @@
           <w:szCs w:val="21"/>
         </w:rPr>
       </w:pPr>
+      <w:bookmarkStart w:id="0" w:name="_GoBack"/>
       <w:r>
         <w:rPr>
           <w:rFonts w:ascii="Gill Sans MT" w:hAnsi="Gill Sans MT"/>
           <w:sz w:val="21"/>
           <w:szCs w:val="21"/>
         </w:rPr>
+        <w:lastRenderedPageBreak/>
         <w:t>Implemented several usability improvements to the Incidence Pooling and Aggregation window.</w:t>
       </w:r>
     </w:p>
+    <w:bookmarkEnd w:id="0"/>
     <w:p>
       <w:pPr>
         <w:widowControl w:val="0"/>
@@ -1401,16 +1413,7 @@
           <w:sz w:val="21"/>
           <w:szCs w:val="21"/>
         </w:rPr>
-        <w:t xml:space="preserve">to improve flow. Improved performance when selecting all cells. </w:t>
-      </w:r>
-      <w:r>
-        <w:rPr>
-          <w:rFonts w:ascii="Gill Sans MT" w:hAnsi="Gill Sans MT"/>
-          <w:sz w:val="21"/>
-          <w:szCs w:val="21"/>
-        </w:rPr>
-        <w:lastRenderedPageBreak/>
-        <w:t>Added ability to select multiple cells by clicking and dragging.</w:t>
+        <w:t>to improve flow. Improved performance when selecting all cells. Added ability to select multiple cells by clicking and dragging.</w:t>
       </w:r>
     </w:p>
     <w:p>
@@ -1522,6 +1525,56 @@
     <w:p>
       <w:pPr>
         <w:widowControl w:val="0"/>
+        <w:numPr>
+          <w:ilvl w:val="0"/>
+          <w:numId w:val="1"/>
+        </w:numPr>
+        <w:autoSpaceDE w:val="0"/>
+        <w:autoSpaceDN w:val="0"/>
+        <w:adjustRightInd w:val="0"/>
+        <w:spacing w:after="120" w:line="240" w:lineRule="auto"/>
+        <w:ind w:left="720" w:hanging="331"/>
+        <w:jc w:val="both"/>
+        <w:rPr>
+          <w:rFonts w:ascii="Gill Sans MT" w:hAnsi="Gill Sans MT" w:cs="Gill Sans MT"/>
+          <w:kern w:val="2"/>
+          <w:sz w:val="21"/>
+          <w:szCs w:val="21"/>
+        </w:rPr>
+      </w:pPr>
+      <w:r>
+        <w:rPr>
+          <w:rFonts w:ascii="Gill Sans MT" w:hAnsi="Gill Sans MT" w:cs="Gill Sans MT"/>
+          <w:kern w:val="2"/>
+          <w:sz w:val="21"/>
+          <w:szCs w:val="21"/>
+        </w:rPr>
+        <w:t xml:space="preserve">Updated </w:t>
+      </w:r>
+      <w:proofErr w:type="spellStart"/>
+      <w:r>
+        <w:rPr>
+          <w:rFonts w:ascii="Gill Sans MT" w:hAnsi="Gill Sans MT" w:cs="Gill Sans MT"/>
+          <w:kern w:val="2"/>
+          <w:sz w:val="21"/>
+          <w:szCs w:val="21"/>
+        </w:rPr>
+        <w:t>BenMAP</w:t>
+      </w:r>
+      <w:proofErr w:type="spellEnd"/>
+      <w:r>
+        <w:rPr>
+          <w:rFonts w:ascii="Gill Sans MT" w:hAnsi="Gill Sans MT" w:cs="Gill Sans MT"/>
+          <w:kern w:val="2"/>
+          <w:sz w:val="21"/>
+          <w:szCs w:val="21"/>
+        </w:rPr>
+        <w:t>-CE User’s Manual and Appendices to reflect program updates.</w:t>
+      </w:r>
+    </w:p>
+    <w:p>
+      <w:pPr>
+        <w:widowControl w:val="0"/>
         <w:autoSpaceDE w:val="0"/>
         <w:autoSpaceDN w:val="0"/>
         <w:adjustRightInd w:val="0"/>
@@ -2260,7 +2313,16 @@
           <w:sz w:val="21"/>
           <w:szCs w:val="21"/>
         </w:rPr>
-        <w:t xml:space="preserve">Populated mean and standard deviation for GBD Integrated Exposure Response functions.  These values were calculated and visible in the custom distribution </w:t>
+        <w:t xml:space="preserve">Populated mean and standard deviation for GBD Integrated Exposure Response functions.  These </w:t>
+      </w:r>
+      <w:r>
+        <w:rPr>
+          <w:rFonts w:ascii="Gill Sans MT" w:hAnsi="Gill Sans MT"/>
+          <w:sz w:val="21"/>
+          <w:szCs w:val="21"/>
+        </w:rPr>
+        <w:lastRenderedPageBreak/>
+        <w:t xml:space="preserve">values were calculated and visible in the custom distribution </w:t>
       </w:r>
       <w:proofErr w:type="spellStart"/>
       <w:r>
@@ -2352,7 +2414,6 @@
           <w:sz w:val="21"/>
           <w:szCs w:val="21"/>
         </w:rPr>
-        <w:lastRenderedPageBreak/>
         <w:t>Corrected issue with saving Regular Grid Definitions.  Additional validation checks in v1.3.0 required opening a shape file to check ROW and COL.  For regular grid creation, a shapefile is not yet created when the validation routine was called.  The validation routine now includes a check for grid type to differentiate.</w:t>
       </w:r>
     </w:p>
@@ -3206,6 +3267,7 @@
           <w:sz w:val="21"/>
           <w:szCs w:val="21"/>
         </w:rPr>
+        <w:lastRenderedPageBreak/>
         <w:t xml:space="preserve">Fixed issue </w:t>
       </w:r>
       <w:r>
@@ -3290,17 +3352,7 @@
           <w:sz w:val="21"/>
           <w:szCs w:val="21"/>
         </w:rPr>
-        <w:t xml:space="preserve">Fixed bug with “Show All” checkbox on Manage Grid Definitions screen to avoid inadvertently saving a </w:t>
-      </w:r>
-      <w:r>
-        <w:rPr>
-          <w:rFonts w:ascii="Gill Sans MT" w:hAnsi="Gill Sans MT" w:cs="Gill Sans MT"/>
-          <w:kern w:val="2"/>
-          <w:sz w:val="21"/>
-          <w:szCs w:val="21"/>
-        </w:rPr>
-        <w:lastRenderedPageBreak/>
-        <w:t>disabled selection.</w:t>
+        <w:t>Fixed bug with “Show All” checkbox on Manage Grid Definitions screen to avoid inadvertently saving a disabled selection.</w:t>
       </w:r>
     </w:p>
     <w:p>
@@ -4675,6 +4727,7 @@
           <w:sz w:val="21"/>
           <w:szCs w:val="21"/>
         </w:rPr>
+        <w:lastRenderedPageBreak/>
         <w:t>Main Improvements</w:t>
       </w:r>
     </w:p>
@@ -4711,17 +4764,7 @@
           <w:szCs w:val="21"/>
         </w:rPr>
         <w:tab/>
-        <w:t xml:space="preserve">Added parameterized GBD Integrated Exposure Response (IER) functions.  These are spline </w:t>
-      </w:r>
-      <w:r>
-        <w:rPr>
-          <w:rFonts w:ascii="Gill Sans MT" w:hAnsi="Gill Sans MT" w:cs="Gill Sans MT"/>
-          <w:kern w:val="2"/>
-          <w:sz w:val="21"/>
-          <w:szCs w:val="21"/>
-        </w:rPr>
-        <w:lastRenderedPageBreak/>
-        <w:t xml:space="preserve">functions for PM2.5 1 to 1,000 </w:t>
+        <w:t xml:space="preserve">Added parameterized GBD Integrated Exposure Response (IER) functions.  These are spline functions for PM2.5 1 to 1,000 </w:t>
       </w:r>
       <w:proofErr w:type="spellStart"/>
       <w:r>
@@ -5825,6 +5868,7 @@
           <w:sz w:val="21"/>
           <w:szCs w:val="21"/>
         </w:rPr>
+        <w:lastRenderedPageBreak/>
         <w:t>Release Version</w:t>
       </w:r>
       <w:r>
@@ -5943,7 +5987,6 @@
           <w:sz w:val="21"/>
           <w:szCs w:val="21"/>
         </w:rPr>
-        <w:lastRenderedPageBreak/>
         <w:t>Main Improvements</w:t>
       </w:r>
     </w:p>
@@ -7291,6 +7334,7 @@
           <w:sz w:val="21"/>
           <w:szCs w:val="21"/>
         </w:rPr>
+        <w:lastRenderedPageBreak/>
         <w:t>Release Version</w:t>
       </w:r>
       <w:r>
@@ -7396,7 +7440,6 @@
           <w:sz w:val="21"/>
           <w:szCs w:val="21"/>
         </w:rPr>
-        <w:lastRenderedPageBreak/>
         <w:t>Main Improvements</w:t>
       </w:r>
     </w:p>
@@ -8602,6 +8645,7 @@
           <w:sz w:val="21"/>
           <w:szCs w:val="21"/>
         </w:rPr>
+        <w:lastRenderedPageBreak/>
         <w:t>12.</w:t>
       </w:r>
       <w:r>
@@ -8674,7 +8718,6 @@
           <w:sz w:val="21"/>
           <w:szCs w:val="21"/>
         </w:rPr>
-        <w:lastRenderedPageBreak/>
         <w:t>14.</w:t>
       </w:r>
       <w:r>
@@ -9881,6 +9924,7 @@
           <w:szCs w:val="21"/>
           <w:u w:val="single"/>
         </w:rPr>
+        <w:lastRenderedPageBreak/>
         <w:t>______________________________________________________________________</w:t>
       </w:r>
     </w:p>
@@ -9989,7 +10033,6 @@
           <w:sz w:val="21"/>
           <w:szCs w:val="21"/>
         </w:rPr>
-        <w:lastRenderedPageBreak/>
         <w:t>Release Date</w:t>
       </w:r>
       <w:r>
@@ -11232,6 +11275,7 @@
           <w:sz w:val="21"/>
           <w:szCs w:val="21"/>
         </w:rPr>
+        <w:lastRenderedPageBreak/>
         <w:t>4.</w:t>
       </w:r>
       <w:r>
@@ -11242,17 +11286,7 @@
           <w:szCs w:val="21"/>
         </w:rPr>
         <w:tab/>
-        <w:t xml:space="preserve">When estimating health impact functions using daily modeled values, days with missing values will not be included in the results. Previously, these missing days were assigned the mean value, which led to </w:t>
-      </w:r>
-      <w:r>
-        <w:rPr>
-          <w:rFonts w:ascii="Gill Sans MT" w:hAnsi="Gill Sans MT" w:cs="Gill Sans MT"/>
-          <w:kern w:val="2"/>
-          <w:sz w:val="21"/>
-          <w:szCs w:val="21"/>
-        </w:rPr>
-        <w:lastRenderedPageBreak/>
-        <w:t>incorrect results.</w:t>
+        <w:t>When estimating health impact functions using daily modeled values, days with missing values will not be included in the results. Previously, these missing days were assigned the mean value, which led to incorrect results.</w:t>
       </w:r>
     </w:p>
     <w:p>
@@ -12643,6 +12677,7 @@
           <w:sz w:val="21"/>
           <w:szCs w:val="21"/>
         </w:rPr>
+        <w:lastRenderedPageBreak/>
         <w:t>Release Version</w:t>
       </w:r>
       <w:r>
@@ -12762,7 +12797,6 @@
           <w:sz w:val="21"/>
           <w:szCs w:val="21"/>
         </w:rPr>
-        <w:lastRenderedPageBreak/>
         <w:t xml:space="preserve">Initial Public Milestone Release </w:t>
       </w:r>
     </w:p>
@@ -14487,7 +14521,6 @@
   <w:style w:type="character" w:default="1" w:styleId="DefaultParagraphFont">
     <w:name w:val="Default Paragraph Font"/>
     <w:uiPriority w:val="1"/>
-    <w:semiHidden/>
     <w:unhideWhenUsed/>
   </w:style>
   <w:style w:type="table" w:default="1" w:styleId="TableNormal">
@@ -14938,7 +14971,7 @@
 </file>
 
 <file path=customXml/itemProps1.xml><?xml version="1.0" encoding="utf-8"?>
-<ds:datastoreItem xmlns:ds="http://schemas.openxmlformats.org/officeDocument/2006/customXml" ds:itemID="{8069DA98-D7F1-4530-A855-581B8765D371}">
+<ds:datastoreItem xmlns:ds="http://schemas.openxmlformats.org/officeDocument/2006/customXml" ds:itemID="{EBB2CCAC-53FB-4E64-8086-BA79E7036720}">
   <ds:schemaRefs>
     <ds:schemaRef ds:uri="http://schemas.openxmlformats.org/officeDocument/2006/bibliography"/>
   </ds:schemaRefs>

</xml_diff>

<commit_message>
Fixing issue with database import into empty tables.
</commit_message>
<xml_diff>
--- a/BenMAP/Data/BenMAP-CE Release Notes.docx
+++ b/BenMAP/Data/BenMAP-CE Release Notes.docx
@@ -100,18 +100,7 @@
           <w:sz w:val="21"/>
           <w:szCs w:val="21"/>
         </w:rPr>
-        <w:t xml:space="preserve">                                                    BenMAP-CE 1.3.</w:t>
-      </w:r>
-      <w:r>
-        <w:rPr>
-          <w:rFonts w:ascii="Gill Sans MT" w:hAnsi="Gill Sans MT" w:cs="Gill Sans MT"/>
-          <w:b/>
-          <w:bCs/>
-          <w:kern w:val="2"/>
-          <w:sz w:val="21"/>
-          <w:szCs w:val="21"/>
-        </w:rPr>
-        <w:t>6</w:t>
+        <w:t xml:space="preserve">                                                    BenMAP-CE 1.4.1</w:t>
       </w:r>
     </w:p>
     <w:p>
@@ -152,90 +141,7 @@
           <w:sz w:val="21"/>
           <w:szCs w:val="21"/>
         </w:rPr>
-        <w:t xml:space="preserve">                                                       2017.0</w:t>
-      </w:r>
-      <w:r>
-        <w:rPr>
-          <w:rFonts w:ascii="Gill Sans MT" w:hAnsi="Gill Sans MT" w:cs="Gill Sans MT"/>
-          <w:b/>
-          <w:bCs/>
-          <w:kern w:val="2"/>
-          <w:sz w:val="21"/>
-          <w:szCs w:val="21"/>
-        </w:rPr>
-        <w:t>5</w:t>
-      </w:r>
-      <w:r>
-        <w:rPr>
-          <w:rFonts w:ascii="Gill Sans MT" w:hAnsi="Gill Sans MT" w:cs="Gill Sans MT"/>
-          <w:b/>
-          <w:bCs/>
-          <w:kern w:val="2"/>
-          <w:sz w:val="21"/>
-          <w:szCs w:val="21"/>
-        </w:rPr>
-        <w:t>.</w:t>
-      </w:r>
-      <w:r>
-        <w:rPr>
-          <w:rFonts w:ascii="Gill Sans MT" w:hAnsi="Gill Sans MT" w:cs="Gill Sans MT"/>
-          <w:b/>
-          <w:bCs/>
-          <w:kern w:val="2"/>
-          <w:sz w:val="21"/>
-          <w:szCs w:val="21"/>
-        </w:rPr>
-        <w:t>0</w:t>
-      </w:r>
-      <w:r>
-        <w:rPr>
-          <w:rFonts w:ascii="Gill Sans MT" w:hAnsi="Gill Sans MT" w:cs="Gill Sans MT"/>
-          <w:b/>
-          <w:bCs/>
-          <w:kern w:val="2"/>
-          <w:sz w:val="21"/>
-          <w:szCs w:val="21"/>
-        </w:rPr>
-        <w:t>8</w:t>
-      </w:r>
-    </w:p>
-    <w:p>
-      <w:pPr>
-        <w:widowControl w:val="0"/>
-        <w:autoSpaceDE w:val="0"/>
-        <w:autoSpaceDN w:val="0"/>
-        <w:adjustRightInd w:val="0"/>
-        <w:spacing w:after="0" w:line="360" w:lineRule="auto"/>
-        <w:jc w:val="both"/>
-        <w:rPr>
-          <w:rFonts w:ascii="Gill Sans MT" w:hAnsi="Gill Sans MT" w:cs="Gill Sans MT"/>
-          <w:bCs/>
-          <w:kern w:val="2"/>
-          <w:sz w:val="21"/>
-          <w:szCs w:val="21"/>
-        </w:rPr>
-      </w:pPr>
-      <w:r>
-        <w:rPr>
-          <w:rFonts w:ascii="Gill Sans MT" w:hAnsi="Gill Sans MT" w:cs="Gill Sans MT"/>
-          <w:bCs/>
-          <w:kern w:val="2"/>
-          <w:sz w:val="21"/>
-          <w:szCs w:val="21"/>
-        </w:rPr>
-        <w:t>This release does not include any functionality changes. The following changes were made to the database that ships</w:t>
-      </w:r>
-      <w:bookmarkStart w:id="0" w:name="_GoBack"/>
-      <w:bookmarkEnd w:id="0"/>
-      <w:r>
-        <w:rPr>
-          <w:rFonts w:ascii="Gill Sans MT" w:hAnsi="Gill Sans MT" w:cs="Gill Sans MT"/>
-          <w:bCs/>
-          <w:kern w:val="2"/>
-          <w:sz w:val="21"/>
-          <w:szCs w:val="21"/>
-        </w:rPr>
-        <w:t xml:space="preserve"> with BenMAP-CE.</w:t>
+        <w:t xml:space="preserve">                                                       2017.09.15</w:t>
       </w:r>
     </w:p>
     <w:p>
@@ -278,23 +184,341 @@
         <w:autoSpaceDE w:val="0"/>
         <w:autoSpaceDN w:val="0"/>
         <w:adjustRightInd w:val="0"/>
-        <w:spacing w:after="0" w:line="360" w:lineRule="auto"/>
-        <w:jc w:val="both"/>
-        <w:rPr>
-          <w:rFonts w:ascii="Gill Sans MT" w:hAnsi="Gill Sans MT" w:cs="Gill Sans MT"/>
-          <w:kern w:val="2"/>
-          <w:sz w:val="21"/>
-          <w:szCs w:val="21"/>
-        </w:rPr>
-      </w:pPr>
-      <w:r>
-        <w:rPr>
-          <w:rFonts w:ascii="Gill Sans MT" w:hAnsi="Gill Sans MT" w:cs="Gill Sans MT"/>
-          <w:kern w:val="2"/>
-          <w:sz w:val="21"/>
-          <w:szCs w:val="21"/>
-        </w:rPr>
-        <w:t>Removed “GBD Integrated Exposure Response” health impact function dataset.</w:t>
+        <w:spacing w:line="360" w:lineRule="auto"/>
+        <w:jc w:val="both"/>
+        <w:rPr>
+          <w:rFonts w:ascii="Gill Sans MT" w:hAnsi="Gill Sans MT" w:cs="Gill Sans MT"/>
+          <w:kern w:val="2"/>
+          <w:sz w:val="21"/>
+          <w:szCs w:val="21"/>
+        </w:rPr>
+      </w:pPr>
+      <w:r>
+        <w:rPr>
+          <w:rFonts w:ascii="Gill Sans MT" w:hAnsi="Gill Sans MT" w:cs="Gill Sans MT"/>
+          <w:kern w:val="2"/>
+          <w:sz w:val="21"/>
+          <w:szCs w:val="21"/>
+        </w:rPr>
+        <w:t>Health Impact Functions can now be constrained to specific Geographic Areas</w:t>
+      </w:r>
+      <w:r>
+        <w:rPr>
+          <w:rFonts w:ascii="Gill Sans MT" w:hAnsi="Gill Sans MT" w:cs="Gill Sans MT"/>
+          <w:kern w:val="2"/>
+          <w:sz w:val="21"/>
+          <w:szCs w:val="21"/>
+        </w:rPr>
+        <w:t>.</w:t>
+      </w:r>
+    </w:p>
+    <w:p>
+      <w:pPr>
+        <w:pStyle w:val="ListParagraph"/>
+        <w:widowControl w:val="0"/>
+        <w:numPr>
+          <w:ilvl w:val="1"/>
+          <w:numId w:val="12"/>
+        </w:numPr>
+        <w:autoSpaceDE w:val="0"/>
+        <w:autoSpaceDN w:val="0"/>
+        <w:adjustRightInd w:val="0"/>
+        <w:spacing w:line="360" w:lineRule="auto"/>
+        <w:jc w:val="both"/>
+        <w:rPr>
+          <w:rFonts w:ascii="Gill Sans MT" w:hAnsi="Gill Sans MT" w:cs="Gill Sans MT"/>
+          <w:kern w:val="2"/>
+          <w:sz w:val="21"/>
+          <w:szCs w:val="21"/>
+        </w:rPr>
+      </w:pPr>
+      <w:r>
+        <w:rPr>
+          <w:rFonts w:ascii="Gill Sans MT" w:hAnsi="Gill Sans MT" w:cs="Gill Sans MT"/>
+          <w:kern w:val="2"/>
+          <w:sz w:val="21"/>
+          <w:szCs w:val="21"/>
+        </w:rPr>
+        <w:t>Grid Definitions can now be designated for use as Geographic Areas.</w:t>
+      </w:r>
+    </w:p>
+    <w:p>
+      <w:pPr>
+        <w:pStyle w:val="ListParagraph"/>
+        <w:widowControl w:val="0"/>
+        <w:numPr>
+          <w:ilvl w:val="1"/>
+          <w:numId w:val="12"/>
+        </w:numPr>
+        <w:autoSpaceDE w:val="0"/>
+        <w:autoSpaceDN w:val="0"/>
+        <w:adjustRightInd w:val="0"/>
+        <w:spacing w:line="360" w:lineRule="auto"/>
+        <w:jc w:val="both"/>
+        <w:rPr>
+          <w:rFonts w:ascii="Gill Sans MT" w:hAnsi="Gill Sans MT" w:cs="Gill Sans MT"/>
+          <w:kern w:val="2"/>
+          <w:sz w:val="21"/>
+          <w:szCs w:val="21"/>
+        </w:rPr>
+      </w:pPr>
+      <w:r>
+        <w:rPr>
+          <w:rFonts w:ascii="Gill Sans MT" w:hAnsi="Gill Sans MT" w:cs="Gill Sans MT"/>
+          <w:kern w:val="2"/>
+          <w:sz w:val="21"/>
+          <w:szCs w:val="21"/>
+        </w:rPr>
+        <w:t>Health Impact Functions can now be constrained to selected Geographic Areas</w:t>
+      </w:r>
+      <w:r>
+        <w:rPr>
+          <w:rFonts w:ascii="Gill Sans MT" w:hAnsi="Gill Sans MT" w:cs="Gill Sans MT"/>
+          <w:kern w:val="2"/>
+          <w:sz w:val="21"/>
+          <w:szCs w:val="21"/>
+        </w:rPr>
+        <w:t>.</w:t>
+      </w:r>
+    </w:p>
+    <w:p>
+      <w:pPr>
+        <w:pStyle w:val="ListParagraph"/>
+        <w:widowControl w:val="0"/>
+        <w:numPr>
+          <w:ilvl w:val="1"/>
+          <w:numId w:val="12"/>
+        </w:numPr>
+        <w:autoSpaceDE w:val="0"/>
+        <w:autoSpaceDN w:val="0"/>
+        <w:adjustRightInd w:val="0"/>
+        <w:spacing w:line="360" w:lineRule="auto"/>
+        <w:jc w:val="both"/>
+        <w:rPr>
+          <w:rFonts w:ascii="Gill Sans MT" w:hAnsi="Gill Sans MT" w:cs="Gill Sans MT"/>
+          <w:kern w:val="2"/>
+          <w:sz w:val="21"/>
+          <w:szCs w:val="21"/>
+        </w:rPr>
+      </w:pPr>
+      <w:r>
+        <w:rPr>
+          <w:rFonts w:ascii="Gill Sans MT" w:hAnsi="Gill Sans MT" w:cs="Gill Sans MT"/>
+          <w:kern w:val="2"/>
+          <w:sz w:val="21"/>
+          <w:szCs w:val="21"/>
+        </w:rPr>
+        <w:t>The Geographic Area field can be displayed in many of the data tables throughout BenMAP-CE.</w:t>
+      </w:r>
+    </w:p>
+    <w:p>
+      <w:pPr>
+        <w:pStyle w:val="ListParagraph"/>
+        <w:widowControl w:val="0"/>
+        <w:numPr>
+          <w:ilvl w:val="1"/>
+          <w:numId w:val="12"/>
+        </w:numPr>
+        <w:autoSpaceDE w:val="0"/>
+        <w:autoSpaceDN w:val="0"/>
+        <w:adjustRightInd w:val="0"/>
+        <w:spacing w:line="360" w:lineRule="auto"/>
+        <w:jc w:val="both"/>
+        <w:rPr>
+          <w:rFonts w:ascii="Gill Sans MT" w:hAnsi="Gill Sans MT" w:cs="Gill Sans MT"/>
+          <w:kern w:val="2"/>
+          <w:sz w:val="21"/>
+          <w:szCs w:val="21"/>
+        </w:rPr>
+      </w:pPr>
+      <w:r>
+        <w:rPr>
+          <w:rFonts w:ascii="Gill Sans MT" w:hAnsi="Gill Sans MT" w:cs="Gill Sans MT"/>
+          <w:kern w:val="2"/>
+          <w:sz w:val="21"/>
+          <w:szCs w:val="21"/>
+        </w:rPr>
+        <w:t>Exporting from the Data tab will now include Geographic Area if the column is displayed in the user interface.</w:t>
+      </w:r>
+    </w:p>
+    <w:p>
+      <w:pPr>
+        <w:pStyle w:val="ListParagraph"/>
+        <w:widowControl w:val="0"/>
+        <w:numPr>
+          <w:ilvl w:val="1"/>
+          <w:numId w:val="12"/>
+        </w:numPr>
+        <w:autoSpaceDE w:val="0"/>
+        <w:autoSpaceDN w:val="0"/>
+        <w:adjustRightInd w:val="0"/>
+        <w:spacing w:line="360" w:lineRule="auto"/>
+        <w:jc w:val="both"/>
+        <w:rPr>
+          <w:rFonts w:ascii="Gill Sans MT" w:hAnsi="Gill Sans MT" w:cs="Gill Sans MT"/>
+          <w:kern w:val="2"/>
+          <w:sz w:val="21"/>
+          <w:szCs w:val="21"/>
+        </w:rPr>
+      </w:pPr>
+      <w:r>
+        <w:rPr>
+          <w:rFonts w:ascii="Gill Sans MT" w:hAnsi="Gill Sans MT" w:cs="Gill Sans MT"/>
+          <w:kern w:val="2"/>
+          <w:sz w:val="21"/>
+          <w:szCs w:val="21"/>
+        </w:rPr>
+        <w:t>Geographic Area information is displayed in the Audit trail.</w:t>
+      </w:r>
+    </w:p>
+    <w:p>
+      <w:pPr>
+        <w:pStyle w:val="ListParagraph"/>
+        <w:widowControl w:val="0"/>
+        <w:numPr>
+          <w:ilvl w:val="1"/>
+          <w:numId w:val="12"/>
+        </w:numPr>
+        <w:autoSpaceDE w:val="0"/>
+        <w:autoSpaceDN w:val="0"/>
+        <w:adjustRightInd w:val="0"/>
+        <w:spacing w:line="360" w:lineRule="auto"/>
+        <w:jc w:val="both"/>
+        <w:rPr>
+          <w:rFonts w:ascii="Gill Sans MT" w:hAnsi="Gill Sans MT" w:cs="Gill Sans MT"/>
+          <w:kern w:val="2"/>
+          <w:sz w:val="21"/>
+          <w:szCs w:val="21"/>
+        </w:rPr>
+      </w:pPr>
+      <w:r>
+        <w:rPr>
+          <w:rFonts w:ascii="Gill Sans MT" w:hAnsi="Gill Sans MT" w:cs="Gill Sans MT"/>
+          <w:kern w:val="2"/>
+          <w:sz w:val="21"/>
+          <w:szCs w:val="21"/>
+        </w:rPr>
+        <w:t>When a</w:t>
+      </w:r>
+      <w:r>
+        <w:rPr>
+          <w:rFonts w:ascii="Gill Sans MT" w:hAnsi="Gill Sans MT" w:cs="Gill Sans MT"/>
+          <w:kern w:val="2"/>
+          <w:sz w:val="21"/>
+          <w:szCs w:val="21"/>
+        </w:rPr>
+        <w:t xml:space="preserve"> Health Impact Function</w:t>
+      </w:r>
+      <w:r>
+        <w:rPr>
+          <w:rFonts w:ascii="Gill Sans MT" w:hAnsi="Gill Sans MT" w:cs="Gill Sans MT"/>
+          <w:kern w:val="2"/>
+          <w:sz w:val="21"/>
+          <w:szCs w:val="21"/>
+        </w:rPr>
+        <w:t xml:space="preserve"> that is constrained to a Geographic Area is selected in the </w:t>
+      </w:r>
+      <w:r>
+        <w:rPr>
+          <w:rFonts w:ascii="Gill Sans MT" w:hAnsi="Gill Sans MT" w:cs="Gill Sans MT"/>
+          <w:kern w:val="2"/>
+          <w:sz w:val="21"/>
+          <w:szCs w:val="21"/>
+        </w:rPr>
+        <w:t>Health Impact Functions</w:t>
+      </w:r>
+      <w:r>
+        <w:rPr>
+          <w:rFonts w:ascii="Gill Sans MT" w:hAnsi="Gill Sans MT" w:cs="Gill Sans MT"/>
+          <w:kern w:val="2"/>
+          <w:sz w:val="21"/>
+          <w:szCs w:val="21"/>
+        </w:rPr>
+        <w:t xml:space="preserve"> screen, any additional functions that are no</w:t>
+      </w:r>
+      <w:r>
+        <w:rPr>
+          <w:rFonts w:ascii="Gill Sans MT" w:hAnsi="Gill Sans MT" w:cs="Gill Sans MT"/>
+          <w:kern w:val="2"/>
+          <w:sz w:val="21"/>
+          <w:szCs w:val="21"/>
+        </w:rPr>
+        <w:t>t</w:t>
+      </w:r>
+      <w:r>
+        <w:rPr>
+          <w:rFonts w:ascii="Gill Sans MT" w:hAnsi="Gill Sans MT" w:cs="Gill Sans MT"/>
+          <w:kern w:val="2"/>
+          <w:sz w:val="21"/>
+          <w:szCs w:val="21"/>
+        </w:rPr>
+        <w:t xml:space="preserve"> constrained to an area may be run “Everywhere” or “Elsewhere” based on user selection.</w:t>
+      </w:r>
+      <w:r>
+        <w:rPr>
+          <w:rFonts w:ascii="Gill Sans MT" w:hAnsi="Gill Sans MT" w:cs="Gill Sans MT"/>
+          <w:kern w:val="2"/>
+          <w:sz w:val="21"/>
+          <w:szCs w:val="21"/>
+        </w:rPr>
+        <w:t xml:space="preserve"> The application will display a popup message explaining the behavior of each option.</w:t>
+      </w:r>
+    </w:p>
+    <w:p>
+      <w:pPr>
+        <w:pStyle w:val="ListParagraph"/>
+        <w:widowControl w:val="0"/>
+        <w:numPr>
+          <w:ilvl w:val="1"/>
+          <w:numId w:val="12"/>
+        </w:numPr>
+        <w:autoSpaceDE w:val="0"/>
+        <w:autoSpaceDN w:val="0"/>
+        <w:adjustRightInd w:val="0"/>
+        <w:spacing w:line="360" w:lineRule="auto"/>
+        <w:jc w:val="both"/>
+        <w:rPr>
+          <w:rFonts w:ascii="Gill Sans MT" w:hAnsi="Gill Sans MT" w:cs="Gill Sans MT"/>
+          <w:kern w:val="2"/>
+          <w:sz w:val="21"/>
+          <w:szCs w:val="21"/>
+        </w:rPr>
+      </w:pPr>
+      <w:r>
+        <w:rPr>
+          <w:rFonts w:ascii="Gill Sans MT" w:hAnsi="Gill Sans MT" w:cs="Gill Sans MT"/>
+          <w:kern w:val="2"/>
+          <w:sz w:val="21"/>
+          <w:szCs w:val="21"/>
+        </w:rPr>
+        <w:t xml:space="preserve">Datasets imported through Manage Health Impact Function Dataset / Load From File </w:t>
+      </w:r>
+      <w:r>
+        <w:rPr>
+          <w:rFonts w:ascii="Gill Sans MT" w:hAnsi="Gill Sans MT" w:cs="Gill Sans MT"/>
+          <w:kern w:val="2"/>
+          <w:sz w:val="21"/>
+          <w:szCs w:val="21"/>
+        </w:rPr>
+        <w:t>should</w:t>
+      </w:r>
+      <w:r>
+        <w:rPr>
+          <w:rFonts w:ascii="Gill Sans MT" w:hAnsi="Gill Sans MT" w:cs="Gill Sans MT"/>
+          <w:kern w:val="2"/>
+          <w:sz w:val="21"/>
+          <w:szCs w:val="21"/>
+        </w:rPr>
+        <w:t xml:space="preserve"> now contain a “Geographic Area” column. If the Geographic Area name is found in the user’s database, it will be assigned to the function.</w:t>
+      </w:r>
+      <w:r>
+        <w:rPr>
+          <w:rFonts w:ascii="Gill Sans MT" w:hAnsi="Gill Sans MT" w:cs="Gill Sans MT"/>
+          <w:kern w:val="2"/>
+          <w:sz w:val="21"/>
+          <w:szCs w:val="21"/>
+        </w:rPr>
+        <w:t xml:space="preserve"> If the named area is not available, the function will still be imported, but will be set to run over the entire area.</w:t>
       </w:r>
     </w:p>
     <w:p>
@@ -308,23 +532,110 @@
         <w:autoSpaceDE w:val="0"/>
         <w:autoSpaceDN w:val="0"/>
         <w:adjustRightInd w:val="0"/>
-        <w:spacing w:after="0" w:line="360" w:lineRule="auto"/>
-        <w:jc w:val="both"/>
-        <w:rPr>
-          <w:rFonts w:ascii="Gill Sans MT" w:hAnsi="Gill Sans MT" w:cs="Gill Sans MT"/>
-          <w:kern w:val="2"/>
-          <w:sz w:val="21"/>
-          <w:szCs w:val="21"/>
-        </w:rPr>
-      </w:pPr>
-      <w:r>
-        <w:rPr>
-          <w:rFonts w:ascii="Gill Sans MT" w:hAnsi="Gill Sans MT" w:cs="Gill Sans MT"/>
-          <w:kern w:val="2"/>
-          <w:sz w:val="21"/>
-          <w:szCs w:val="21"/>
-        </w:rPr>
-        <w:t>Removed five health impact functions for the Acute Myocardial Infarction endpoint group in the “EPA Standard Health Functions” dataset.</w:t>
+        <w:spacing w:line="360" w:lineRule="auto"/>
+        <w:jc w:val="both"/>
+        <w:rPr>
+          <w:rFonts w:ascii="Gill Sans MT" w:hAnsi="Gill Sans MT" w:cs="Gill Sans MT"/>
+          <w:kern w:val="2"/>
+          <w:sz w:val="21"/>
+          <w:szCs w:val="21"/>
+        </w:rPr>
+      </w:pPr>
+      <w:r>
+        <w:rPr>
+          <w:rFonts w:ascii="Gill Sans MT" w:hAnsi="Gill Sans MT" w:cs="Gill Sans MT"/>
+          <w:kern w:val="2"/>
+          <w:sz w:val="21"/>
+          <w:szCs w:val="21"/>
+        </w:rPr>
+        <w:t>Improvements to Tools / Database Import/Export</w:t>
+      </w:r>
+    </w:p>
+    <w:p>
+      <w:pPr>
+        <w:pStyle w:val="ListParagraph"/>
+        <w:widowControl w:val="0"/>
+        <w:numPr>
+          <w:ilvl w:val="1"/>
+          <w:numId w:val="12"/>
+        </w:numPr>
+        <w:autoSpaceDE w:val="0"/>
+        <w:autoSpaceDN w:val="0"/>
+        <w:adjustRightInd w:val="0"/>
+        <w:spacing w:line="360" w:lineRule="auto"/>
+        <w:jc w:val="both"/>
+        <w:rPr>
+          <w:rFonts w:ascii="Gill Sans MT" w:hAnsi="Gill Sans MT" w:cs="Gill Sans MT"/>
+          <w:kern w:val="2"/>
+          <w:sz w:val="21"/>
+          <w:szCs w:val="21"/>
+        </w:rPr>
+      </w:pPr>
+      <w:r>
+        <w:rPr>
+          <w:rFonts w:ascii="Gill Sans MT" w:hAnsi="Gill Sans MT" w:cs="Gill Sans MT"/>
+          <w:kern w:val="2"/>
+          <w:sz w:val="21"/>
+          <w:szCs w:val="21"/>
+        </w:rPr>
+        <w:t>Health Impact Function datasets exported in CSV</w:t>
+      </w:r>
+      <w:r>
+        <w:rPr>
+          <w:rFonts w:ascii="Gill Sans MT" w:hAnsi="Gill Sans MT" w:cs="Gill Sans MT"/>
+          <w:kern w:val="2"/>
+          <w:sz w:val="21"/>
+          <w:szCs w:val="21"/>
+        </w:rPr>
+        <w:t xml:space="preserve"> and BDBX format through </w:t>
+      </w:r>
+      <w:r>
+        <w:rPr>
+          <w:rFonts w:ascii="Gill Sans MT" w:hAnsi="Gill Sans MT" w:cs="Gill Sans MT"/>
+          <w:kern w:val="2"/>
+          <w:sz w:val="21"/>
+          <w:szCs w:val="21"/>
+        </w:rPr>
+        <w:t>Database Export will include Geographic Area.</w:t>
+      </w:r>
+      <w:r>
+        <w:rPr>
+          <w:rFonts w:ascii="Gill Sans MT" w:hAnsi="Gill Sans MT" w:cs="Gill Sans MT"/>
+          <w:kern w:val="2"/>
+          <w:sz w:val="21"/>
+          <w:szCs w:val="21"/>
+        </w:rPr>
+        <w:t xml:space="preserve"> </w:t>
+      </w:r>
+    </w:p>
+    <w:p>
+      <w:pPr>
+        <w:pStyle w:val="ListParagraph"/>
+        <w:widowControl w:val="0"/>
+        <w:numPr>
+          <w:ilvl w:val="1"/>
+          <w:numId w:val="12"/>
+        </w:numPr>
+        <w:autoSpaceDE w:val="0"/>
+        <w:autoSpaceDN w:val="0"/>
+        <w:adjustRightInd w:val="0"/>
+        <w:spacing w:line="360" w:lineRule="auto"/>
+        <w:jc w:val="both"/>
+        <w:rPr>
+          <w:rFonts w:ascii="Gill Sans MT" w:hAnsi="Gill Sans MT" w:cs="Gill Sans MT"/>
+          <w:kern w:val="2"/>
+          <w:sz w:val="21"/>
+          <w:szCs w:val="21"/>
+        </w:rPr>
+      </w:pPr>
+      <w:r>
+        <w:rPr>
+          <w:rFonts w:ascii="Gill Sans MT" w:hAnsi="Gill Sans MT" w:cs="Gill Sans MT"/>
+          <w:kern w:val="2"/>
+          <w:sz w:val="21"/>
+          <w:szCs w:val="21"/>
+        </w:rPr>
+        <w:t>Database Import will now support older (1.3.x) and new BDBX (1.4.x) format. The new format not only supports Geographic Areas, but also reduces file size in many situations.</w:t>
       </w:r>
     </w:p>
     <w:p>
@@ -338,23 +649,176 @@
         <w:autoSpaceDE w:val="0"/>
         <w:autoSpaceDN w:val="0"/>
         <w:adjustRightInd w:val="0"/>
-        <w:spacing w:after="0" w:line="360" w:lineRule="auto"/>
-        <w:jc w:val="both"/>
-        <w:rPr>
-          <w:rFonts w:ascii="Gill Sans MT" w:hAnsi="Gill Sans MT" w:cs="Gill Sans MT"/>
-          <w:kern w:val="2"/>
-          <w:sz w:val="21"/>
-          <w:szCs w:val="21"/>
-        </w:rPr>
-      </w:pPr>
-      <w:r>
-        <w:rPr>
-          <w:rFonts w:ascii="Gill Sans MT" w:hAnsi="Gill Sans MT" w:cs="Gill Sans MT"/>
-          <w:kern w:val="2"/>
-          <w:sz w:val="21"/>
-          <w:szCs w:val="21"/>
-        </w:rPr>
-        <w:t>Moved all functions in the “AMI - Age-Dependent Survival Rates” dataset into the “EPA Standard Health Functions” dataset.</w:t>
+        <w:spacing w:line="360" w:lineRule="auto"/>
+        <w:jc w:val="both"/>
+        <w:rPr>
+          <w:rFonts w:ascii="Gill Sans MT" w:hAnsi="Gill Sans MT" w:cs="Gill Sans MT"/>
+          <w:kern w:val="2"/>
+          <w:sz w:val="21"/>
+          <w:szCs w:val="21"/>
+        </w:rPr>
+      </w:pPr>
+      <w:r>
+        <w:rPr>
+          <w:rFonts w:ascii="Gill Sans MT" w:hAnsi="Gill Sans MT" w:cs="Gill Sans MT"/>
+          <w:kern w:val="2"/>
+          <w:sz w:val="21"/>
+          <w:szCs w:val="21"/>
+        </w:rPr>
+        <w:t>Improvements to Global Burden of Disease Tool</w:t>
+      </w:r>
+    </w:p>
+    <w:p>
+      <w:pPr>
+        <w:pStyle w:val="ListParagraph"/>
+        <w:widowControl w:val="0"/>
+        <w:numPr>
+          <w:ilvl w:val="1"/>
+          <w:numId w:val="12"/>
+        </w:numPr>
+        <w:autoSpaceDE w:val="0"/>
+        <w:autoSpaceDN w:val="0"/>
+        <w:adjustRightInd w:val="0"/>
+        <w:spacing w:line="360" w:lineRule="auto"/>
+        <w:jc w:val="both"/>
+        <w:rPr>
+          <w:rFonts w:ascii="Gill Sans MT" w:hAnsi="Gill Sans MT" w:cs="Gill Sans MT"/>
+          <w:kern w:val="2"/>
+          <w:sz w:val="21"/>
+          <w:szCs w:val="21"/>
+        </w:rPr>
+      </w:pPr>
+      <w:r>
+        <w:rPr>
+          <w:rFonts w:ascii="Gill Sans MT" w:hAnsi="Gill Sans MT" w:cs="Gill Sans MT"/>
+          <w:kern w:val="2"/>
+          <w:sz w:val="21"/>
+          <w:szCs w:val="21"/>
+        </w:rPr>
+        <w:t>Replaced the Krewski et al. (2009) health impact function with the 2013 Integrated Exposure Response (IER) Function from Burnett et al. (2014) and the Shape-Constrained Health Impact Function (SCHIF) from Burnett et al. (manuscript in preparation).</w:t>
+      </w:r>
+    </w:p>
+    <w:p>
+      <w:pPr>
+        <w:pStyle w:val="ListParagraph"/>
+        <w:widowControl w:val="0"/>
+        <w:numPr>
+          <w:ilvl w:val="1"/>
+          <w:numId w:val="12"/>
+        </w:numPr>
+        <w:autoSpaceDE w:val="0"/>
+        <w:autoSpaceDN w:val="0"/>
+        <w:adjustRightInd w:val="0"/>
+        <w:spacing w:line="360" w:lineRule="auto"/>
+        <w:jc w:val="both"/>
+        <w:rPr>
+          <w:rFonts w:ascii="Gill Sans MT" w:hAnsi="Gill Sans MT" w:cs="Gill Sans MT"/>
+          <w:kern w:val="2"/>
+          <w:sz w:val="21"/>
+          <w:szCs w:val="21"/>
+        </w:rPr>
+      </w:pPr>
+      <w:r>
+        <w:rPr>
+          <w:rFonts w:ascii="Gill Sans MT" w:hAnsi="Gill Sans MT" w:cs="Gill Sans MT"/>
+          <w:kern w:val="2"/>
+          <w:sz w:val="21"/>
+          <w:szCs w:val="21"/>
+        </w:rPr>
+        <w:t>Added functionality to allow users to calculate two additional health endpoints: avoided years of life lost (YLLs) and changes in life expectancy.</w:t>
+      </w:r>
+    </w:p>
+    <w:p>
+      <w:pPr>
+        <w:pStyle w:val="ListParagraph"/>
+        <w:widowControl w:val="0"/>
+        <w:numPr>
+          <w:ilvl w:val="1"/>
+          <w:numId w:val="12"/>
+        </w:numPr>
+        <w:autoSpaceDE w:val="0"/>
+        <w:autoSpaceDN w:val="0"/>
+        <w:adjustRightInd w:val="0"/>
+        <w:spacing w:line="360" w:lineRule="auto"/>
+        <w:jc w:val="both"/>
+        <w:rPr>
+          <w:rFonts w:ascii="Gill Sans MT" w:hAnsi="Gill Sans MT" w:cs="Gill Sans MT"/>
+          <w:kern w:val="2"/>
+          <w:sz w:val="21"/>
+          <w:szCs w:val="21"/>
+        </w:rPr>
+      </w:pPr>
+      <w:r>
+        <w:rPr>
+          <w:rFonts w:ascii="Gill Sans MT" w:hAnsi="Gill Sans MT" w:cs="Gill Sans MT"/>
+          <w:kern w:val="2"/>
+          <w:sz w:val="21"/>
+          <w:szCs w:val="21"/>
+        </w:rPr>
+        <w:t>Added functionality to allow users to calculate the economic benefits of avoided premature mortality by applying country-specific estimates of the value per statistical life (VSL).</w:t>
+      </w:r>
+    </w:p>
+    <w:p>
+      <w:pPr>
+        <w:pStyle w:val="ListParagraph"/>
+        <w:widowControl w:val="0"/>
+        <w:numPr>
+          <w:ilvl w:val="1"/>
+          <w:numId w:val="12"/>
+        </w:numPr>
+        <w:autoSpaceDE w:val="0"/>
+        <w:autoSpaceDN w:val="0"/>
+        <w:adjustRightInd w:val="0"/>
+        <w:spacing w:line="360" w:lineRule="auto"/>
+        <w:jc w:val="both"/>
+        <w:rPr>
+          <w:rFonts w:ascii="Gill Sans MT" w:hAnsi="Gill Sans MT" w:cs="Gill Sans MT"/>
+          <w:kern w:val="2"/>
+          <w:sz w:val="21"/>
+          <w:szCs w:val="21"/>
+        </w:rPr>
+      </w:pPr>
+      <w:r>
+        <w:rPr>
+          <w:rFonts w:ascii="Gill Sans MT" w:hAnsi="Gill Sans MT" w:cs="Gill Sans MT"/>
+          <w:kern w:val="2"/>
+          <w:sz w:val="21"/>
+          <w:szCs w:val="21"/>
+        </w:rPr>
+        <w:t>Improved the speed of the application by population-weighting air quality data at the country level (except for India).</w:t>
+      </w:r>
+    </w:p>
+    <w:p>
+      <w:pPr>
+        <w:pStyle w:val="ListParagraph"/>
+        <w:widowControl w:val="0"/>
+        <w:numPr>
+          <w:ilvl w:val="1"/>
+          <w:numId w:val="12"/>
+        </w:numPr>
+        <w:autoSpaceDE w:val="0"/>
+        <w:autoSpaceDN w:val="0"/>
+        <w:adjustRightInd w:val="0"/>
+        <w:spacing w:line="360" w:lineRule="auto"/>
+        <w:jc w:val="both"/>
+        <w:rPr>
+          <w:rFonts w:ascii="Gill Sans MT" w:hAnsi="Gill Sans MT" w:cs="Gill Sans MT"/>
+          <w:kern w:val="2"/>
+          <w:sz w:val="21"/>
+          <w:szCs w:val="21"/>
+        </w:rPr>
+      </w:pPr>
+      <w:bookmarkStart w:id="0" w:name="_GoBack"/>
+      <w:bookmarkEnd w:id="0"/>
+      <w:r>
+        <w:rPr>
+          <w:rFonts w:ascii="Gill Sans MT" w:hAnsi="Gill Sans MT" w:cs="Gill Sans MT"/>
+          <w:kern w:val="2"/>
+          <w:sz w:val="21"/>
+          <w:szCs w:val="21"/>
+        </w:rPr>
+        <w:lastRenderedPageBreak/>
+        <w:t>Fixed errors and bugs</w:t>
       </w:r>
     </w:p>
     <w:p>
@@ -368,6 +832,1263 @@
         <w:autoSpaceDE w:val="0"/>
         <w:autoSpaceDN w:val="0"/>
         <w:adjustRightInd w:val="0"/>
+        <w:spacing w:line="360" w:lineRule="auto"/>
+        <w:jc w:val="both"/>
+        <w:rPr>
+          <w:rFonts w:ascii="Gill Sans MT" w:hAnsi="Gill Sans MT" w:cs="Gill Sans MT"/>
+          <w:kern w:val="2"/>
+          <w:sz w:val="21"/>
+          <w:szCs w:val="21"/>
+        </w:rPr>
+      </w:pPr>
+      <w:r>
+        <w:rPr>
+          <w:rFonts w:ascii="Gill Sans MT" w:hAnsi="Gill Sans MT" w:cs="Gill Sans MT"/>
+          <w:kern w:val="2"/>
+          <w:sz w:val="21"/>
+          <w:szCs w:val="21"/>
+        </w:rPr>
+        <w:t xml:space="preserve"> </w:t>
+      </w:r>
+      <w:r>
+        <w:rPr>
+          <w:rFonts w:ascii="Gill Sans MT" w:hAnsi="Gill Sans MT" w:cs="Gill Sans MT"/>
+          <w:kern w:val="2"/>
+          <w:sz w:val="21"/>
+          <w:szCs w:val="21"/>
+        </w:rPr>
+        <w:t>Updated look of all “blank list” messages for improved appearance.</w:t>
+      </w:r>
+    </w:p>
+    <w:p>
+      <w:pPr>
+        <w:pStyle w:val="ListParagraph"/>
+        <w:widowControl w:val="0"/>
+        <w:numPr>
+          <w:ilvl w:val="0"/>
+          <w:numId w:val="12"/>
+        </w:numPr>
+        <w:autoSpaceDE w:val="0"/>
+        <w:autoSpaceDN w:val="0"/>
+        <w:adjustRightInd w:val="0"/>
+        <w:spacing w:line="360" w:lineRule="auto"/>
+        <w:jc w:val="both"/>
+        <w:rPr>
+          <w:rFonts w:ascii="Gill Sans MT" w:hAnsi="Gill Sans MT" w:cs="Gill Sans MT"/>
+          <w:kern w:val="2"/>
+          <w:sz w:val="21"/>
+          <w:szCs w:val="21"/>
+        </w:rPr>
+      </w:pPr>
+      <w:r>
+        <w:rPr>
+          <w:rFonts w:ascii="Gill Sans MT" w:hAnsi="Gill Sans MT" w:cs="Gill Sans MT"/>
+          <w:kern w:val="2"/>
+          <w:sz w:val="21"/>
+          <w:szCs w:val="21"/>
+        </w:rPr>
+        <w:t>Fixed issue when changing column headings or decimal places in Pooled Incidence Results.</w:t>
+      </w:r>
+    </w:p>
+    <w:p>
+      <w:pPr>
+        <w:pStyle w:val="ListParagraph"/>
+        <w:widowControl w:val="0"/>
+        <w:numPr>
+          <w:ilvl w:val="0"/>
+          <w:numId w:val="12"/>
+        </w:numPr>
+        <w:autoSpaceDE w:val="0"/>
+        <w:autoSpaceDN w:val="0"/>
+        <w:adjustRightInd w:val="0"/>
+        <w:spacing w:line="360" w:lineRule="auto"/>
+        <w:jc w:val="both"/>
+        <w:rPr>
+          <w:rFonts w:ascii="Gill Sans MT" w:hAnsi="Gill Sans MT" w:cs="Gill Sans MT"/>
+          <w:kern w:val="2"/>
+          <w:sz w:val="21"/>
+          <w:szCs w:val="21"/>
+        </w:rPr>
+      </w:pPr>
+      <w:r>
+        <w:rPr>
+          <w:rFonts w:ascii="Gill Sans MT" w:hAnsi="Gill Sans MT" w:cs="Gill Sans MT"/>
+          <w:kern w:val="2"/>
+          <w:sz w:val="21"/>
+          <w:szCs w:val="21"/>
+        </w:rPr>
+        <w:t>Corrected tab order in Health Impact Function dialog.</w:t>
+      </w:r>
+    </w:p>
+    <w:p>
+      <w:pPr>
+        <w:pStyle w:val="ListParagraph"/>
+        <w:widowControl w:val="0"/>
+        <w:numPr>
+          <w:ilvl w:val="0"/>
+          <w:numId w:val="12"/>
+        </w:numPr>
+        <w:autoSpaceDE w:val="0"/>
+        <w:autoSpaceDN w:val="0"/>
+        <w:adjustRightInd w:val="0"/>
+        <w:spacing w:line="360" w:lineRule="auto"/>
+        <w:jc w:val="both"/>
+        <w:rPr>
+          <w:rFonts w:ascii="Gill Sans MT" w:hAnsi="Gill Sans MT" w:cs="Gill Sans MT"/>
+          <w:kern w:val="2"/>
+          <w:sz w:val="21"/>
+          <w:szCs w:val="21"/>
+        </w:rPr>
+      </w:pPr>
+      <w:r>
+        <w:rPr>
+          <w:rFonts w:ascii="Gill Sans MT" w:hAnsi="Gill Sans MT" w:cs="Gill Sans MT"/>
+          <w:kern w:val="2"/>
+          <w:sz w:val="21"/>
+          <w:szCs w:val="21"/>
+        </w:rPr>
+        <w:t>Legend and map will now dynamically reduce the number of breaks when rendering a small number of results.</w:t>
+      </w:r>
+    </w:p>
+    <w:p>
+      <w:pPr>
+        <w:pStyle w:val="ListParagraph"/>
+        <w:widowControl w:val="0"/>
+        <w:numPr>
+          <w:ilvl w:val="0"/>
+          <w:numId w:val="12"/>
+        </w:numPr>
+        <w:autoSpaceDE w:val="0"/>
+        <w:autoSpaceDN w:val="0"/>
+        <w:adjustRightInd w:val="0"/>
+        <w:spacing w:line="360" w:lineRule="auto"/>
+        <w:jc w:val="both"/>
+        <w:rPr>
+          <w:rFonts w:ascii="Gill Sans MT" w:hAnsi="Gill Sans MT" w:cs="Gill Sans MT"/>
+          <w:kern w:val="2"/>
+          <w:sz w:val="21"/>
+          <w:szCs w:val="21"/>
+        </w:rPr>
+      </w:pPr>
+      <w:r>
+        <w:rPr>
+          <w:rFonts w:ascii="Gill Sans MT" w:hAnsi="Gill Sans MT" w:cs="Gill Sans MT"/>
+          <w:kern w:val="2"/>
+          <w:sz w:val="21"/>
+          <w:szCs w:val="21"/>
+        </w:rPr>
+        <w:t>The GIS interface will no longer map cells as white</w:t>
+      </w:r>
+      <w:r>
+        <w:rPr>
+          <w:rFonts w:ascii="Gill Sans MT" w:hAnsi="Gill Sans MT" w:cs="Gill Sans MT"/>
+          <w:kern w:val="2"/>
+          <w:sz w:val="21"/>
+          <w:szCs w:val="21"/>
+        </w:rPr>
+        <w:t xml:space="preserve"> with </w:t>
+      </w:r>
+      <w:proofErr w:type="gramStart"/>
+      <w:r>
+        <w:rPr>
+          <w:rFonts w:ascii="Gill Sans MT" w:hAnsi="Gill Sans MT" w:cs="Gill Sans MT"/>
+          <w:kern w:val="2"/>
+          <w:sz w:val="21"/>
+          <w:szCs w:val="21"/>
+        </w:rPr>
+        <w:t>a</w:t>
+      </w:r>
+      <w:proofErr w:type="gramEnd"/>
+      <w:r>
+        <w:rPr>
+          <w:rFonts w:ascii="Gill Sans MT" w:hAnsi="Gill Sans MT" w:cs="Gill Sans MT"/>
+          <w:kern w:val="2"/>
+          <w:sz w:val="21"/>
+          <w:szCs w:val="21"/>
+        </w:rPr>
+        <w:t xml:space="preserve"> incidence of zero (0)</w:t>
+      </w:r>
+      <w:r>
+        <w:rPr>
+          <w:rFonts w:ascii="Gill Sans MT" w:hAnsi="Gill Sans MT" w:cs="Gill Sans MT"/>
+          <w:kern w:val="2"/>
+          <w:sz w:val="21"/>
+          <w:szCs w:val="21"/>
+        </w:rPr>
+        <w:t xml:space="preserve"> in areas where no </w:t>
+      </w:r>
+      <w:r>
+        <w:rPr>
+          <w:rFonts w:ascii="Gill Sans MT" w:hAnsi="Gill Sans MT" w:cs="Gill Sans MT"/>
+          <w:kern w:val="2"/>
+          <w:sz w:val="21"/>
+          <w:szCs w:val="21"/>
+        </w:rPr>
+        <w:t xml:space="preserve">calculation has been performed. </w:t>
+      </w:r>
+      <w:r>
+        <w:rPr>
+          <w:rFonts w:ascii="Gill Sans MT" w:hAnsi="Gill Sans MT" w:cs="Gill Sans MT"/>
+          <w:kern w:val="2"/>
+          <w:sz w:val="21"/>
+          <w:szCs w:val="21"/>
+        </w:rPr>
+        <w:t>This significantly increases mapping speed in many cases.</w:t>
+      </w:r>
+    </w:p>
+    <w:p>
+      <w:pPr>
+        <w:pStyle w:val="ListParagraph"/>
+        <w:widowControl w:val="0"/>
+        <w:numPr>
+          <w:ilvl w:val="0"/>
+          <w:numId w:val="12"/>
+        </w:numPr>
+        <w:autoSpaceDE w:val="0"/>
+        <w:autoSpaceDN w:val="0"/>
+        <w:adjustRightInd w:val="0"/>
+        <w:spacing w:line="360" w:lineRule="auto"/>
+        <w:jc w:val="both"/>
+        <w:rPr>
+          <w:rFonts w:ascii="Gill Sans MT" w:hAnsi="Gill Sans MT" w:cs="Gill Sans MT"/>
+          <w:kern w:val="2"/>
+          <w:sz w:val="21"/>
+          <w:szCs w:val="21"/>
+        </w:rPr>
+      </w:pPr>
+      <w:r>
+        <w:rPr>
+          <w:rFonts w:ascii="Gill Sans MT" w:hAnsi="Gill Sans MT" w:cs="Gill Sans MT"/>
+          <w:kern w:val="2"/>
+          <w:sz w:val="21"/>
+          <w:szCs w:val="21"/>
+        </w:rPr>
+        <w:t xml:space="preserve">When grid definitions are deleted, all the </w:t>
+      </w:r>
+      <w:r>
+        <w:rPr>
+          <w:rFonts w:ascii="Gill Sans MT" w:hAnsi="Gill Sans MT" w:cs="Gill Sans MT"/>
+          <w:kern w:val="2"/>
+          <w:sz w:val="21"/>
+          <w:szCs w:val="21"/>
+        </w:rPr>
+        <w:t>dependent datasets such as incidence rates, population, etc</w:t>
+      </w:r>
+      <w:r>
+        <w:rPr>
+          <w:rFonts w:ascii="Gill Sans MT" w:hAnsi="Gill Sans MT" w:cs="Gill Sans MT"/>
+          <w:kern w:val="2"/>
+          <w:sz w:val="21"/>
+          <w:szCs w:val="21"/>
+        </w:rPr>
+        <w:t>.</w:t>
+      </w:r>
+      <w:r>
+        <w:rPr>
+          <w:rFonts w:ascii="Gill Sans MT" w:hAnsi="Gill Sans MT" w:cs="Gill Sans MT"/>
+          <w:kern w:val="2"/>
+          <w:sz w:val="21"/>
+          <w:szCs w:val="21"/>
+        </w:rPr>
+        <w:t xml:space="preserve"> will also be removed. </w:t>
+      </w:r>
+      <w:r>
+        <w:rPr>
+          <w:rFonts w:ascii="Gill Sans MT" w:hAnsi="Gill Sans MT" w:cs="Gill Sans MT"/>
+          <w:kern w:val="2"/>
+          <w:sz w:val="21"/>
+          <w:szCs w:val="21"/>
+        </w:rPr>
+        <w:t xml:space="preserve">The user will be notified before the operation is executed. </w:t>
+      </w:r>
+      <w:r>
+        <w:rPr>
+          <w:rFonts w:ascii="Gill Sans MT" w:hAnsi="Gill Sans MT" w:cs="Gill Sans MT"/>
+          <w:kern w:val="2"/>
+          <w:sz w:val="21"/>
+          <w:szCs w:val="21"/>
+        </w:rPr>
+        <w:t>(BENMAP-216</w:t>
+      </w:r>
+      <w:r>
+        <w:rPr>
+          <w:rFonts w:ascii="Gill Sans MT" w:hAnsi="Gill Sans MT" w:cs="Gill Sans MT"/>
+          <w:kern w:val="2"/>
+          <w:sz w:val="21"/>
+          <w:szCs w:val="21"/>
+        </w:rPr>
+        <w:t>)</w:t>
+      </w:r>
+    </w:p>
+    <w:p>
+      <w:pPr>
+        <w:pStyle w:val="ListParagraph"/>
+        <w:widowControl w:val="0"/>
+        <w:numPr>
+          <w:ilvl w:val="0"/>
+          <w:numId w:val="12"/>
+        </w:numPr>
+        <w:autoSpaceDE w:val="0"/>
+        <w:autoSpaceDN w:val="0"/>
+        <w:adjustRightInd w:val="0"/>
+        <w:spacing w:line="360" w:lineRule="auto"/>
+        <w:jc w:val="both"/>
+        <w:rPr>
+          <w:rFonts w:ascii="Gill Sans MT" w:hAnsi="Gill Sans MT" w:cs="Gill Sans MT"/>
+          <w:kern w:val="2"/>
+          <w:sz w:val="21"/>
+          <w:szCs w:val="21"/>
+        </w:rPr>
+      </w:pPr>
+      <w:r>
+        <w:rPr>
+          <w:rFonts w:ascii="Gill Sans MT" w:hAnsi="Gill Sans MT" w:cs="Gill Sans MT"/>
+          <w:kern w:val="2"/>
+          <w:sz w:val="21"/>
+          <w:szCs w:val="21"/>
+        </w:rPr>
+        <w:t>Corrected an inconsistency related to filtering based on lat/long position between monitoring data read from the BenMAP database and data read directly from a CSV file. (BENMAP-233)</w:t>
+      </w:r>
+    </w:p>
+    <w:p>
+      <w:pPr>
+        <w:pStyle w:val="ListParagraph"/>
+        <w:widowControl w:val="0"/>
+        <w:numPr>
+          <w:ilvl w:val="0"/>
+          <w:numId w:val="12"/>
+        </w:numPr>
+        <w:autoSpaceDE w:val="0"/>
+        <w:autoSpaceDN w:val="0"/>
+        <w:adjustRightInd w:val="0"/>
+        <w:spacing w:line="360" w:lineRule="auto"/>
+        <w:jc w:val="both"/>
+        <w:rPr>
+          <w:rFonts w:ascii="Gill Sans MT" w:hAnsi="Gill Sans MT" w:cs="Gill Sans MT"/>
+          <w:kern w:val="2"/>
+          <w:sz w:val="21"/>
+          <w:szCs w:val="21"/>
+        </w:rPr>
+      </w:pPr>
+      <w:r>
+        <w:rPr>
+          <w:rFonts w:ascii="Gill Sans MT" w:hAnsi="Gill Sans MT" w:cs="Gill Sans MT"/>
+          <w:kern w:val="2"/>
+          <w:sz w:val="21"/>
+          <w:szCs w:val="21"/>
+        </w:rPr>
+        <w:t>Corrected a BenMAP-CE scripting issue that was preventing analysis from running properly when dollar year was specified. (BENMAP-230)</w:t>
+      </w:r>
+    </w:p>
+    <w:p>
+      <w:pPr>
+        <w:widowControl w:val="0"/>
+        <w:autoSpaceDE w:val="0"/>
+        <w:autoSpaceDN w:val="0"/>
+        <w:adjustRightInd w:val="0"/>
+        <w:spacing w:after="0" w:line="360" w:lineRule="auto"/>
+        <w:jc w:val="both"/>
+        <w:rPr>
+          <w:rFonts w:ascii="Gill Sans MT" w:hAnsi="Gill Sans MT" w:cs="Gill Sans MT"/>
+          <w:b/>
+          <w:bCs/>
+          <w:kern w:val="2"/>
+          <w:sz w:val="21"/>
+          <w:szCs w:val="21"/>
+        </w:rPr>
+      </w:pPr>
+      <w:r>
+        <w:rPr>
+          <w:rFonts w:ascii="Gill Sans MT" w:hAnsi="Gill Sans MT" w:cs="Gill Sans MT"/>
+          <w:b/>
+          <w:bCs/>
+          <w:kern w:val="2"/>
+          <w:sz w:val="21"/>
+          <w:szCs w:val="21"/>
+        </w:rPr>
+        <w:t>Known Issues (for future updates)</w:t>
+      </w:r>
+    </w:p>
+    <w:p>
+      <w:pPr>
+        <w:pStyle w:val="ListParagraph"/>
+        <w:widowControl w:val="0"/>
+        <w:numPr>
+          <w:ilvl w:val="0"/>
+          <w:numId w:val="17"/>
+        </w:numPr>
+        <w:autoSpaceDE w:val="0"/>
+        <w:autoSpaceDN w:val="0"/>
+        <w:adjustRightInd w:val="0"/>
+        <w:spacing w:after="0" w:line="360" w:lineRule="auto"/>
+        <w:jc w:val="both"/>
+        <w:rPr>
+          <w:rFonts w:ascii="Gill Sans MT" w:hAnsi="Gill Sans MT" w:cs="Gill Sans MT"/>
+          <w:kern w:val="2"/>
+          <w:sz w:val="21"/>
+          <w:szCs w:val="21"/>
+          <w:u w:val="single"/>
+        </w:rPr>
+      </w:pPr>
+      <w:r>
+        <w:rPr>
+          <w:rFonts w:ascii="Gill Sans MT" w:hAnsi="Gill Sans MT" w:cs="Gill Sans MT"/>
+          <w:kern w:val="2"/>
+          <w:sz w:val="21"/>
+          <w:szCs w:val="21"/>
+        </w:rPr>
+        <w:t>In certain situations</w:t>
+      </w:r>
+      <w:r>
+        <w:rPr>
+          <w:rFonts w:ascii="Gill Sans MT" w:hAnsi="Gill Sans MT" w:cs="Gill Sans MT"/>
+          <w:kern w:val="2"/>
+          <w:sz w:val="21"/>
+          <w:szCs w:val="21"/>
+        </w:rPr>
+        <w:t xml:space="preserve">, reducing the number of breaks on a map layer may cause </w:t>
+      </w:r>
+      <w:r>
+        <w:rPr>
+          <w:rFonts w:ascii="Gill Sans MT" w:hAnsi="Gill Sans MT" w:cs="Gill Sans MT"/>
+          <w:kern w:val="2"/>
+          <w:sz w:val="21"/>
+          <w:szCs w:val="21"/>
+        </w:rPr>
+        <w:t>the BenMAP-CE</w:t>
+      </w:r>
+      <w:r>
+        <w:rPr>
+          <w:rFonts w:ascii="Gill Sans MT" w:hAnsi="Gill Sans MT" w:cs="Gill Sans MT"/>
+          <w:kern w:val="2"/>
+          <w:sz w:val="21"/>
+          <w:szCs w:val="21"/>
+        </w:rPr>
+        <w:t xml:space="preserve"> application </w:t>
+      </w:r>
+      <w:r>
+        <w:rPr>
+          <w:rFonts w:ascii="Gill Sans MT" w:hAnsi="Gill Sans MT" w:cs="Gill Sans MT"/>
+          <w:kern w:val="2"/>
+          <w:sz w:val="21"/>
+          <w:szCs w:val="21"/>
+        </w:rPr>
+        <w:t xml:space="preserve">to </w:t>
+      </w:r>
+      <w:r>
+        <w:rPr>
+          <w:rFonts w:ascii="Gill Sans MT" w:hAnsi="Gill Sans MT" w:cs="Gill Sans MT"/>
+          <w:kern w:val="2"/>
+          <w:sz w:val="21"/>
+          <w:szCs w:val="21"/>
+        </w:rPr>
+        <w:t>crash</w:t>
+      </w:r>
+      <w:r>
+        <w:rPr>
+          <w:rFonts w:ascii="Gill Sans MT" w:hAnsi="Gill Sans MT" w:cs="Gill Sans MT"/>
+          <w:kern w:val="2"/>
+          <w:sz w:val="21"/>
+          <w:szCs w:val="21"/>
+        </w:rPr>
+        <w:t>.</w:t>
+      </w:r>
+    </w:p>
+    <w:p>
+      <w:pPr>
+        <w:pStyle w:val="ListParagraph"/>
+        <w:widowControl w:val="0"/>
+        <w:numPr>
+          <w:ilvl w:val="0"/>
+          <w:numId w:val="17"/>
+        </w:numPr>
+        <w:autoSpaceDE w:val="0"/>
+        <w:autoSpaceDN w:val="0"/>
+        <w:adjustRightInd w:val="0"/>
+        <w:spacing w:after="0" w:line="360" w:lineRule="auto"/>
+        <w:jc w:val="both"/>
+        <w:rPr>
+          <w:rFonts w:ascii="Gill Sans MT" w:hAnsi="Gill Sans MT" w:cs="Gill Sans MT"/>
+          <w:kern w:val="2"/>
+          <w:sz w:val="21"/>
+          <w:szCs w:val="21"/>
+          <w:u w:val="single"/>
+        </w:rPr>
+      </w:pPr>
+      <w:r>
+        <w:rPr>
+          <w:rFonts w:ascii="Gill Sans MT" w:hAnsi="Gill Sans MT" w:cs="Gill Sans MT"/>
+          <w:kern w:val="2"/>
+          <w:sz w:val="21"/>
+          <w:szCs w:val="21"/>
+        </w:rPr>
+        <w:t xml:space="preserve">When multiple map layers are rendered that have different extents, the map may automatically zoom to the wrong extent </w:t>
+      </w:r>
+      <w:r>
+        <w:rPr>
+          <w:rFonts w:ascii="Gill Sans MT" w:hAnsi="Gill Sans MT" w:cs="Gill Sans MT"/>
+          <w:kern w:val="2"/>
+          <w:sz w:val="21"/>
+          <w:szCs w:val="21"/>
+        </w:rPr>
+        <w:t xml:space="preserve">when the layer is </w:t>
+      </w:r>
+      <w:r>
+        <w:rPr>
+          <w:rFonts w:ascii="Gill Sans MT" w:hAnsi="Gill Sans MT" w:cs="Gill Sans MT"/>
+          <w:kern w:val="2"/>
+          <w:sz w:val="21"/>
+          <w:szCs w:val="21"/>
+        </w:rPr>
+        <w:t xml:space="preserve">first </w:t>
+      </w:r>
+      <w:r>
+        <w:rPr>
+          <w:rFonts w:ascii="Gill Sans MT" w:hAnsi="Gill Sans MT" w:cs="Gill Sans MT"/>
+          <w:kern w:val="2"/>
+          <w:sz w:val="21"/>
+          <w:szCs w:val="21"/>
+        </w:rPr>
+        <w:t>displayed.</w:t>
+      </w:r>
+    </w:p>
+    <w:p>
+      <w:pPr>
+        <w:widowControl w:val="0"/>
+        <w:autoSpaceDE w:val="0"/>
+        <w:autoSpaceDN w:val="0"/>
+        <w:adjustRightInd w:val="0"/>
+        <w:spacing w:after="0" w:line="360" w:lineRule="auto"/>
+        <w:jc w:val="both"/>
+        <w:rPr>
+          <w:rFonts w:ascii="Gill Sans MT" w:hAnsi="Gill Sans MT" w:cs="Gill Sans MT"/>
+          <w:b/>
+          <w:bCs/>
+          <w:i/>
+          <w:iCs/>
+          <w:kern w:val="2"/>
+          <w:sz w:val="21"/>
+          <w:szCs w:val="21"/>
+        </w:rPr>
+      </w:pPr>
+      <w:r>
+        <w:rPr>
+          <w:rFonts w:ascii="Gill Sans MT" w:hAnsi="Gill Sans MT" w:cs="Gill Sans MT"/>
+          <w:kern w:val="2"/>
+          <w:sz w:val="21"/>
+          <w:szCs w:val="21"/>
+          <w:u w:val="single"/>
+        </w:rPr>
+        <w:t>_____________________________________________________________________</w:t>
+      </w:r>
+    </w:p>
+    <w:p>
+      <w:pPr>
+        <w:widowControl w:val="0"/>
+        <w:autoSpaceDE w:val="0"/>
+        <w:autoSpaceDN w:val="0"/>
+        <w:adjustRightInd w:val="0"/>
+        <w:spacing w:after="0" w:line="360" w:lineRule="auto"/>
+        <w:jc w:val="both"/>
+        <w:rPr>
+          <w:rFonts w:ascii="Gill Sans MT" w:hAnsi="Gill Sans MT" w:cs="Gill Sans MT"/>
+          <w:b/>
+          <w:bCs/>
+          <w:kern w:val="2"/>
+          <w:sz w:val="21"/>
+          <w:szCs w:val="21"/>
+        </w:rPr>
+      </w:pPr>
+      <w:r>
+        <w:rPr>
+          <w:rFonts w:ascii="Gill Sans MT" w:hAnsi="Gill Sans MT" w:cs="Gill Sans MT"/>
+          <w:b/>
+          <w:bCs/>
+          <w:i/>
+          <w:iCs/>
+          <w:kern w:val="2"/>
+          <w:sz w:val="21"/>
+          <w:szCs w:val="21"/>
+        </w:rPr>
+        <w:t xml:space="preserve">Release Version </w:t>
+      </w:r>
+      <w:r>
+        <w:rPr>
+          <w:rFonts w:ascii="Gill Sans MT" w:hAnsi="Gill Sans MT" w:cs="Gill Sans MT"/>
+          <w:b/>
+          <w:bCs/>
+          <w:kern w:val="2"/>
+          <w:sz w:val="21"/>
+          <w:szCs w:val="21"/>
+        </w:rPr>
+        <w:t xml:space="preserve">                                                    BenMAP-CE 1.3.7</w:t>
+      </w:r>
+    </w:p>
+    <w:p>
+      <w:pPr>
+        <w:widowControl w:val="0"/>
+        <w:autoSpaceDE w:val="0"/>
+        <w:autoSpaceDN w:val="0"/>
+        <w:adjustRightInd w:val="0"/>
+        <w:spacing w:after="0" w:line="360" w:lineRule="auto"/>
+        <w:jc w:val="both"/>
+        <w:rPr>
+          <w:rFonts w:ascii="Gill Sans MT" w:hAnsi="Gill Sans MT" w:cs="Gill Sans MT"/>
+          <w:kern w:val="2"/>
+          <w:sz w:val="21"/>
+          <w:szCs w:val="21"/>
+          <w:u w:val="single"/>
+        </w:rPr>
+      </w:pPr>
+      <w:r>
+        <w:rPr>
+          <w:rFonts w:ascii="Gill Sans MT" w:hAnsi="Gill Sans MT" w:cs="Gill Sans MT"/>
+          <w:b/>
+          <w:bCs/>
+          <w:i/>
+          <w:iCs/>
+          <w:kern w:val="2"/>
+          <w:sz w:val="21"/>
+          <w:szCs w:val="21"/>
+        </w:rPr>
+        <w:t>Release Date</w:t>
+      </w:r>
+      <w:r>
+        <w:rPr>
+          <w:rFonts w:ascii="Gill Sans MT" w:hAnsi="Gill Sans MT" w:cs="Gill Sans MT"/>
+          <w:b/>
+          <w:bCs/>
+          <w:kern w:val="2"/>
+          <w:sz w:val="21"/>
+          <w:szCs w:val="21"/>
+        </w:rPr>
+        <w:t xml:space="preserve">                                                       2017.07.10</w:t>
+      </w:r>
+    </w:p>
+    <w:p>
+      <w:pPr>
+        <w:widowControl w:val="0"/>
+        <w:autoSpaceDE w:val="0"/>
+        <w:autoSpaceDN w:val="0"/>
+        <w:adjustRightInd w:val="0"/>
+        <w:spacing w:after="0" w:line="360" w:lineRule="auto"/>
+        <w:jc w:val="both"/>
+        <w:rPr>
+          <w:rFonts w:ascii="Gill Sans MT" w:hAnsi="Gill Sans MT" w:cs="Gill Sans MT"/>
+          <w:b/>
+          <w:bCs/>
+          <w:kern w:val="2"/>
+          <w:sz w:val="21"/>
+          <w:szCs w:val="21"/>
+        </w:rPr>
+      </w:pPr>
+      <w:r>
+        <w:rPr>
+          <w:rFonts w:ascii="Gill Sans MT" w:hAnsi="Gill Sans MT" w:cs="Gill Sans MT"/>
+          <w:b/>
+          <w:bCs/>
+          <w:kern w:val="2"/>
+          <w:sz w:val="21"/>
+          <w:szCs w:val="21"/>
+        </w:rPr>
+        <w:t>Main Improvements</w:t>
+      </w:r>
+    </w:p>
+    <w:p>
+      <w:pPr>
+        <w:pStyle w:val="ListParagraph"/>
+        <w:widowControl w:val="0"/>
+        <w:numPr>
+          <w:ilvl w:val="0"/>
+          <w:numId w:val="12"/>
+        </w:numPr>
+        <w:autoSpaceDE w:val="0"/>
+        <w:autoSpaceDN w:val="0"/>
+        <w:adjustRightInd w:val="0"/>
+        <w:spacing w:line="360" w:lineRule="auto"/>
+        <w:jc w:val="both"/>
+        <w:rPr>
+          <w:rFonts w:ascii="Gill Sans MT" w:hAnsi="Gill Sans MT" w:cs="Gill Sans MT"/>
+          <w:kern w:val="2"/>
+          <w:sz w:val="21"/>
+          <w:szCs w:val="21"/>
+        </w:rPr>
+      </w:pPr>
+      <w:r>
+        <w:rPr>
+          <w:rFonts w:ascii="Gill Sans MT" w:hAnsi="Gill Sans MT" w:cs="Gill Sans MT"/>
+          <w:kern w:val="2"/>
+          <w:sz w:val="21"/>
+          <w:szCs w:val="21"/>
+        </w:rPr>
+        <w:t>Several minor changes to sizing, positioning, and scaling of components on main screen to improve user experience. In particular, the map and table of contents hand</w:t>
+      </w:r>
+      <w:r>
+        <w:rPr>
+          <w:rFonts w:ascii="Gill Sans MT" w:hAnsi="Gill Sans MT" w:cs="Gill Sans MT"/>
+          <w:kern w:val="2"/>
+          <w:sz w:val="21"/>
+          <w:szCs w:val="21"/>
+        </w:rPr>
+        <w:t>l</w:t>
+      </w:r>
+      <w:r>
+        <w:rPr>
+          <w:rFonts w:ascii="Gill Sans MT" w:hAnsi="Gill Sans MT" w:cs="Gill Sans MT"/>
+          <w:kern w:val="2"/>
+          <w:sz w:val="21"/>
+          <w:szCs w:val="21"/>
+        </w:rPr>
+        <w:t>e</w:t>
+      </w:r>
+      <w:r>
+        <w:rPr>
+          <w:rFonts w:ascii="Gill Sans MT" w:hAnsi="Gill Sans MT" w:cs="Gill Sans MT"/>
+          <w:kern w:val="2"/>
+          <w:sz w:val="21"/>
+          <w:szCs w:val="21"/>
+        </w:rPr>
+        <w:t>s</w:t>
+      </w:r>
+      <w:r>
+        <w:rPr>
+          <w:rFonts w:ascii="Gill Sans MT" w:hAnsi="Gill Sans MT" w:cs="Gill Sans MT"/>
+          <w:kern w:val="2"/>
+          <w:sz w:val="21"/>
+          <w:szCs w:val="21"/>
+        </w:rPr>
+        <w:t xml:space="preserve"> screen resizing better. (BENMAP-265)</w:t>
+      </w:r>
+    </w:p>
+    <w:p>
+      <w:pPr>
+        <w:pStyle w:val="ListParagraph"/>
+        <w:widowControl w:val="0"/>
+        <w:numPr>
+          <w:ilvl w:val="0"/>
+          <w:numId w:val="12"/>
+        </w:numPr>
+        <w:autoSpaceDE w:val="0"/>
+        <w:autoSpaceDN w:val="0"/>
+        <w:adjustRightInd w:val="0"/>
+        <w:spacing w:line="360" w:lineRule="auto"/>
+        <w:jc w:val="both"/>
+        <w:rPr>
+          <w:rFonts w:ascii="Gill Sans MT" w:hAnsi="Gill Sans MT" w:cs="Gill Sans MT"/>
+          <w:kern w:val="2"/>
+          <w:sz w:val="21"/>
+          <w:szCs w:val="21"/>
+        </w:rPr>
+      </w:pPr>
+      <w:r>
+        <w:rPr>
+          <w:rFonts w:ascii="Gill Sans MT" w:hAnsi="Gill Sans MT" w:cs="Gill Sans MT"/>
+          <w:kern w:val="2"/>
+          <w:sz w:val="21"/>
+          <w:szCs w:val="21"/>
+        </w:rPr>
+        <w:t>Columns can now be added to the pooled incidence results table. Previously, this caused an error. (BENMAP-263)</w:t>
+      </w:r>
+    </w:p>
+    <w:p>
+      <w:pPr>
+        <w:pStyle w:val="ListParagraph"/>
+        <w:widowControl w:val="0"/>
+        <w:numPr>
+          <w:ilvl w:val="0"/>
+          <w:numId w:val="12"/>
+        </w:numPr>
+        <w:autoSpaceDE w:val="0"/>
+        <w:autoSpaceDN w:val="0"/>
+        <w:adjustRightInd w:val="0"/>
+        <w:spacing w:line="360" w:lineRule="auto"/>
+        <w:jc w:val="both"/>
+        <w:rPr>
+          <w:rFonts w:ascii="Gill Sans MT" w:hAnsi="Gill Sans MT" w:cs="Gill Sans MT"/>
+          <w:kern w:val="2"/>
+          <w:sz w:val="21"/>
+          <w:szCs w:val="21"/>
+        </w:rPr>
+      </w:pPr>
+      <w:r>
+        <w:rPr>
+          <w:rFonts w:ascii="Gill Sans MT" w:hAnsi="Gill Sans MT" w:cs="Gill Sans MT"/>
+          <w:kern w:val="2"/>
+          <w:sz w:val="21"/>
+          <w:szCs w:val="21"/>
+        </w:rPr>
+        <w:t>Pollutant seasons are now automatically created and are required when adding or editing a pollutant. (BENMAP-250)</w:t>
+      </w:r>
+    </w:p>
+    <w:p>
+      <w:pPr>
+        <w:pStyle w:val="ListParagraph"/>
+        <w:widowControl w:val="0"/>
+        <w:numPr>
+          <w:ilvl w:val="0"/>
+          <w:numId w:val="12"/>
+        </w:numPr>
+        <w:autoSpaceDE w:val="0"/>
+        <w:autoSpaceDN w:val="0"/>
+        <w:adjustRightInd w:val="0"/>
+        <w:spacing w:line="360" w:lineRule="auto"/>
+        <w:jc w:val="both"/>
+        <w:rPr>
+          <w:rFonts w:ascii="Gill Sans MT" w:hAnsi="Gill Sans MT" w:cs="Gill Sans MT"/>
+          <w:kern w:val="2"/>
+          <w:sz w:val="21"/>
+          <w:szCs w:val="21"/>
+        </w:rPr>
+      </w:pPr>
+      <w:r>
+        <w:rPr>
+          <w:rFonts w:ascii="Gill Sans MT" w:hAnsi="Gill Sans MT" w:cs="Gill Sans MT"/>
+          <w:kern w:val="2"/>
+          <w:sz w:val="21"/>
+          <w:szCs w:val="21"/>
+        </w:rPr>
+        <w:t>The Help/Quick Start Guide menu item will now take the user to the correct page on epa.gov. (BENMAP-240)</w:t>
+      </w:r>
+    </w:p>
+    <w:p>
+      <w:pPr>
+        <w:pStyle w:val="ListParagraph"/>
+        <w:widowControl w:val="0"/>
+        <w:numPr>
+          <w:ilvl w:val="0"/>
+          <w:numId w:val="12"/>
+        </w:numPr>
+        <w:autoSpaceDE w:val="0"/>
+        <w:autoSpaceDN w:val="0"/>
+        <w:adjustRightInd w:val="0"/>
+        <w:spacing w:line="360" w:lineRule="auto"/>
+        <w:jc w:val="both"/>
+        <w:rPr>
+          <w:rFonts w:ascii="Gill Sans MT" w:hAnsi="Gill Sans MT" w:cs="Gill Sans MT"/>
+          <w:kern w:val="2"/>
+          <w:sz w:val="21"/>
+          <w:szCs w:val="21"/>
+        </w:rPr>
+      </w:pPr>
+      <w:r>
+        <w:rPr>
+          <w:rFonts w:ascii="Gill Sans MT" w:hAnsi="Gill Sans MT" w:cs="Gill Sans MT"/>
+          <w:kern w:val="2"/>
+          <w:sz w:val="21"/>
+          <w:szCs w:val="21"/>
+        </w:rPr>
+        <w:t>When health impact functions or valuation functions are added to a newly created dataset, they will now save on the first attempt.  In some scenarios, previously, newly added functions were lost. (BENMAP-221)</w:t>
+      </w:r>
+    </w:p>
+    <w:p>
+      <w:pPr>
+        <w:pStyle w:val="ListParagraph"/>
+        <w:widowControl w:val="0"/>
+        <w:numPr>
+          <w:ilvl w:val="0"/>
+          <w:numId w:val="12"/>
+        </w:numPr>
+        <w:autoSpaceDE w:val="0"/>
+        <w:autoSpaceDN w:val="0"/>
+        <w:adjustRightInd w:val="0"/>
+        <w:spacing w:line="360" w:lineRule="auto"/>
+        <w:jc w:val="both"/>
+        <w:rPr>
+          <w:rFonts w:ascii="Gill Sans MT" w:hAnsi="Gill Sans MT" w:cs="Gill Sans MT"/>
+          <w:kern w:val="2"/>
+          <w:sz w:val="21"/>
+          <w:szCs w:val="21"/>
+        </w:rPr>
+      </w:pPr>
+      <w:r>
+        <w:rPr>
+          <w:rFonts w:ascii="Gill Sans MT" w:hAnsi="Gill Sans MT" w:cs="Gill Sans MT"/>
+          <w:kern w:val="2"/>
+          <w:sz w:val="21"/>
+          <w:szCs w:val="21"/>
+        </w:rPr>
+        <w:t>Improved performance of the GBD tool. (BENMAP-267)</w:t>
+      </w:r>
+    </w:p>
+    <w:p>
+      <w:pPr>
+        <w:pStyle w:val="ListParagraph"/>
+        <w:widowControl w:val="0"/>
+        <w:numPr>
+          <w:ilvl w:val="1"/>
+          <w:numId w:val="12"/>
+        </w:numPr>
+        <w:autoSpaceDE w:val="0"/>
+        <w:autoSpaceDN w:val="0"/>
+        <w:adjustRightInd w:val="0"/>
+        <w:spacing w:line="360" w:lineRule="auto"/>
+        <w:jc w:val="both"/>
+        <w:rPr>
+          <w:rFonts w:ascii="Gill Sans MT" w:hAnsi="Gill Sans MT" w:cs="Gill Sans MT"/>
+          <w:kern w:val="2"/>
+          <w:sz w:val="21"/>
+          <w:szCs w:val="21"/>
+        </w:rPr>
+      </w:pPr>
+      <w:r>
+        <w:rPr>
+          <w:rFonts w:ascii="Gill Sans MT" w:hAnsi="Gill Sans MT" w:cs="Gill Sans MT"/>
+          <w:kern w:val="2"/>
+          <w:sz w:val="21"/>
+          <w:szCs w:val="21"/>
+        </w:rPr>
+        <w:lastRenderedPageBreak/>
+        <w:t>Instead of four 2013 GBD Study health endpoints, this version is using non</w:t>
+      </w:r>
+      <w:r>
+        <w:rPr>
+          <w:rFonts w:ascii="Gill Sans MT" w:hAnsi="Gill Sans MT" w:cs="Gill Sans MT"/>
+          <w:kern w:val="2"/>
+          <w:sz w:val="21"/>
+          <w:szCs w:val="21"/>
+        </w:rPr>
+        <w:t>-</w:t>
+      </w:r>
+      <w:r>
+        <w:rPr>
+          <w:rFonts w:ascii="Gill Sans MT" w:hAnsi="Gill Sans MT" w:cs="Gill Sans MT"/>
+          <w:kern w:val="2"/>
+          <w:sz w:val="21"/>
+          <w:szCs w:val="21"/>
+        </w:rPr>
+        <w:t xml:space="preserve">accidental mortality. </w:t>
+      </w:r>
+    </w:p>
+    <w:p>
+      <w:pPr>
+        <w:pStyle w:val="ListParagraph"/>
+        <w:widowControl w:val="0"/>
+        <w:numPr>
+          <w:ilvl w:val="1"/>
+          <w:numId w:val="12"/>
+        </w:numPr>
+        <w:autoSpaceDE w:val="0"/>
+        <w:autoSpaceDN w:val="0"/>
+        <w:adjustRightInd w:val="0"/>
+        <w:spacing w:line="360" w:lineRule="auto"/>
+        <w:jc w:val="both"/>
+        <w:rPr>
+          <w:rFonts w:ascii="Gill Sans MT" w:hAnsi="Gill Sans MT" w:cs="Gill Sans MT"/>
+          <w:kern w:val="2"/>
+          <w:sz w:val="21"/>
+          <w:szCs w:val="21"/>
+        </w:rPr>
+      </w:pPr>
+      <w:r>
+        <w:rPr>
+          <w:rFonts w:ascii="Gill Sans MT" w:hAnsi="Gill Sans MT" w:cs="Gill Sans MT"/>
+          <w:kern w:val="2"/>
+          <w:sz w:val="21"/>
+          <w:szCs w:val="21"/>
+        </w:rPr>
+        <w:t>Improved the speed of calculation by doing health impact assessment at country-age-gender level for most countries. China and India still have avoided death calculated at grid cell level.</w:t>
+      </w:r>
+    </w:p>
+    <w:p>
+      <w:pPr>
+        <w:pStyle w:val="ListParagraph"/>
+        <w:widowControl w:val="0"/>
+        <w:numPr>
+          <w:ilvl w:val="1"/>
+          <w:numId w:val="12"/>
+        </w:numPr>
+        <w:autoSpaceDE w:val="0"/>
+        <w:autoSpaceDN w:val="0"/>
+        <w:adjustRightInd w:val="0"/>
+        <w:spacing w:line="360" w:lineRule="auto"/>
+        <w:jc w:val="both"/>
+        <w:rPr>
+          <w:rFonts w:ascii="Gill Sans MT" w:hAnsi="Gill Sans MT" w:cs="Gill Sans MT"/>
+          <w:kern w:val="2"/>
+          <w:sz w:val="21"/>
+          <w:szCs w:val="21"/>
+        </w:rPr>
+      </w:pPr>
+      <w:r>
+        <w:rPr>
+          <w:rFonts w:ascii="Gill Sans MT" w:hAnsi="Gill Sans MT" w:cs="Gill Sans MT"/>
+          <w:kern w:val="2"/>
+          <w:sz w:val="21"/>
+          <w:szCs w:val="21"/>
+        </w:rPr>
+        <w:t xml:space="preserve">Improved speed of exporting to Excel or CSV. </w:t>
+      </w:r>
+    </w:p>
+    <w:p>
+      <w:pPr>
+        <w:widowControl w:val="0"/>
+        <w:autoSpaceDE w:val="0"/>
+        <w:autoSpaceDN w:val="0"/>
+        <w:adjustRightInd w:val="0"/>
+        <w:spacing w:after="0" w:line="360" w:lineRule="auto"/>
+        <w:jc w:val="both"/>
+        <w:rPr>
+          <w:rFonts w:ascii="Gill Sans MT" w:hAnsi="Gill Sans MT" w:cs="Gill Sans MT"/>
+          <w:b/>
+          <w:bCs/>
+          <w:i/>
+          <w:iCs/>
+          <w:kern w:val="2"/>
+          <w:sz w:val="21"/>
+          <w:szCs w:val="21"/>
+        </w:rPr>
+      </w:pPr>
+      <w:r>
+        <w:rPr>
+          <w:rFonts w:ascii="Gill Sans MT" w:hAnsi="Gill Sans MT" w:cs="Gill Sans MT"/>
+          <w:kern w:val="2"/>
+          <w:sz w:val="21"/>
+          <w:szCs w:val="21"/>
+          <w:u w:val="single"/>
+        </w:rPr>
+        <w:t>_____________________________________________________________________</w:t>
+      </w:r>
+    </w:p>
+    <w:p>
+      <w:pPr>
+        <w:widowControl w:val="0"/>
+        <w:autoSpaceDE w:val="0"/>
+        <w:autoSpaceDN w:val="0"/>
+        <w:adjustRightInd w:val="0"/>
+        <w:spacing w:after="0" w:line="360" w:lineRule="auto"/>
+        <w:jc w:val="both"/>
+        <w:rPr>
+          <w:rFonts w:ascii="Gill Sans MT" w:hAnsi="Gill Sans MT" w:cs="Gill Sans MT"/>
+          <w:b/>
+          <w:bCs/>
+          <w:kern w:val="2"/>
+          <w:sz w:val="21"/>
+          <w:szCs w:val="21"/>
+        </w:rPr>
+      </w:pPr>
+      <w:r>
+        <w:rPr>
+          <w:rFonts w:ascii="Gill Sans MT" w:hAnsi="Gill Sans MT" w:cs="Gill Sans MT"/>
+          <w:b/>
+          <w:bCs/>
+          <w:i/>
+          <w:iCs/>
+          <w:kern w:val="2"/>
+          <w:sz w:val="21"/>
+          <w:szCs w:val="21"/>
+        </w:rPr>
+        <w:t xml:space="preserve">Release Version </w:t>
+      </w:r>
+      <w:r>
+        <w:rPr>
+          <w:rFonts w:ascii="Gill Sans MT" w:hAnsi="Gill Sans MT" w:cs="Gill Sans MT"/>
+          <w:b/>
+          <w:bCs/>
+          <w:kern w:val="2"/>
+          <w:sz w:val="21"/>
+          <w:szCs w:val="21"/>
+        </w:rPr>
+        <w:t xml:space="preserve">                                                    BenMAP-CE 1.3.6</w:t>
+      </w:r>
+    </w:p>
+    <w:p>
+      <w:pPr>
+        <w:widowControl w:val="0"/>
+        <w:autoSpaceDE w:val="0"/>
+        <w:autoSpaceDN w:val="0"/>
+        <w:adjustRightInd w:val="0"/>
+        <w:spacing w:after="0" w:line="360" w:lineRule="auto"/>
+        <w:jc w:val="both"/>
+        <w:rPr>
+          <w:rFonts w:ascii="Gill Sans MT" w:hAnsi="Gill Sans MT" w:cs="Gill Sans MT"/>
+          <w:kern w:val="2"/>
+          <w:sz w:val="21"/>
+          <w:szCs w:val="21"/>
+          <w:u w:val="single"/>
+        </w:rPr>
+      </w:pPr>
+      <w:r>
+        <w:rPr>
+          <w:rFonts w:ascii="Gill Sans MT" w:hAnsi="Gill Sans MT" w:cs="Gill Sans MT"/>
+          <w:b/>
+          <w:bCs/>
+          <w:i/>
+          <w:iCs/>
+          <w:kern w:val="2"/>
+          <w:sz w:val="21"/>
+          <w:szCs w:val="21"/>
+        </w:rPr>
+        <w:t>Release Date</w:t>
+      </w:r>
+      <w:r>
+        <w:rPr>
+          <w:rFonts w:ascii="Gill Sans MT" w:hAnsi="Gill Sans MT" w:cs="Gill Sans MT"/>
+          <w:b/>
+          <w:bCs/>
+          <w:kern w:val="2"/>
+          <w:sz w:val="21"/>
+          <w:szCs w:val="21"/>
+        </w:rPr>
+        <w:t xml:space="preserve">                                                       2017.05.08</w:t>
+      </w:r>
+    </w:p>
+    <w:p>
+      <w:pPr>
+        <w:widowControl w:val="0"/>
+        <w:autoSpaceDE w:val="0"/>
+        <w:autoSpaceDN w:val="0"/>
+        <w:adjustRightInd w:val="0"/>
+        <w:spacing w:after="0" w:line="360" w:lineRule="auto"/>
+        <w:jc w:val="both"/>
+        <w:rPr>
+          <w:rFonts w:ascii="Gill Sans MT" w:hAnsi="Gill Sans MT" w:cs="Gill Sans MT"/>
+          <w:bCs/>
+          <w:kern w:val="2"/>
+          <w:sz w:val="21"/>
+          <w:szCs w:val="21"/>
+        </w:rPr>
+      </w:pPr>
+      <w:r>
+        <w:rPr>
+          <w:rFonts w:ascii="Gill Sans MT" w:hAnsi="Gill Sans MT" w:cs="Gill Sans MT"/>
+          <w:bCs/>
+          <w:kern w:val="2"/>
+          <w:sz w:val="21"/>
+          <w:szCs w:val="21"/>
+        </w:rPr>
+        <w:t>This release does not include any functionality changes. The following changes were made to the database that ships with BenMAP-CE.</w:t>
+      </w:r>
+    </w:p>
+    <w:p>
+      <w:pPr>
+        <w:widowControl w:val="0"/>
+        <w:autoSpaceDE w:val="0"/>
+        <w:autoSpaceDN w:val="0"/>
+        <w:adjustRightInd w:val="0"/>
+        <w:spacing w:after="0" w:line="360" w:lineRule="auto"/>
+        <w:jc w:val="both"/>
+        <w:rPr>
+          <w:rFonts w:ascii="Gill Sans MT" w:hAnsi="Gill Sans MT" w:cs="Gill Sans MT"/>
+          <w:b/>
+          <w:bCs/>
+          <w:kern w:val="2"/>
+          <w:sz w:val="21"/>
+          <w:szCs w:val="21"/>
+        </w:rPr>
+      </w:pPr>
+      <w:r>
+        <w:rPr>
+          <w:rFonts w:ascii="Gill Sans MT" w:hAnsi="Gill Sans MT" w:cs="Gill Sans MT"/>
+          <w:b/>
+          <w:bCs/>
+          <w:kern w:val="2"/>
+          <w:sz w:val="21"/>
+          <w:szCs w:val="21"/>
+        </w:rPr>
+        <w:t>Main Improvements</w:t>
+      </w:r>
+    </w:p>
+    <w:p>
+      <w:pPr>
+        <w:pStyle w:val="ListParagraph"/>
+        <w:widowControl w:val="0"/>
+        <w:numPr>
+          <w:ilvl w:val="0"/>
+          <w:numId w:val="12"/>
+        </w:numPr>
+        <w:autoSpaceDE w:val="0"/>
+        <w:autoSpaceDN w:val="0"/>
+        <w:adjustRightInd w:val="0"/>
+        <w:spacing w:after="0" w:line="360" w:lineRule="auto"/>
+        <w:jc w:val="both"/>
+        <w:rPr>
+          <w:rFonts w:ascii="Gill Sans MT" w:hAnsi="Gill Sans MT" w:cs="Gill Sans MT"/>
+          <w:kern w:val="2"/>
+          <w:sz w:val="21"/>
+          <w:szCs w:val="21"/>
+        </w:rPr>
+      </w:pPr>
+      <w:r>
+        <w:rPr>
+          <w:rFonts w:ascii="Gill Sans MT" w:hAnsi="Gill Sans MT" w:cs="Gill Sans MT"/>
+          <w:kern w:val="2"/>
+          <w:sz w:val="21"/>
+          <w:szCs w:val="21"/>
+        </w:rPr>
+        <w:t>Removed “GBD Integrated Exposure Response” health impact function dataset.</w:t>
+      </w:r>
+    </w:p>
+    <w:p>
+      <w:pPr>
+        <w:pStyle w:val="ListParagraph"/>
+        <w:widowControl w:val="0"/>
+        <w:numPr>
+          <w:ilvl w:val="0"/>
+          <w:numId w:val="12"/>
+        </w:numPr>
+        <w:autoSpaceDE w:val="0"/>
+        <w:autoSpaceDN w:val="0"/>
+        <w:adjustRightInd w:val="0"/>
+        <w:spacing w:after="0" w:line="360" w:lineRule="auto"/>
+        <w:jc w:val="both"/>
+        <w:rPr>
+          <w:rFonts w:ascii="Gill Sans MT" w:hAnsi="Gill Sans MT" w:cs="Gill Sans MT"/>
+          <w:kern w:val="2"/>
+          <w:sz w:val="21"/>
+          <w:szCs w:val="21"/>
+        </w:rPr>
+      </w:pPr>
+      <w:r>
+        <w:rPr>
+          <w:rFonts w:ascii="Gill Sans MT" w:hAnsi="Gill Sans MT" w:cs="Gill Sans MT"/>
+          <w:kern w:val="2"/>
+          <w:sz w:val="21"/>
+          <w:szCs w:val="21"/>
+        </w:rPr>
+        <w:t>Removed five health impact functions for the Acute Myocardial Infarction endpoint group in the “EPA Standard Health Functions” dataset.</w:t>
+      </w:r>
+    </w:p>
+    <w:p>
+      <w:pPr>
+        <w:pStyle w:val="ListParagraph"/>
+        <w:widowControl w:val="0"/>
+        <w:numPr>
+          <w:ilvl w:val="0"/>
+          <w:numId w:val="12"/>
+        </w:numPr>
+        <w:autoSpaceDE w:val="0"/>
+        <w:autoSpaceDN w:val="0"/>
+        <w:adjustRightInd w:val="0"/>
+        <w:spacing w:after="0" w:line="360" w:lineRule="auto"/>
+        <w:jc w:val="both"/>
+        <w:rPr>
+          <w:rFonts w:ascii="Gill Sans MT" w:hAnsi="Gill Sans MT" w:cs="Gill Sans MT"/>
+          <w:kern w:val="2"/>
+          <w:sz w:val="21"/>
+          <w:szCs w:val="21"/>
+        </w:rPr>
+      </w:pPr>
+      <w:r>
+        <w:rPr>
+          <w:rFonts w:ascii="Gill Sans MT" w:hAnsi="Gill Sans MT" w:cs="Gill Sans MT"/>
+          <w:kern w:val="2"/>
+          <w:sz w:val="21"/>
+          <w:szCs w:val="21"/>
+        </w:rPr>
+        <w:t>Moved all functions in the “AMI - Age-Dependent Survival Rates” dataset into the “EPA Standard Health Functions” dataset.</w:t>
+      </w:r>
+    </w:p>
+    <w:p>
+      <w:pPr>
+        <w:pStyle w:val="ListParagraph"/>
+        <w:widowControl w:val="0"/>
+        <w:numPr>
+          <w:ilvl w:val="0"/>
+          <w:numId w:val="12"/>
+        </w:numPr>
+        <w:autoSpaceDE w:val="0"/>
+        <w:autoSpaceDN w:val="0"/>
+        <w:adjustRightInd w:val="0"/>
         <w:spacing w:after="0" w:line="360" w:lineRule="auto"/>
         <w:jc w:val="both"/>
         <w:rPr>
@@ -903,7 +2624,17 @@
           <w:sz w:val="21"/>
           <w:szCs w:val="21"/>
         </w:rPr>
-        <w:t xml:space="preserve">sector-specific inflation data </w:t>
+        <w:t xml:space="preserve">sector-specific inflation </w:t>
+      </w:r>
+      <w:r>
+        <w:rPr>
+          <w:rFonts w:ascii="Gill Sans MT" w:hAnsi="Gill Sans MT" w:cs="Gill Sans MT"/>
+          <w:kern w:val="2"/>
+          <w:sz w:val="21"/>
+          <w:szCs w:val="21"/>
+        </w:rPr>
+        <w:lastRenderedPageBreak/>
+        <w:t xml:space="preserve">data </w:t>
       </w:r>
       <w:r>
         <w:rPr>
@@ -1036,6 +2767,7 @@
         </w:rPr>
         <w:t>(</w:t>
       </w:r>
+      <w:proofErr w:type="gramStart"/>
       <w:r>
         <w:rPr>
           <w:rStyle w:val="summary"/>
@@ -1044,8 +2776,9 @@
           <w:sz w:val="21"/>
           <w:szCs w:val="21"/>
         </w:rPr>
-        <w:t>0.1 degree resolution)</w:t>
-      </w:r>
+        <w:t>0.1 degree</w:t>
+      </w:r>
+      <w:proofErr w:type="gramEnd"/>
       <w:r>
         <w:rPr>
           <w:rStyle w:val="summary"/>
@@ -1054,6 +2787,16 @@
           <w:sz w:val="21"/>
           <w:szCs w:val="21"/>
         </w:rPr>
+        <w:t xml:space="preserve"> resolution)</w:t>
+      </w:r>
+      <w:r>
+        <w:rPr>
+          <w:rStyle w:val="summary"/>
+          <w:rFonts w:ascii="Gill Sans MT" w:eastAsia="Times New Roman" w:hAnsi="Gill Sans MT"/>
+          <w:color w:val="000000"/>
+          <w:sz w:val="21"/>
+          <w:szCs w:val="21"/>
+        </w:rPr>
         <w:t xml:space="preserve"> </w:t>
       </w:r>
       <w:r>
@@ -1062,16 +2805,7 @@
           <w:sz w:val="21"/>
           <w:szCs w:val="21"/>
         </w:rPr>
-        <w:t xml:space="preserve">using population and incidence </w:t>
-      </w:r>
-      <w:r>
-        <w:rPr>
-          <w:rFonts w:ascii="Gill Sans MT" w:hAnsi="Gill Sans MT"/>
-          <w:sz w:val="21"/>
-          <w:szCs w:val="21"/>
-        </w:rPr>
-        <w:lastRenderedPageBreak/>
-        <w:t xml:space="preserve">data stratified by </w:t>
+        <w:t xml:space="preserve">using population and incidence data stratified by </w:t>
       </w:r>
       <w:r>
         <w:rPr>
@@ -1996,6 +3730,7 @@
           <w:sz w:val="21"/>
           <w:szCs w:val="21"/>
         </w:rPr>
+        <w:lastRenderedPageBreak/>
         <w:t>There is no mechanism to allow the user to modify the default administrative layer in the BenMAP-CE GIS window.</w:t>
       </w:r>
       <w:r>
@@ -2065,7 +3800,6 @@
           <w:sz w:val="21"/>
           <w:szCs w:val="21"/>
         </w:rPr>
-        <w:lastRenderedPageBreak/>
         <w:t xml:space="preserve">In the monitor dataset import, the import code does not allow the first value to be missing.  Users have had to alter the dataset (e.g., substitute a "0" for the "." if it is the first value) to get it to import.  Also, modeled data often includes "-9" as missing data code.  BenMAP-CE has no way of interpreting alternate missing value codes. </w:t>
       </w:r>
     </w:p>
@@ -2381,7 +4115,25 @@
           <w:sz w:val="21"/>
           <w:szCs w:val="21"/>
         </w:rPr>
-        <w:t xml:space="preserve">Populated mean and standard deviation for GBD Integrated Exposure Response functions.  These values were calculated and visible in the custom distribution subform, but were not displayed properly in the main Health Impact Function Definition form.Added beta distribution types to the database </w:t>
+        <w:t xml:space="preserve">Populated mean and standard deviation for GBD Integrated Exposure Response functions.  These values were calculated and visible in the custom distribution subform, but were not displayed properly in the main Health Impact Function Definition </w:t>
+      </w:r>
+      <w:proofErr w:type="gramStart"/>
+      <w:r>
+        <w:rPr>
+          <w:rFonts w:ascii="Gill Sans MT" w:hAnsi="Gill Sans MT"/>
+          <w:sz w:val="21"/>
+          <w:szCs w:val="21"/>
+        </w:rPr>
+        <w:t>form.Added</w:t>
+      </w:r>
+      <w:proofErr w:type="gramEnd"/>
+      <w:r>
+        <w:rPr>
+          <w:rFonts w:ascii="Gill Sans MT" w:hAnsi="Gill Sans MT"/>
+          <w:sz w:val="21"/>
+          <w:szCs w:val="21"/>
+        </w:rPr>
+        <w:t xml:space="preserve"> beta distribution types to the database </w:t>
       </w:r>
       <w:r>
         <w:rPr>
@@ -2854,6 +4606,7 @@
           <w:sz w:val="21"/>
           <w:szCs w:val="21"/>
         </w:rPr>
+        <w:lastRenderedPageBreak/>
         <w:t>Main Improvements</w:t>
       </w:r>
     </w:p>
@@ -2913,7 +4666,6 @@
           <w:sz w:val="21"/>
           <w:szCs w:val="21"/>
         </w:rPr>
-        <w:lastRenderedPageBreak/>
         <w:t xml:space="preserve">Corrected a bug in the handling of age ranges within specific race-ethnicity-gender groups for processing Health Impact Functions. </w:t>
       </w:r>
       <w:r>
@@ -6303,7 +8055,27 @@
           <w:szCs w:val="21"/>
         </w:rPr>
         <w:tab/>
-        <w:t>Corrected issues related to database import tool (using .bdbx files).</w:t>
+        <w:t>Corrected issues related to database import tool (</w:t>
+      </w:r>
+      <w:proofErr w:type="gramStart"/>
+      <w:r>
+        <w:rPr>
+          <w:rFonts w:ascii="Gill Sans MT" w:hAnsi="Gill Sans MT" w:cs="Gill Sans MT"/>
+          <w:kern w:val="2"/>
+          <w:sz w:val="21"/>
+          <w:szCs w:val="21"/>
+        </w:rPr>
+        <w:t>using .bdbx</w:t>
+      </w:r>
+      <w:proofErr w:type="gramEnd"/>
+      <w:r>
+        <w:rPr>
+          <w:rFonts w:ascii="Gill Sans MT" w:hAnsi="Gill Sans MT" w:cs="Gill Sans MT"/>
+          <w:kern w:val="2"/>
+          <w:sz w:val="21"/>
+          <w:szCs w:val="21"/>
+        </w:rPr>
+        <w:t xml:space="preserve"> files).</w:t>
       </w:r>
     </w:p>
     <w:p>
@@ -7328,7 +9100,27 @@
           <w:szCs w:val="21"/>
         </w:rPr>
         <w:tab/>
-        <w:t>When opening a saved .projx file that has been completed through step 3 (Pooling and Aggregation) the green “stop lights” turn to red for the Health Impact Functions, Pooling, and Valuation method lights.</w:t>
+        <w:t xml:space="preserve">When opening a </w:t>
+      </w:r>
+      <w:proofErr w:type="gramStart"/>
+      <w:r>
+        <w:rPr>
+          <w:rFonts w:ascii="Gill Sans MT" w:hAnsi="Gill Sans MT" w:cs="Gill Sans MT"/>
+          <w:kern w:val="2"/>
+          <w:sz w:val="21"/>
+          <w:szCs w:val="21"/>
+        </w:rPr>
+        <w:t>saved .projx</w:t>
+      </w:r>
+      <w:proofErr w:type="gramEnd"/>
+      <w:r>
+        <w:rPr>
+          <w:rFonts w:ascii="Gill Sans MT" w:hAnsi="Gill Sans MT" w:cs="Gill Sans MT"/>
+          <w:kern w:val="2"/>
+          <w:sz w:val="21"/>
+          <w:szCs w:val="21"/>
+        </w:rPr>
+        <w:t xml:space="preserve"> file that has been completed through step 3 (Pooling and Aggregation) the green “stop lights” turn to red for the Health Impact Functions, Pooling, and Valuation method lights.</w:t>
       </w:r>
     </w:p>
     <w:p>
@@ -7719,7 +9511,27 @@
           <w:szCs w:val="21"/>
         </w:rPr>
         <w:tab/>
-        <w:t>Fixed a multiple issues that caused BenMAP-CE to hang upon close.</w:t>
+        <w:t xml:space="preserve">Fixed </w:t>
+      </w:r>
+      <w:proofErr w:type="gramStart"/>
+      <w:r>
+        <w:rPr>
+          <w:rFonts w:ascii="Gill Sans MT" w:hAnsi="Gill Sans MT" w:cs="Gill Sans MT"/>
+          <w:kern w:val="2"/>
+          <w:sz w:val="21"/>
+          <w:szCs w:val="21"/>
+        </w:rPr>
+        <w:t>a multiple issues</w:t>
+      </w:r>
+      <w:proofErr w:type="gramEnd"/>
+      <w:r>
+        <w:rPr>
+          <w:rFonts w:ascii="Gill Sans MT" w:hAnsi="Gill Sans MT" w:cs="Gill Sans MT"/>
+          <w:kern w:val="2"/>
+          <w:sz w:val="21"/>
+          <w:szCs w:val="21"/>
+        </w:rPr>
+        <w:t xml:space="preserve"> that caused BenMAP-CE to hang upon close.</w:t>
       </w:r>
     </w:p>
     <w:p>
@@ -7791,7 +9603,27 @@
           <w:szCs w:val="21"/>
         </w:rPr>
         <w:tab/>
-        <w:t>Replaced “new” China Health Impact Functions in the China setup.  The short term functions had the multiplier "A" missing in the Baseline Function formulas.</w:t>
+        <w:t xml:space="preserve">Replaced “new” China Health Impact Functions in the China setup.  The </w:t>
+      </w:r>
+      <w:proofErr w:type="gramStart"/>
+      <w:r>
+        <w:rPr>
+          <w:rFonts w:ascii="Gill Sans MT" w:hAnsi="Gill Sans MT" w:cs="Gill Sans MT"/>
+          <w:kern w:val="2"/>
+          <w:sz w:val="21"/>
+          <w:szCs w:val="21"/>
+        </w:rPr>
+        <w:t>short term</w:t>
+      </w:r>
+      <w:proofErr w:type="gramEnd"/>
+      <w:r>
+        <w:rPr>
+          <w:rFonts w:ascii="Gill Sans MT" w:hAnsi="Gill Sans MT" w:cs="Gill Sans MT"/>
+          <w:kern w:val="2"/>
+          <w:sz w:val="21"/>
+          <w:szCs w:val="21"/>
+        </w:rPr>
+        <w:t xml:space="preserve"> functions had the multiplier "A" missing in the Baseline Function formulas.</w:t>
       </w:r>
     </w:p>
     <w:p>
@@ -8007,7 +9839,27 @@
           <w:szCs w:val="21"/>
         </w:rPr>
         <w:tab/>
-        <w:t>Fixed an issue that prevented the user from selecting .aqgx files in the browse dialog for Baseline and Control under Source of Air Quality Data.</w:t>
+        <w:t xml:space="preserve">Fixed an issue that prevented the user from </w:t>
+      </w:r>
+      <w:proofErr w:type="gramStart"/>
+      <w:r>
+        <w:rPr>
+          <w:rFonts w:ascii="Gill Sans MT" w:hAnsi="Gill Sans MT" w:cs="Gill Sans MT"/>
+          <w:kern w:val="2"/>
+          <w:sz w:val="21"/>
+          <w:szCs w:val="21"/>
+        </w:rPr>
+        <w:t>selecting .aqgx</w:t>
+      </w:r>
+      <w:proofErr w:type="gramEnd"/>
+      <w:r>
+        <w:rPr>
+          <w:rFonts w:ascii="Gill Sans MT" w:hAnsi="Gill Sans MT" w:cs="Gill Sans MT"/>
+          <w:kern w:val="2"/>
+          <w:sz w:val="21"/>
+          <w:szCs w:val="21"/>
+        </w:rPr>
+        <w:t xml:space="preserve"> files in the browse dialog for Baseline and Control under Source of Air Quality Data.</w:t>
       </w:r>
     </w:p>
     <w:p>
@@ -8079,7 +9931,47 @@
           <w:szCs w:val="21"/>
         </w:rPr>
         <w:tab/>
-        <w:t>Fixed issue with missing health impact function configuration in reloading saved project (.projx) files.  The health impact function configuration (.cfgrx) data was not being saved correctly within the project file.</w:t>
+        <w:t xml:space="preserve">Fixed issue with missing health impact function configuration in reloading saved project </w:t>
+      </w:r>
+      <w:proofErr w:type="gramStart"/>
+      <w:r>
+        <w:rPr>
+          <w:rFonts w:ascii="Gill Sans MT" w:hAnsi="Gill Sans MT" w:cs="Gill Sans MT"/>
+          <w:kern w:val="2"/>
+          <w:sz w:val="21"/>
+          <w:szCs w:val="21"/>
+        </w:rPr>
+        <w:t>(.projx</w:t>
+      </w:r>
+      <w:proofErr w:type="gramEnd"/>
+      <w:r>
+        <w:rPr>
+          <w:rFonts w:ascii="Gill Sans MT" w:hAnsi="Gill Sans MT" w:cs="Gill Sans MT"/>
+          <w:kern w:val="2"/>
+          <w:sz w:val="21"/>
+          <w:szCs w:val="21"/>
+        </w:rPr>
+        <w:t xml:space="preserve">) files.  The health impact function configuration </w:t>
+      </w:r>
+      <w:proofErr w:type="gramStart"/>
+      <w:r>
+        <w:rPr>
+          <w:rFonts w:ascii="Gill Sans MT" w:hAnsi="Gill Sans MT" w:cs="Gill Sans MT"/>
+          <w:kern w:val="2"/>
+          <w:sz w:val="21"/>
+          <w:szCs w:val="21"/>
+        </w:rPr>
+        <w:t>(.cfgrx</w:t>
+      </w:r>
+      <w:proofErr w:type="gramEnd"/>
+      <w:r>
+        <w:rPr>
+          <w:rFonts w:ascii="Gill Sans MT" w:hAnsi="Gill Sans MT" w:cs="Gill Sans MT"/>
+          <w:kern w:val="2"/>
+          <w:sz w:val="21"/>
+          <w:szCs w:val="21"/>
+        </w:rPr>
+        <w:t>) data was not being saved correctly within the project file.</w:t>
       </w:r>
     </w:p>
     <w:p>
@@ -11164,7 +13056,27 @@
           <w:szCs w:val="21"/>
         </w:rPr>
         <w:tab/>
-        <w:t>Fixed a problem with incorrect delta maps being saved to .apvrx files generated using command line mode.</w:t>
+        <w:t xml:space="preserve">Fixed a problem with incorrect delta maps being saved </w:t>
+      </w:r>
+      <w:proofErr w:type="gramStart"/>
+      <w:r>
+        <w:rPr>
+          <w:rFonts w:ascii="Gill Sans MT" w:hAnsi="Gill Sans MT" w:cs="Gill Sans MT"/>
+          <w:kern w:val="2"/>
+          <w:sz w:val="21"/>
+          <w:szCs w:val="21"/>
+        </w:rPr>
+        <w:t>to .apvrx</w:t>
+      </w:r>
+      <w:proofErr w:type="gramEnd"/>
+      <w:r>
+        <w:rPr>
+          <w:rFonts w:ascii="Gill Sans MT" w:hAnsi="Gill Sans MT" w:cs="Gill Sans MT"/>
+          <w:kern w:val="2"/>
+          <w:sz w:val="21"/>
+          <w:szCs w:val="21"/>
+        </w:rPr>
+        <w:t xml:space="preserve"> files generated using command line mode.</w:t>
       </w:r>
     </w:p>
     <w:p>
@@ -11718,6 +13630,92 @@
     </w:lvl>
   </w:abstractNum>
   <w:abstractNum w:abstractNumId="1">
+    <w:nsid w:val="0D3A0E54"/>
+    <w:multiLevelType w:val="hybridMultilevel"/>
+    <w:tmpl w:val="BE58B926"/>
+    <w:lvl w:ilvl="0" w:tplc="0409000F">
+      <w:start w:val="1"/>
+      <w:numFmt w:val="decimal"/>
+      <w:lvlText w:val="%1."/>
+      <w:lvlJc w:val="left"/>
+      <w:pPr>
+        <w:ind w:left="720" w:hanging="360"/>
+      </w:pPr>
+    </w:lvl>
+    <w:lvl w:ilvl="1" w:tplc="04090019" w:tentative="1">
+      <w:start w:val="1"/>
+      <w:numFmt w:val="lowerLetter"/>
+      <w:lvlText w:val="%2."/>
+      <w:lvlJc w:val="left"/>
+      <w:pPr>
+        <w:ind w:left="1440" w:hanging="360"/>
+      </w:pPr>
+    </w:lvl>
+    <w:lvl w:ilvl="2" w:tplc="0409001B" w:tentative="1">
+      <w:start w:val="1"/>
+      <w:numFmt w:val="lowerRoman"/>
+      <w:lvlText w:val="%3."/>
+      <w:lvlJc w:val="right"/>
+      <w:pPr>
+        <w:ind w:left="2160" w:hanging="180"/>
+      </w:pPr>
+    </w:lvl>
+    <w:lvl w:ilvl="3" w:tplc="0409000F" w:tentative="1">
+      <w:start w:val="1"/>
+      <w:numFmt w:val="decimal"/>
+      <w:lvlText w:val="%4."/>
+      <w:lvlJc w:val="left"/>
+      <w:pPr>
+        <w:ind w:left="2880" w:hanging="360"/>
+      </w:pPr>
+    </w:lvl>
+    <w:lvl w:ilvl="4" w:tplc="04090019" w:tentative="1">
+      <w:start w:val="1"/>
+      <w:numFmt w:val="lowerLetter"/>
+      <w:lvlText w:val="%5."/>
+      <w:lvlJc w:val="left"/>
+      <w:pPr>
+        <w:ind w:left="3600" w:hanging="360"/>
+      </w:pPr>
+    </w:lvl>
+    <w:lvl w:ilvl="5" w:tplc="0409001B" w:tentative="1">
+      <w:start w:val="1"/>
+      <w:numFmt w:val="lowerRoman"/>
+      <w:lvlText w:val="%6."/>
+      <w:lvlJc w:val="right"/>
+      <w:pPr>
+        <w:ind w:left="4320" w:hanging="180"/>
+      </w:pPr>
+    </w:lvl>
+    <w:lvl w:ilvl="6" w:tplc="0409000F" w:tentative="1">
+      <w:start w:val="1"/>
+      <w:numFmt w:val="decimal"/>
+      <w:lvlText w:val="%7."/>
+      <w:lvlJc w:val="left"/>
+      <w:pPr>
+        <w:ind w:left="5040" w:hanging="360"/>
+      </w:pPr>
+    </w:lvl>
+    <w:lvl w:ilvl="7" w:tplc="04090019" w:tentative="1">
+      <w:start w:val="1"/>
+      <w:numFmt w:val="lowerLetter"/>
+      <w:lvlText w:val="%8."/>
+      <w:lvlJc w:val="left"/>
+      <w:pPr>
+        <w:ind w:left="5760" w:hanging="360"/>
+      </w:pPr>
+    </w:lvl>
+    <w:lvl w:ilvl="8" w:tplc="0409001B" w:tentative="1">
+      <w:start w:val="1"/>
+      <w:numFmt w:val="lowerRoman"/>
+      <w:lvlText w:val="%9."/>
+      <w:lvlJc w:val="right"/>
+      <w:pPr>
+        <w:ind w:left="6480" w:hanging="180"/>
+      </w:pPr>
+    </w:lvl>
+  </w:abstractNum>
+  <w:abstractNum w:abstractNumId="2">
     <w:nsid w:val="1050125C"/>
     <w:multiLevelType w:val="hybridMultilevel"/>
     <w:tmpl w:val="F1920E5A"/>
@@ -11730,7 +13728,7 @@
         <w:ind w:left="720" w:hanging="360"/>
       </w:pPr>
     </w:lvl>
-    <w:lvl w:ilvl="1" w:tplc="04090019" w:tentative="1">
+    <w:lvl w:ilvl="1" w:tplc="04090019">
       <w:start w:val="1"/>
       <w:numFmt w:val="lowerLetter"/>
       <w:lvlText w:val="%2."/>
@@ -11739,7 +13737,7 @@
         <w:ind w:left="1440" w:hanging="360"/>
       </w:pPr>
     </w:lvl>
-    <w:lvl w:ilvl="2" w:tplc="0409001B" w:tentative="1">
+    <w:lvl w:ilvl="2" w:tplc="0409001B">
       <w:start w:val="1"/>
       <w:numFmt w:val="lowerRoman"/>
       <w:lvlText w:val="%3."/>
@@ -11803,7 +13801,7 @@
       </w:pPr>
     </w:lvl>
   </w:abstractNum>
-  <w:abstractNum w:abstractNumId="2">
+  <w:abstractNum w:abstractNumId="3">
     <w:nsid w:val="3F7657B6"/>
     <w:multiLevelType w:val="hybridMultilevel"/>
     <w:tmpl w:val="357422D4"/>
@@ -11916,7 +13914,7 @@
       </w:rPr>
     </w:lvl>
   </w:abstractNum>
-  <w:abstractNum w:abstractNumId="3">
+  <w:abstractNum w:abstractNumId="4">
     <w:nsid w:val="3FC365F6"/>
     <w:multiLevelType w:val="hybridMultilevel"/>
     <w:tmpl w:val="70FA805A"/>
@@ -12029,7 +14027,7 @@
       </w:rPr>
     </w:lvl>
   </w:abstractNum>
-  <w:abstractNum w:abstractNumId="4">
+  <w:abstractNum w:abstractNumId="5">
     <w:nsid w:val="46003F7C"/>
     <w:multiLevelType w:val="hybridMultilevel"/>
     <w:tmpl w:val="70FA805A"/>
@@ -12142,7 +14140,120 @@
       </w:rPr>
     </w:lvl>
   </w:abstractNum>
-  <w:abstractNum w:abstractNumId="5">
+  <w:abstractNum w:abstractNumId="6">
+    <w:nsid w:val="56DA440C"/>
+    <w:multiLevelType w:val="multilevel"/>
+    <w:tmpl w:val="88906974"/>
+    <w:lvl w:ilvl="0">
+      <w:start w:val="1"/>
+      <w:numFmt w:val="decimal"/>
+      <w:lvlText w:val="%1."/>
+      <w:lvlJc w:val="left"/>
+      <w:pPr>
+        <w:tabs>
+          <w:tab w:val="num" w:pos="720"/>
+        </w:tabs>
+        <w:ind w:left="720" w:hanging="360"/>
+      </w:pPr>
+    </w:lvl>
+    <w:lvl w:ilvl="1">
+      <w:start w:val="1"/>
+      <w:numFmt w:val="decimal"/>
+      <w:lvlText w:val="%2."/>
+      <w:lvlJc w:val="left"/>
+      <w:pPr>
+        <w:tabs>
+          <w:tab w:val="num" w:pos="1440"/>
+        </w:tabs>
+        <w:ind w:left="1440" w:hanging="360"/>
+      </w:pPr>
+    </w:lvl>
+    <w:lvl w:ilvl="2" w:tentative="1">
+      <w:start w:val="1"/>
+      <w:numFmt w:val="decimal"/>
+      <w:lvlText w:val="%3."/>
+      <w:lvlJc w:val="left"/>
+      <w:pPr>
+        <w:tabs>
+          <w:tab w:val="num" w:pos="2160"/>
+        </w:tabs>
+        <w:ind w:left="2160" w:hanging="360"/>
+      </w:pPr>
+    </w:lvl>
+    <w:lvl w:ilvl="3" w:tentative="1">
+      <w:start w:val="1"/>
+      <w:numFmt w:val="decimal"/>
+      <w:lvlText w:val="%4."/>
+      <w:lvlJc w:val="left"/>
+      <w:pPr>
+        <w:tabs>
+          <w:tab w:val="num" w:pos="2880"/>
+        </w:tabs>
+        <w:ind w:left="2880" w:hanging="360"/>
+      </w:pPr>
+    </w:lvl>
+    <w:lvl w:ilvl="4" w:tentative="1">
+      <w:start w:val="1"/>
+      <w:numFmt w:val="decimal"/>
+      <w:lvlText w:val="%5."/>
+      <w:lvlJc w:val="left"/>
+      <w:pPr>
+        <w:tabs>
+          <w:tab w:val="num" w:pos="3600"/>
+        </w:tabs>
+        <w:ind w:left="3600" w:hanging="360"/>
+      </w:pPr>
+    </w:lvl>
+    <w:lvl w:ilvl="5" w:tentative="1">
+      <w:start w:val="1"/>
+      <w:numFmt w:val="decimal"/>
+      <w:lvlText w:val="%6."/>
+      <w:lvlJc w:val="left"/>
+      <w:pPr>
+        <w:tabs>
+          <w:tab w:val="num" w:pos="4320"/>
+        </w:tabs>
+        <w:ind w:left="4320" w:hanging="360"/>
+      </w:pPr>
+    </w:lvl>
+    <w:lvl w:ilvl="6" w:tentative="1">
+      <w:start w:val="1"/>
+      <w:numFmt w:val="decimal"/>
+      <w:lvlText w:val="%7."/>
+      <w:lvlJc w:val="left"/>
+      <w:pPr>
+        <w:tabs>
+          <w:tab w:val="num" w:pos="5040"/>
+        </w:tabs>
+        <w:ind w:left="5040" w:hanging="360"/>
+      </w:pPr>
+    </w:lvl>
+    <w:lvl w:ilvl="7" w:tentative="1">
+      <w:start w:val="1"/>
+      <w:numFmt w:val="decimal"/>
+      <w:lvlText w:val="%8."/>
+      <w:lvlJc w:val="left"/>
+      <w:pPr>
+        <w:tabs>
+          <w:tab w:val="num" w:pos="5760"/>
+        </w:tabs>
+        <w:ind w:left="5760" w:hanging="360"/>
+      </w:pPr>
+    </w:lvl>
+    <w:lvl w:ilvl="8" w:tentative="1">
+      <w:start w:val="1"/>
+      <w:numFmt w:val="decimal"/>
+      <w:lvlText w:val="%9."/>
+      <w:lvlJc w:val="left"/>
+      <w:pPr>
+        <w:tabs>
+          <w:tab w:val="num" w:pos="6480"/>
+        </w:tabs>
+        <w:ind w:left="6480" w:hanging="360"/>
+      </w:pPr>
+    </w:lvl>
+  </w:abstractNum>
+  <w:abstractNum w:abstractNumId="7">
     <w:nsid w:val="5F2C7670"/>
     <w:multiLevelType w:val="hybridMultilevel"/>
     <w:tmpl w:val="70FA805A"/>
@@ -12255,7 +14366,7 @@
       </w:rPr>
     </w:lvl>
   </w:abstractNum>
-  <w:abstractNum w:abstractNumId="6">
+  <w:abstractNum w:abstractNumId="8">
     <w:nsid w:val="606C4C18"/>
     <w:multiLevelType w:val="hybridMultilevel"/>
     <w:tmpl w:val="70FA805A"/>
@@ -12368,7 +14479,7 @@
       </w:rPr>
     </w:lvl>
   </w:abstractNum>
-  <w:abstractNum w:abstractNumId="7">
+  <w:abstractNum w:abstractNumId="9">
     <w:nsid w:val="60BD0BB0"/>
     <w:multiLevelType w:val="hybridMultilevel"/>
     <w:tmpl w:val="067E53A8"/>
@@ -12481,7 +14592,7 @@
       </w:rPr>
     </w:lvl>
   </w:abstractNum>
-  <w:abstractNum w:abstractNumId="8">
+  <w:abstractNum w:abstractNumId="10">
     <w:nsid w:val="639A4870"/>
     <w:multiLevelType w:val="hybridMultilevel"/>
     <w:tmpl w:val="70FA805A"/>
@@ -12594,7 +14705,7 @@
       </w:rPr>
     </w:lvl>
   </w:abstractNum>
-  <w:abstractNum w:abstractNumId="9">
+  <w:abstractNum w:abstractNumId="11">
     <w:nsid w:val="6D621313"/>
     <w:multiLevelType w:val="hybridMultilevel"/>
     <w:tmpl w:val="37263A12"/>
@@ -12707,7 +14818,7 @@
       </w:rPr>
     </w:lvl>
   </w:abstractNum>
-  <w:abstractNum w:abstractNumId="10">
+  <w:abstractNum w:abstractNumId="12">
     <w:nsid w:val="6FAB3D6D"/>
     <w:multiLevelType w:val="hybridMultilevel"/>
     <w:tmpl w:val="70FA805A"/>
@@ -12820,7 +14931,120 @@
       </w:rPr>
     </w:lvl>
   </w:abstractNum>
-  <w:abstractNum w:abstractNumId="11">
+  <w:abstractNum w:abstractNumId="13">
+    <w:nsid w:val="73F6798E"/>
+    <w:multiLevelType w:val="multilevel"/>
+    <w:tmpl w:val="134A3D92"/>
+    <w:lvl w:ilvl="0">
+      <w:start w:val="1"/>
+      <w:numFmt w:val="decimal"/>
+      <w:lvlText w:val="%1."/>
+      <w:lvlJc w:val="left"/>
+      <w:pPr>
+        <w:tabs>
+          <w:tab w:val="num" w:pos="720"/>
+        </w:tabs>
+        <w:ind w:left="720" w:hanging="360"/>
+      </w:pPr>
+    </w:lvl>
+    <w:lvl w:ilvl="1">
+      <w:start w:val="1"/>
+      <w:numFmt w:val="decimal"/>
+      <w:lvlText w:val="%2."/>
+      <w:lvlJc w:val="left"/>
+      <w:pPr>
+        <w:tabs>
+          <w:tab w:val="num" w:pos="1440"/>
+        </w:tabs>
+        <w:ind w:left="1440" w:hanging="360"/>
+      </w:pPr>
+    </w:lvl>
+    <w:lvl w:ilvl="2" w:tentative="1">
+      <w:start w:val="1"/>
+      <w:numFmt w:val="decimal"/>
+      <w:lvlText w:val="%3."/>
+      <w:lvlJc w:val="left"/>
+      <w:pPr>
+        <w:tabs>
+          <w:tab w:val="num" w:pos="2160"/>
+        </w:tabs>
+        <w:ind w:left="2160" w:hanging="360"/>
+      </w:pPr>
+    </w:lvl>
+    <w:lvl w:ilvl="3" w:tentative="1">
+      <w:start w:val="1"/>
+      <w:numFmt w:val="decimal"/>
+      <w:lvlText w:val="%4."/>
+      <w:lvlJc w:val="left"/>
+      <w:pPr>
+        <w:tabs>
+          <w:tab w:val="num" w:pos="2880"/>
+        </w:tabs>
+        <w:ind w:left="2880" w:hanging="360"/>
+      </w:pPr>
+    </w:lvl>
+    <w:lvl w:ilvl="4" w:tentative="1">
+      <w:start w:val="1"/>
+      <w:numFmt w:val="decimal"/>
+      <w:lvlText w:val="%5."/>
+      <w:lvlJc w:val="left"/>
+      <w:pPr>
+        <w:tabs>
+          <w:tab w:val="num" w:pos="3600"/>
+        </w:tabs>
+        <w:ind w:left="3600" w:hanging="360"/>
+      </w:pPr>
+    </w:lvl>
+    <w:lvl w:ilvl="5" w:tentative="1">
+      <w:start w:val="1"/>
+      <w:numFmt w:val="decimal"/>
+      <w:lvlText w:val="%6."/>
+      <w:lvlJc w:val="left"/>
+      <w:pPr>
+        <w:tabs>
+          <w:tab w:val="num" w:pos="4320"/>
+        </w:tabs>
+        <w:ind w:left="4320" w:hanging="360"/>
+      </w:pPr>
+    </w:lvl>
+    <w:lvl w:ilvl="6" w:tentative="1">
+      <w:start w:val="1"/>
+      <w:numFmt w:val="decimal"/>
+      <w:lvlText w:val="%7."/>
+      <w:lvlJc w:val="left"/>
+      <w:pPr>
+        <w:tabs>
+          <w:tab w:val="num" w:pos="5040"/>
+        </w:tabs>
+        <w:ind w:left="5040" w:hanging="360"/>
+      </w:pPr>
+    </w:lvl>
+    <w:lvl w:ilvl="7" w:tentative="1">
+      <w:start w:val="1"/>
+      <w:numFmt w:val="decimal"/>
+      <w:lvlText w:val="%8."/>
+      <w:lvlJc w:val="left"/>
+      <w:pPr>
+        <w:tabs>
+          <w:tab w:val="num" w:pos="5760"/>
+        </w:tabs>
+        <w:ind w:left="5760" w:hanging="360"/>
+      </w:pPr>
+    </w:lvl>
+    <w:lvl w:ilvl="8" w:tentative="1">
+      <w:start w:val="1"/>
+      <w:numFmt w:val="decimal"/>
+      <w:lvlText w:val="%9."/>
+      <w:lvlJc w:val="left"/>
+      <w:pPr>
+        <w:tabs>
+          <w:tab w:val="num" w:pos="6480"/>
+        </w:tabs>
+        <w:ind w:left="6480" w:hanging="360"/>
+      </w:pPr>
+    </w:lvl>
+  </w:abstractNum>
+  <w:abstractNum w:abstractNumId="14">
     <w:nsid w:val="74715936"/>
     <w:multiLevelType w:val="hybridMultilevel"/>
     <w:tmpl w:val="70FA805A"/>
@@ -12934,39 +15158,68 @@
     </w:lvl>
   </w:abstractNum>
   <w:num w:numId="1">
-    <w:abstractNumId w:val="10"/>
+    <w:abstractNumId w:val="12"/>
   </w:num>
   <w:num w:numId="2">
+    <w:abstractNumId w:val="7"/>
+  </w:num>
+  <w:num w:numId="3">
     <w:abstractNumId w:val="5"/>
   </w:num>
-  <w:num w:numId="3">
-    <w:abstractNumId w:val="4"/>
-  </w:num>
   <w:num w:numId="4">
-    <w:abstractNumId w:val="7"/>
+    <w:abstractNumId w:val="9"/>
   </w:num>
   <w:num w:numId="5">
-    <w:abstractNumId w:val="2"/>
+    <w:abstractNumId w:val="3"/>
   </w:num>
   <w:num w:numId="6">
-    <w:abstractNumId w:val="11"/>
+    <w:abstractNumId w:val="14"/>
   </w:num>
   <w:num w:numId="7">
-    <w:abstractNumId w:val="3"/>
+    <w:abstractNumId w:val="4"/>
   </w:num>
   <w:num w:numId="8">
     <w:abstractNumId w:val="0"/>
   </w:num>
   <w:num w:numId="9">
-    <w:abstractNumId w:val="9"/>
+    <w:abstractNumId w:val="11"/>
   </w:num>
   <w:num w:numId="10">
+    <w:abstractNumId w:val="10"/>
+  </w:num>
+  <w:num w:numId="11">
     <w:abstractNumId w:val="8"/>
   </w:num>
-  <w:num w:numId="11">
+  <w:num w:numId="12">
+    <w:abstractNumId w:val="2"/>
+  </w:num>
+  <w:num w:numId="13">
     <w:abstractNumId w:val="6"/>
   </w:num>
-  <w:num w:numId="12">
+  <w:num w:numId="14">
+    <w:abstractNumId w:val="6"/>
+    <w:lvlOverride w:ilvl="1">
+      <w:lvl w:ilvl="1">
+        <w:numFmt w:val="lowerLetter"/>
+        <w:lvlText w:val="%2."/>
+        <w:lvlJc w:val="left"/>
+      </w:lvl>
+    </w:lvlOverride>
+  </w:num>
+  <w:num w:numId="15">
+    <w:abstractNumId w:val="13"/>
+  </w:num>
+  <w:num w:numId="16">
+    <w:abstractNumId w:val="13"/>
+    <w:lvlOverride w:ilvl="1">
+      <w:lvl w:ilvl="1">
+        <w:numFmt w:val="lowerLetter"/>
+        <w:lvlText w:val="%2."/>
+        <w:lvlJc w:val="left"/>
+      </w:lvl>
+    </w:lvlOverride>
+  </w:num>
+  <w:num w:numId="17">
     <w:abstractNumId w:val="1"/>
   </w:num>
 </w:numbering>
@@ -13825,7 +16078,7 @@
 </file>
 
 <file path=customXml/itemProps1.xml><?xml version="1.0" encoding="utf-8"?>
-<ds:datastoreItem xmlns:ds="http://schemas.openxmlformats.org/officeDocument/2006/customXml" ds:itemID="{1E3D6A05-C912-0547-9970-57E27D5BC1A7}">
+<ds:datastoreItem xmlns:ds="http://schemas.openxmlformats.org/officeDocument/2006/customXml" ds:itemID="{6ABC0347-C000-A545-BAF9-935249DC50C7}">
   <ds:schemaRefs>
     <ds:schemaRef ds:uri="http://schemas.openxmlformats.org/officeDocument/2006/bibliography"/>
   </ds:schemaRefs>

</xml_diff>